<commit_message>
Novo report e notebook
</commit_message>
<xml_diff>
--- a/02-documents/report/PfDS report.docx
+++ b/02-documents/report/PfDS report.docx
@@ -5,8 +5,14 @@
     <w:p>
       <w:pPr>
         <w:pStyle w:val="Title"/>
-      </w:pPr>
-      <w:r>
+        <w:rPr>
+          <w:rFonts w:ascii="Times New Roman" w:hAnsi="Times New Roman" w:cs="Times New Roman"/>
+        </w:rPr>
+      </w:pPr>
+      <w:r>
+        <w:rPr>
+          <w:rFonts w:ascii="Times New Roman" w:hAnsi="Times New Roman" w:cs="Times New Roman"/>
+        </w:rPr>
         <w:t>Project Title</w:t>
       </w:r>
     </w:p>
@@ -237,16 +243,16 @@
       <w:pPr>
         <w:jc w:val="center"/>
         <w:rPr>
-          <w:rFonts w:ascii="Helvetica" w:hAnsi="Helvetica"/>
-          <w:sz w:val="20"/>
-          <w:szCs w:val="20"/>
-        </w:rPr>
-      </w:pPr>
-    </w:p>
-    <w:p>
-      <w:pPr>
-        <w:rPr>
-          <w:rFonts w:ascii="Helvetica" w:hAnsi="Helvetica"/>
+          <w:rFonts w:ascii="Times New Roman" w:hAnsi="Times New Roman" w:cs="Times New Roman"/>
+          <w:sz w:val="20"/>
+          <w:szCs w:val="20"/>
+        </w:rPr>
+      </w:pPr>
+    </w:p>
+    <w:p>
+      <w:pPr>
+        <w:rPr>
+          <w:rFonts w:ascii="Times New Roman" w:hAnsi="Times New Roman" w:cs="Times New Roman"/>
           <w:b/>
           <w:sz w:val="18"/>
           <w:szCs w:val="18"/>
@@ -255,13 +261,14 @@
       <w:r>
         <w:rPr>
           <w:rStyle w:val="Heading3Char"/>
+          <w:rFonts w:ascii="Times New Roman" w:hAnsi="Times New Roman" w:cs="Times New Roman"/>
           <w:szCs w:val="18"/>
         </w:rPr>
         <w:t>Abstract</w:t>
       </w:r>
       <w:r>
         <w:rPr>
-          <w:rFonts w:ascii="Helvetica" w:hAnsi="Helvetica"/>
+          <w:rFonts w:ascii="Times New Roman" w:hAnsi="Times New Roman" w:cs="Times New Roman"/>
           <w:b/>
           <w:sz w:val="18"/>
           <w:szCs w:val="18"/>
@@ -289,17 +296,18 @@
       <w:r>
         <w:rPr>
           <w:rStyle w:val="Heading3Char"/>
+          <w:rFonts w:ascii="Times New Roman" w:hAnsi="Times New Roman" w:cs="Times New Roman"/>
           <w:szCs w:val="18"/>
         </w:rPr>
         <w:t>Keywords</w:t>
       </w:r>
       <w:r>
         <w:rPr>
-          <w:rFonts w:ascii="Helvetica" w:hAnsi="Helvetica"/>
+          <w:rFonts w:ascii="Times New Roman" w:hAnsi="Times New Roman" w:cs="Times New Roman"/>
           <w:sz w:val="18"/>
           <w:szCs w:val="18"/>
         </w:rPr>
-        <w:t xml:space="preserve">: </w:t>
+        <w:t>: maximum three keywords</w:t>
       </w:r>
       <w:r>
         <w:rPr>
@@ -307,7 +315,7 @@
           <w:sz w:val="18"/>
           <w:szCs w:val="18"/>
         </w:rPr>
-        <w:t>maximum three keywords</w:t>
+        <w:t xml:space="preserve"> separated by semicolon</w:t>
       </w:r>
       <w:r>
         <w:rPr>
@@ -315,7 +323,15 @@
           <w:sz w:val="18"/>
           <w:szCs w:val="18"/>
         </w:rPr>
-        <w:t xml:space="preserve"> separated by semicolon</w:t>
+        <w:br/>
+      </w:r>
+      <w:r>
+        <w:rPr>
+          <w:rStyle w:val="Heading3Char"/>
+          <w:rFonts w:ascii="Times New Roman" w:hAnsi="Times New Roman" w:cs="Times New Roman"/>
+          <w:szCs w:val="18"/>
+        </w:rPr>
+        <w:t>Statement of Contribution</w:t>
       </w:r>
       <w:r>
         <w:rPr>
@@ -323,45 +339,28 @@
           <w:sz w:val="18"/>
           <w:szCs w:val="18"/>
         </w:rPr>
-        <w:br/>
-      </w:r>
-      <w:r>
-        <w:rPr>
-          <w:rStyle w:val="Heading3Char"/>
-          <w:szCs w:val="18"/>
-        </w:rPr>
-        <w:t>Statement of Contribution</w:t>
-      </w:r>
-      <w:r>
-        <w:rPr>
-          <w:rFonts w:ascii="Helvetica" w:hAnsi="Helvetica"/>
+        <w:t>: clearly state the contributions of each group member to the project</w:t>
+      </w:r>
+      <w:r>
+        <w:rPr>
+          <w:rFonts w:ascii="Times New Roman" w:hAnsi="Times New Roman" w:cs="Times New Roman"/>
           <w:sz w:val="18"/>
           <w:szCs w:val="18"/>
         </w:rPr>
-        <w:t xml:space="preserve">: </w:t>
-      </w:r>
-      <w:r>
-        <w:rPr>
-          <w:rFonts w:ascii="Times New Roman" w:hAnsi="Times New Roman" w:cs="Times New Roman"/>
-          <w:sz w:val="18"/>
-          <w:szCs w:val="18"/>
-        </w:rPr>
-        <w:t>clearly state the contributions of each group member to the project</w:t>
-      </w:r>
-      <w:r>
-        <w:rPr>
-          <w:rFonts w:ascii="Times New Roman" w:hAnsi="Times New Roman" w:cs="Times New Roman"/>
-          <w:sz w:val="18"/>
-          <w:szCs w:val="18"/>
-        </w:rPr>
         <w:t xml:space="preserve"> in particular who performed the following: Data collection, Data Cleaning, Data Analysis, Wrote the report, Design the study, Discussion of the Results.</w:t>
       </w:r>
     </w:p>
     <w:p>
       <w:pPr>
         <w:pStyle w:val="Heading1"/>
-      </w:pPr>
-      <w:r>
+        <w:rPr>
+          <w:rFonts w:ascii="Times New Roman" w:hAnsi="Times New Roman" w:cs="Times New Roman"/>
+        </w:rPr>
+      </w:pPr>
+      <w:r>
+        <w:rPr>
+          <w:rFonts w:ascii="Times New Roman" w:hAnsi="Times New Roman" w:cs="Times New Roman"/>
+        </w:rPr>
         <w:t>Introduction</w:t>
       </w:r>
     </w:p>
@@ -381,172 +380,7 @@
           <w:sz w:val="20"/>
           <w:szCs w:val="20"/>
         </w:rPr>
-        <w:t xml:space="preserve">Motor vehicle </w:t>
-      </w:r>
-      <w:proofErr w:type="spellStart"/>
-      <w:r>
-        <w:rPr>
-          <w:rFonts w:ascii="Times New Roman" w:hAnsi="Times New Roman" w:cs="Times New Roman"/>
-          <w:sz w:val="20"/>
-          <w:szCs w:val="20"/>
-        </w:rPr>
-        <w:t>accidnts</w:t>
-      </w:r>
-      <w:proofErr w:type="spellEnd"/>
-      <w:r>
-        <w:rPr>
-          <w:rFonts w:ascii="Times New Roman" w:hAnsi="Times New Roman" w:cs="Times New Roman"/>
-          <w:sz w:val="20"/>
-          <w:szCs w:val="20"/>
-        </w:rPr>
-        <w:t xml:space="preserve"> can have a high impact on our </w:t>
-      </w:r>
-      <w:proofErr w:type="spellStart"/>
-      <w:proofErr w:type="gramStart"/>
-      <w:r>
-        <w:rPr>
-          <w:rFonts w:ascii="Times New Roman" w:hAnsi="Times New Roman" w:cs="Times New Roman"/>
-          <w:sz w:val="20"/>
-          <w:szCs w:val="20"/>
-        </w:rPr>
-        <w:t>every day</w:t>
-      </w:r>
-      <w:proofErr w:type="spellEnd"/>
-      <w:proofErr w:type="gramEnd"/>
-      <w:r>
-        <w:rPr>
-          <w:rFonts w:ascii="Times New Roman" w:hAnsi="Times New Roman" w:cs="Times New Roman"/>
-          <w:sz w:val="20"/>
-          <w:szCs w:val="20"/>
-        </w:rPr>
-        <w:t xml:space="preserve"> life, not only regarding costs for the public structure and </w:t>
-      </w:r>
-      <w:proofErr w:type="spellStart"/>
-      <w:r>
-        <w:rPr>
-          <w:rFonts w:ascii="Times New Roman" w:hAnsi="Times New Roman" w:cs="Times New Roman"/>
-          <w:sz w:val="20"/>
-          <w:szCs w:val="20"/>
-        </w:rPr>
-        <w:t>atraffic</w:t>
-      </w:r>
-      <w:proofErr w:type="spellEnd"/>
-      <w:r>
-        <w:rPr>
-          <w:rFonts w:ascii="Times New Roman" w:hAnsi="Times New Roman" w:cs="Times New Roman"/>
-          <w:sz w:val="20"/>
-          <w:szCs w:val="20"/>
-        </w:rPr>
-        <w:t xml:space="preserve"> but most importantly when we consider the persons involved. Sonly in Portugal, in the last years there have been an average of more than 30 thousand </w:t>
-      </w:r>
-      <w:r>
-        <w:rPr>
-          <w:rFonts w:ascii="Times New Roman" w:hAnsi="Times New Roman" w:cs="Times New Roman"/>
-          <w:color w:val="FF0000"/>
-          <w:sz w:val="20"/>
-          <w:szCs w:val="20"/>
-        </w:rPr>
-        <w:t xml:space="preserve">ref 1 </w:t>
-      </w:r>
-      <w:r>
-        <w:rPr>
-          <w:rFonts w:ascii="Times New Roman" w:hAnsi="Times New Roman" w:cs="Times New Roman"/>
-          <w:sz w:val="20"/>
-          <w:szCs w:val="20"/>
-        </w:rPr>
-        <w:t xml:space="preserve">accidents per year that cause more than 40 thousand wounded and 400 deaths. For </w:t>
-      </w:r>
-      <w:proofErr w:type="gramStart"/>
-      <w:r>
-        <w:rPr>
-          <w:rFonts w:ascii="Times New Roman" w:hAnsi="Times New Roman" w:cs="Times New Roman"/>
-          <w:sz w:val="20"/>
-          <w:szCs w:val="20"/>
-        </w:rPr>
-        <w:t>this reasons cities</w:t>
-      </w:r>
-      <w:proofErr w:type="gramEnd"/>
-      <w:r>
-        <w:rPr>
-          <w:rFonts w:ascii="Times New Roman" w:hAnsi="Times New Roman" w:cs="Times New Roman"/>
-          <w:sz w:val="20"/>
-          <w:szCs w:val="20"/>
-        </w:rPr>
-        <w:t xml:space="preserve"> around Portugal have an increased interest in understanding not only the causes that lead to accidents but also the main factors that cause the occurrence of wounded passengers and pedestrians.</w:t>
-      </w:r>
-      <w:r>
-        <w:rPr>
-          <w:rFonts w:ascii="Times New Roman" w:hAnsi="Times New Roman" w:cs="Times New Roman"/>
-          <w:sz w:val="20"/>
-          <w:szCs w:val="20"/>
-        </w:rPr>
-        <w:t xml:space="preserve"> </w:t>
-      </w:r>
-      <w:r>
-        <w:rPr>
-          <w:rFonts w:ascii="Times New Roman" w:hAnsi="Times New Roman" w:cs="Times New Roman"/>
-          <w:sz w:val="20"/>
-          <w:szCs w:val="20"/>
-        </w:rPr>
-        <w:t xml:space="preserve">One of those cities is </w:t>
-      </w:r>
-      <w:r>
-        <w:rPr>
-          <w:rFonts w:ascii="Times New Roman" w:hAnsi="Times New Roman" w:cs="Times New Roman"/>
-          <w:sz w:val="20"/>
-          <w:szCs w:val="20"/>
-        </w:rPr>
-        <w:t xml:space="preserve">the </w:t>
-      </w:r>
-      <w:r>
-        <w:rPr>
-          <w:rFonts w:ascii="Times New Roman" w:hAnsi="Times New Roman" w:cs="Times New Roman"/>
-          <w:sz w:val="20"/>
-          <w:szCs w:val="20"/>
-        </w:rPr>
-        <w:t>Portug</w:t>
-      </w:r>
-      <w:r>
-        <w:rPr>
-          <w:rFonts w:ascii="Times New Roman" w:hAnsi="Times New Roman" w:cs="Times New Roman"/>
-          <w:sz w:val="20"/>
-          <w:szCs w:val="20"/>
-        </w:rPr>
-        <w:t>uese</w:t>
-      </w:r>
-      <w:r>
-        <w:rPr>
-          <w:rFonts w:ascii="Times New Roman" w:hAnsi="Times New Roman" w:cs="Times New Roman"/>
-          <w:sz w:val="20"/>
-          <w:szCs w:val="20"/>
-        </w:rPr>
-        <w:t xml:space="preserve"> capital</w:t>
-      </w:r>
-      <w:r>
-        <w:rPr>
-          <w:rFonts w:ascii="Times New Roman" w:hAnsi="Times New Roman" w:cs="Times New Roman"/>
-          <w:sz w:val="20"/>
-          <w:szCs w:val="20"/>
-        </w:rPr>
-        <w:t xml:space="preserve">, which lunched a competition with the objective to pinpoint the locations where a high number of accidents occur, </w:t>
-      </w:r>
-      <w:proofErr w:type="spellStart"/>
-      <w:r>
-        <w:rPr>
-          <w:rFonts w:ascii="Times New Roman" w:hAnsi="Times New Roman" w:cs="Times New Roman"/>
-          <w:sz w:val="20"/>
-          <w:szCs w:val="20"/>
-        </w:rPr>
-        <w:t>bur</w:t>
-      </w:r>
-      <w:proofErr w:type="spellEnd"/>
-      <w:r>
-        <w:rPr>
-          <w:rFonts w:ascii="Times New Roman" w:hAnsi="Times New Roman" w:cs="Times New Roman"/>
-          <w:sz w:val="20"/>
-          <w:szCs w:val="20"/>
-        </w:rPr>
-        <w:t xml:space="preserve"> also to infer which of the city/persons characteristics are leading to accidents.</w:t>
+        <w:t>Motor vehicle accidents can have a high impact on our everyday life. Not only regarding costs for the public infrastructure but also through traffic and most importantly when we consider the persons involved, which can get wounded. Solely in Portugal, in the last years, there has been an average of more than 30 thousand accidents per year that cause more than 40 thousand wounded and 400 deaths (ref 1). For these reasons, many cities around the world have an increased interest in understanding not only the causes that lead to accidents but also the main factors that cause the occurrence of wounded passengers and pedestrians. One of those cities is the Portuguese capital Lisbon, which launched a competition to not only pinpoint and evaluate the locations where accidents occur but also to infer which characteristics lead to wounded persons.</w:t>
       </w:r>
     </w:p>
     <w:p>
@@ -576,185 +410,7 @@
           <w:sz w:val="20"/>
           <w:szCs w:val="20"/>
         </w:rPr>
-        <w:t xml:space="preserve">Accident occurrence is complex and normally </w:t>
-      </w:r>
-      <w:r>
-        <w:rPr>
-          <w:rFonts w:ascii="Times New Roman" w:hAnsi="Times New Roman" w:cs="Times New Roman"/>
-          <w:sz w:val="20"/>
-          <w:szCs w:val="20"/>
-        </w:rPr>
-        <w:t xml:space="preserve">it </w:t>
-      </w:r>
-      <w:r>
-        <w:rPr>
-          <w:rFonts w:ascii="Times New Roman" w:hAnsi="Times New Roman" w:cs="Times New Roman"/>
-          <w:sz w:val="20"/>
-          <w:szCs w:val="20"/>
-        </w:rPr>
-        <w:t>has two main influences</w:t>
-      </w:r>
-      <w:r>
-        <w:rPr>
-          <w:rFonts w:ascii="Times New Roman" w:hAnsi="Times New Roman" w:cs="Times New Roman"/>
-          <w:sz w:val="20"/>
-          <w:szCs w:val="20"/>
-        </w:rPr>
-        <w:t>. Driv</w:t>
-      </w:r>
-      <w:r>
-        <w:rPr>
-          <w:rFonts w:ascii="Times New Roman" w:hAnsi="Times New Roman" w:cs="Times New Roman"/>
-          <w:sz w:val="20"/>
-          <w:szCs w:val="20"/>
-        </w:rPr>
-        <w:t>er</w:t>
-      </w:r>
-      <w:r>
-        <w:rPr>
-          <w:rFonts w:ascii="Times New Roman" w:hAnsi="Times New Roman" w:cs="Times New Roman"/>
-          <w:sz w:val="20"/>
-          <w:szCs w:val="20"/>
-        </w:rPr>
-        <w:t xml:space="preserve"> characteristics such as </w:t>
-      </w:r>
-      <w:r>
-        <w:rPr>
-          <w:rFonts w:ascii="Times New Roman" w:hAnsi="Times New Roman" w:cs="Times New Roman"/>
-          <w:sz w:val="20"/>
-          <w:szCs w:val="20"/>
-        </w:rPr>
-        <w:t>skil</w:t>
-      </w:r>
-      <w:r>
-        <w:rPr>
-          <w:rFonts w:ascii="Times New Roman" w:hAnsi="Times New Roman" w:cs="Times New Roman"/>
-          <w:sz w:val="20"/>
-          <w:szCs w:val="20"/>
-        </w:rPr>
-        <w:t>l</w:t>
-      </w:r>
-      <w:r>
-        <w:rPr>
-          <w:rFonts w:ascii="Times New Roman" w:hAnsi="Times New Roman" w:cs="Times New Roman"/>
-          <w:sz w:val="20"/>
-          <w:szCs w:val="20"/>
-        </w:rPr>
-        <w:t xml:space="preserve"> level, experience, risk taking </w:t>
-      </w:r>
-      <w:proofErr w:type="spellStart"/>
-      <w:r>
-        <w:rPr>
-          <w:rFonts w:ascii="Times New Roman" w:hAnsi="Times New Roman" w:cs="Times New Roman"/>
-          <w:sz w:val="20"/>
-          <w:szCs w:val="20"/>
-        </w:rPr>
-        <w:t>behaviours</w:t>
-      </w:r>
-      <w:proofErr w:type="spellEnd"/>
-      <w:r>
-        <w:rPr>
-          <w:rFonts w:ascii="Times New Roman" w:hAnsi="Times New Roman" w:cs="Times New Roman"/>
-          <w:sz w:val="20"/>
-          <w:szCs w:val="20"/>
-        </w:rPr>
-        <w:t xml:space="preserve"> (</w:t>
-      </w:r>
-      <w:r>
-        <w:rPr>
-          <w:rFonts w:ascii="Times New Roman" w:hAnsi="Times New Roman" w:cs="Times New Roman"/>
-          <w:sz w:val="20"/>
-          <w:szCs w:val="20"/>
-        </w:rPr>
-        <w:t>c</w:t>
-      </w:r>
-      <w:r>
-        <w:rPr>
-          <w:rFonts w:ascii="Times New Roman" w:hAnsi="Times New Roman" w:cs="Times New Roman"/>
-          <w:sz w:val="20"/>
-          <w:szCs w:val="20"/>
-        </w:rPr>
-        <w:t xml:space="preserve">ellphones </w:t>
-      </w:r>
-      <w:r>
-        <w:rPr>
-          <w:rFonts w:ascii="Times New Roman" w:hAnsi="Times New Roman" w:cs="Times New Roman"/>
-          <w:sz w:val="20"/>
-          <w:szCs w:val="20"/>
-        </w:rPr>
-        <w:t>usage</w:t>
-      </w:r>
-      <w:r>
-        <w:rPr>
-          <w:rFonts w:ascii="Times New Roman" w:hAnsi="Times New Roman" w:cs="Times New Roman"/>
-          <w:sz w:val="20"/>
-          <w:szCs w:val="20"/>
-        </w:rPr>
-        <w:t>)</w:t>
-      </w:r>
-      <w:r>
-        <w:rPr>
-          <w:rFonts w:ascii="Times New Roman" w:hAnsi="Times New Roman" w:cs="Times New Roman"/>
-          <w:sz w:val="20"/>
-          <w:szCs w:val="20"/>
-        </w:rPr>
-        <w:t xml:space="preserve"> and age</w:t>
-      </w:r>
-      <w:r>
-        <w:rPr>
-          <w:rFonts w:ascii="Times New Roman" w:hAnsi="Times New Roman" w:cs="Times New Roman"/>
-          <w:sz w:val="20"/>
-          <w:szCs w:val="20"/>
-        </w:rPr>
-        <w:t xml:space="preserve">, and external conditions such as </w:t>
-      </w:r>
-      <w:r>
-        <w:rPr>
-          <w:rFonts w:ascii="Times New Roman" w:hAnsi="Times New Roman" w:cs="Times New Roman"/>
-          <w:sz w:val="20"/>
-          <w:szCs w:val="20"/>
-        </w:rPr>
-        <w:t>quality of the road, traffic and atmospheric conditions</w:t>
-      </w:r>
-      <w:r>
-        <w:rPr>
-          <w:rFonts w:ascii="Times New Roman" w:hAnsi="Times New Roman" w:cs="Times New Roman"/>
-          <w:sz w:val="20"/>
-          <w:szCs w:val="20"/>
-        </w:rPr>
-        <w:t xml:space="preserve"> </w:t>
-      </w:r>
-      <w:r>
-        <w:rPr>
-          <w:rFonts w:ascii="Times New Roman" w:hAnsi="Times New Roman" w:cs="Times New Roman"/>
-          <w:sz w:val="20"/>
-          <w:szCs w:val="20"/>
-        </w:rPr>
-        <w:t xml:space="preserve">number of persons in the vehicle </w:t>
-      </w:r>
-      <w:r>
-        <w:rPr>
-          <w:rFonts w:ascii="Times New Roman" w:hAnsi="Times New Roman" w:cs="Times New Roman"/>
-          <w:sz w:val="20"/>
-          <w:szCs w:val="20"/>
-        </w:rPr>
-        <w:t xml:space="preserve">and </w:t>
-      </w:r>
-      <w:r>
-        <w:rPr>
-          <w:rFonts w:ascii="Times New Roman" w:hAnsi="Times New Roman" w:cs="Times New Roman"/>
-          <w:sz w:val="20"/>
-          <w:szCs w:val="20"/>
-        </w:rPr>
-        <w:t>vehicle type</w:t>
-      </w:r>
-      <w:r>
-        <w:rPr>
-          <w:rFonts w:ascii="Times New Roman" w:hAnsi="Times New Roman" w:cs="Times New Roman"/>
-          <w:sz w:val="20"/>
-          <w:szCs w:val="20"/>
-        </w:rPr>
-        <w:t xml:space="preserve">. </w:t>
+        <w:t xml:space="preserve">However, accident occurrence is a complex problem, where many factors play a part. Normally, these factors are divided into two groups. One of the groups focuses on driver characteristics, such as skill level, experience, risk-taking behaviors (cellphones usage for example), and age, while the other group is focused on external conditions such as quality of the road, traffic, atmospheric conditions number of persons in the vehicle, and vehicle type. </w:t>
       </w:r>
     </w:p>
     <w:p>
@@ -784,119 +440,39 @@
           <w:sz w:val="20"/>
           <w:szCs w:val="20"/>
         </w:rPr>
-        <w:t xml:space="preserve">Although most of the external factors can be obtained and evaluated easily, some of the </w:t>
-      </w:r>
-      <w:proofErr w:type="gramStart"/>
-      <w:r>
-        <w:rPr>
-          <w:rFonts w:ascii="Times New Roman" w:hAnsi="Times New Roman" w:cs="Times New Roman"/>
-          <w:sz w:val="20"/>
-          <w:szCs w:val="20"/>
-        </w:rPr>
-        <w:t>drivers</w:t>
-      </w:r>
-      <w:proofErr w:type="gramEnd"/>
-      <w:r>
-        <w:rPr>
-          <w:rFonts w:ascii="Times New Roman" w:hAnsi="Times New Roman" w:cs="Times New Roman"/>
-          <w:sz w:val="20"/>
-          <w:szCs w:val="20"/>
-        </w:rPr>
-        <w:t xml:space="preserve"> characteristics can be difficult to obtain. How to evaluate if a driver is inexperienced or not? And </w:t>
-      </w:r>
-      <w:proofErr w:type="spellStart"/>
-      <w:r>
-        <w:rPr>
-          <w:rFonts w:ascii="Times New Roman" w:hAnsi="Times New Roman" w:cs="Times New Roman"/>
-          <w:sz w:val="20"/>
-          <w:szCs w:val="20"/>
-        </w:rPr>
-        <w:t>soes</w:t>
-      </w:r>
-      <w:proofErr w:type="spellEnd"/>
-      <w:r>
-        <w:rPr>
-          <w:rFonts w:ascii="Times New Roman" w:hAnsi="Times New Roman" w:cs="Times New Roman"/>
-          <w:sz w:val="20"/>
-          <w:szCs w:val="20"/>
-        </w:rPr>
-        <w:t xml:space="preserve"> he has risk taking </w:t>
-      </w:r>
-      <w:proofErr w:type="spellStart"/>
-      <w:r>
-        <w:rPr>
-          <w:rFonts w:ascii="Times New Roman" w:hAnsi="Times New Roman" w:cs="Times New Roman"/>
-          <w:sz w:val="20"/>
-          <w:szCs w:val="20"/>
-        </w:rPr>
-        <w:t>behaviour</w:t>
-      </w:r>
-      <w:proofErr w:type="spellEnd"/>
-      <w:r>
-        <w:rPr>
-          <w:rFonts w:ascii="Times New Roman" w:hAnsi="Times New Roman" w:cs="Times New Roman"/>
-          <w:sz w:val="20"/>
-          <w:szCs w:val="20"/>
-        </w:rPr>
-        <w:t xml:space="preserve">? </w:t>
-      </w:r>
-      <w:r>
-        <w:rPr>
-          <w:rFonts w:ascii="Times New Roman" w:hAnsi="Times New Roman" w:cs="Times New Roman"/>
-          <w:sz w:val="20"/>
-          <w:szCs w:val="20"/>
-        </w:rPr>
-        <w:t xml:space="preserve">Another problem is that for example in Portugal you have the option of doing a mutual agreement </w:t>
-      </w:r>
-      <w:r>
-        <w:rPr>
-          <w:rFonts w:ascii="Times New Roman" w:hAnsi="Times New Roman" w:cs="Times New Roman"/>
-          <w:sz w:val="20"/>
-          <w:szCs w:val="20"/>
-        </w:rPr>
-        <w:t>when an accident occurs, leading to many of the accident not being registered by the police and only by the insurance companies. This for instance can</w:t>
-      </w:r>
-      <w:r>
-        <w:rPr>
-          <w:rFonts w:ascii="Times New Roman" w:hAnsi="Times New Roman" w:cs="Times New Roman"/>
-          <w:sz w:val="20"/>
-          <w:szCs w:val="20"/>
-        </w:rPr>
-        <w:t xml:space="preserve"> also</w:t>
-      </w:r>
-      <w:r>
-        <w:rPr>
-          <w:rFonts w:ascii="Times New Roman" w:hAnsi="Times New Roman" w:cs="Times New Roman"/>
-          <w:sz w:val="20"/>
-          <w:szCs w:val="20"/>
-        </w:rPr>
-        <w:t xml:space="preserve"> limit our </w:t>
-      </w:r>
-      <w:proofErr w:type="spellStart"/>
-      <w:r>
-        <w:rPr>
-          <w:rFonts w:ascii="Times New Roman" w:hAnsi="Times New Roman" w:cs="Times New Roman"/>
-          <w:sz w:val="20"/>
-          <w:szCs w:val="20"/>
-        </w:rPr>
-        <w:t>analyss</w:t>
-      </w:r>
-      <w:proofErr w:type="spellEnd"/>
-      <w:r>
-        <w:rPr>
-          <w:rFonts w:ascii="Times New Roman" w:hAnsi="Times New Roman" w:cs="Times New Roman"/>
-          <w:sz w:val="20"/>
-          <w:szCs w:val="20"/>
-        </w:rPr>
-        <w:t xml:space="preserve"> since only the more violent accidents or the ones were no agreement are reached are registered</w:t>
-      </w:r>
-      <w:r>
-        <w:rPr>
-          <w:rFonts w:ascii="Times New Roman" w:hAnsi="Times New Roman" w:cs="Times New Roman"/>
-          <w:sz w:val="20"/>
-          <w:szCs w:val="20"/>
-        </w:rPr>
-        <w:t xml:space="preserve">. </w:t>
+        <w:t xml:space="preserve">Several studies have been made where different factors of both these groups </w:t>
+      </w:r>
+      <w:r>
+        <w:rPr>
+          <w:rFonts w:ascii="Times New Roman" w:hAnsi="Times New Roman" w:cs="Times New Roman"/>
+          <w:sz w:val="20"/>
+          <w:szCs w:val="20"/>
+        </w:rPr>
+        <w:t>are</w:t>
+      </w:r>
+      <w:r>
+        <w:rPr>
+          <w:rFonts w:ascii="Times New Roman" w:hAnsi="Times New Roman" w:cs="Times New Roman"/>
+          <w:sz w:val="20"/>
+          <w:szCs w:val="20"/>
+        </w:rPr>
+        <w:t xml:space="preserve"> evaluated (ref2), however, </w:t>
+      </w:r>
+      <w:r>
+        <w:rPr>
+          <w:rFonts w:ascii="Times New Roman" w:hAnsi="Times New Roman" w:cs="Times New Roman"/>
+          <w:sz w:val="20"/>
+          <w:szCs w:val="20"/>
+        </w:rPr>
+        <w:t>this type of evaluations</w:t>
+      </w:r>
+      <w:r>
+        <w:rPr>
+          <w:rFonts w:ascii="Times New Roman" w:hAnsi="Times New Roman" w:cs="Times New Roman"/>
+          <w:sz w:val="20"/>
+          <w:szCs w:val="20"/>
+        </w:rPr>
+        <w:t xml:space="preserve"> normally presents some limitations. </w:t>
       </w:r>
     </w:p>
     <w:p>
@@ -909,6 +485,14 @@
           <w:szCs w:val="20"/>
         </w:rPr>
       </w:pPr>
+      <w:r>
+        <w:rPr>
+          <w:rFonts w:ascii="Times New Roman" w:hAnsi="Times New Roman" w:cs="Times New Roman"/>
+          <w:sz w:val="20"/>
+          <w:szCs w:val="20"/>
+        </w:rPr>
+        <w:t xml:space="preserve">For example, in Portugal, you have the option of reaching a mutual agreement when an accident occurs. This type of accident is only reported to the insurance companies and for this reason, never reach the police and fireman reports. If one just has access to the police and fireman accident reports this can lead to a non-representative sample of the accidents that occurred in the city and may lead to incorrect conclusions.  </w:t>
+      </w:r>
     </w:p>
     <w:p>
       <w:pPr>
@@ -926,7 +510,7 @@
           <w:sz w:val="20"/>
           <w:szCs w:val="20"/>
         </w:rPr>
-        <w:t xml:space="preserve">Several studies have been made that </w:t>
+        <w:t>Another limitation is regarding the driver characteristics and behavior. Although most of the external factors can be obtained and evaluated easily, some of the driver's characteristics can be difficult to obtain. How to evaluate if a driver is inexperienced or not? And how to get information regarding the behavior before the accident. Was the driver talking on the cellphone, for example?</w:t>
       </w:r>
     </w:p>
     <w:p>
@@ -942,42 +526,62 @@
     </w:p>
     <w:p>
       <w:pPr>
-        <w:rPr>
-          <w:rFonts w:ascii="Helvetica" w:eastAsiaTheme="majorEastAsia" w:hAnsi="Helvetica" w:cstheme="majorBidi"/>
-          <w:b/>
-          <w:color w:val="000000" w:themeColor="text1"/>
-          <w:sz w:val="28"/>
-          <w:szCs w:val="32"/>
-        </w:rPr>
-      </w:pPr>
-      <w:r>
-        <w:br w:type="page"/>
+        <w:spacing w:line="360" w:lineRule="auto"/>
+        <w:jc w:val="both"/>
+        <w:rPr>
+          <w:rFonts w:ascii="Times New Roman" w:hAnsi="Times New Roman" w:cs="Times New Roman"/>
+          <w:sz w:val="20"/>
+          <w:szCs w:val="20"/>
+        </w:rPr>
+      </w:pPr>
+      <w:r>
+        <w:rPr>
+          <w:rFonts w:ascii="Times New Roman" w:hAnsi="Times New Roman" w:cs="Times New Roman"/>
+          <w:sz w:val="20"/>
+          <w:szCs w:val="20"/>
+        </w:rPr>
+        <w:t>Nonetheless, and even with these limitations one can evaluate and the police and fireman accident reports and reach some conclusions, and that's exactly what we try to do in this project.</w:t>
       </w:r>
     </w:p>
     <w:p>
       <w:pPr>
         <w:pStyle w:val="Heading1"/>
-      </w:pPr>
-      <w:r>
+        <w:rPr>
+          <w:rFonts w:ascii="Times New Roman" w:hAnsi="Times New Roman" w:cs="Times New Roman"/>
+        </w:rPr>
+      </w:pPr>
+      <w:r>
+        <w:rPr>
+          <w:rFonts w:ascii="Times New Roman" w:hAnsi="Times New Roman" w:cs="Times New Roman"/>
+        </w:rPr>
         <w:lastRenderedPageBreak/>
         <w:t>Dat</w:t>
       </w:r>
       <w:r>
+        <w:rPr>
+          <w:rFonts w:ascii="Times New Roman" w:hAnsi="Times New Roman" w:cs="Times New Roman"/>
+        </w:rPr>
         <w:t>a</w:t>
       </w:r>
     </w:p>
     <w:p>
       <w:pPr>
         <w:pStyle w:val="Heading2"/>
-      </w:pPr>
-      <w:r>
+        <w:rPr>
+          <w:rFonts w:ascii="Times New Roman" w:hAnsi="Times New Roman" w:cs="Times New Roman"/>
+        </w:rPr>
+      </w:pPr>
+      <w:r>
+        <w:rPr>
+          <w:rFonts w:ascii="Times New Roman" w:hAnsi="Times New Roman" w:cs="Times New Roman"/>
+        </w:rPr>
         <w:t>Description</w:t>
       </w:r>
       <w:r>
-        <w:t xml:space="preserve"> and </w:t>
-      </w:r>
-      <w:r>
-        <w:t>Extraction</w:t>
+        <w:rPr>
+          <w:rFonts w:ascii="Times New Roman" w:hAnsi="Times New Roman" w:cs="Times New Roman"/>
+        </w:rPr>
+        <w:t xml:space="preserve"> and Extraction</w:t>
       </w:r>
     </w:p>
     <w:p>
@@ -996,15 +600,7 @@
           <w:sz w:val="20"/>
           <w:szCs w:val="20"/>
         </w:rPr>
-        <w:t xml:space="preserve">For this </w:t>
-      </w:r>
-      <w:r>
-        <w:rPr>
-          <w:rFonts w:ascii="Times New Roman" w:hAnsi="Times New Roman" w:cs="Times New Roman"/>
-          <w:sz w:val="20"/>
-          <w:szCs w:val="20"/>
-        </w:rPr>
-        <w:t xml:space="preserve">we used several datasets. Most of them were supplied by the </w:t>
+        <w:t xml:space="preserve">For this study, we used several datasets supplied by </w:t>
       </w:r>
       <w:proofErr w:type="spellStart"/>
       <w:r>
@@ -1022,62 +618,7 @@
           <w:sz w:val="20"/>
           <w:szCs w:val="20"/>
         </w:rPr>
-        <w:t xml:space="preserve"> and focused on the accidents and city characteristics, however we also </w:t>
-      </w:r>
-      <w:proofErr w:type="spellStart"/>
-      <w:r>
-        <w:rPr>
-          <w:rFonts w:ascii="Times New Roman" w:hAnsi="Times New Roman" w:cs="Times New Roman"/>
-          <w:sz w:val="20"/>
-          <w:szCs w:val="20"/>
-        </w:rPr>
-        <w:t>tryiend</w:t>
-      </w:r>
-      <w:proofErr w:type="spellEnd"/>
-      <w:r>
-        <w:rPr>
-          <w:rFonts w:ascii="Times New Roman" w:hAnsi="Times New Roman" w:cs="Times New Roman"/>
-          <w:sz w:val="20"/>
-          <w:szCs w:val="20"/>
-        </w:rPr>
-        <w:t xml:space="preserve"> to get information we though pertinent to the accident evaluation. </w:t>
-      </w:r>
-    </w:p>
-    <w:p>
-      <w:pPr>
-        <w:spacing w:line="360" w:lineRule="auto"/>
-        <w:jc w:val="both"/>
-        <w:rPr>
-          <w:rFonts w:ascii="Times New Roman" w:hAnsi="Times New Roman" w:cs="Times New Roman"/>
-          <w:sz w:val="20"/>
-          <w:szCs w:val="20"/>
-        </w:rPr>
-      </w:pPr>
-      <w:r>
-        <w:rPr>
-          <w:rFonts w:ascii="Times New Roman" w:hAnsi="Times New Roman" w:cs="Times New Roman"/>
-          <w:sz w:val="20"/>
-          <w:szCs w:val="20"/>
-        </w:rPr>
-        <w:t xml:space="preserve">The </w:t>
-      </w:r>
-      <w:proofErr w:type="spellStart"/>
-      <w:r>
-        <w:rPr>
-          <w:rFonts w:ascii="Times New Roman" w:hAnsi="Times New Roman" w:cs="Times New Roman"/>
-          <w:sz w:val="20"/>
-          <w:szCs w:val="20"/>
-        </w:rPr>
-        <w:t>LxDataLab</w:t>
-      </w:r>
-      <w:proofErr w:type="spellEnd"/>
-      <w:r>
-        <w:rPr>
-          <w:rFonts w:ascii="Times New Roman" w:hAnsi="Times New Roman" w:cs="Times New Roman"/>
-          <w:sz w:val="20"/>
-          <w:szCs w:val="20"/>
-        </w:rPr>
-        <w:t xml:space="preserve"> data set where:</w:t>
+        <w:t xml:space="preserve"> focused on the accidents that occur in Lisbon, several city characteristics, and traffic jams. The data sets where:</w:t>
       </w:r>
     </w:p>
     <w:p>
@@ -1085,7 +626,7 @@
         <w:pStyle w:val="ListParagraph"/>
         <w:numPr>
           <w:ilvl w:val="0"/>
-          <w:numId w:val="15"/>
+          <w:numId w:val="18"/>
         </w:numPr>
         <w:spacing w:line="360" w:lineRule="auto"/>
         <w:jc w:val="both"/>
@@ -1093,18 +634,24 @@
           <w:rFonts w:ascii="Times New Roman" w:hAnsi="Times New Roman" w:cs="Times New Roman"/>
           <w:sz w:val="20"/>
           <w:szCs w:val="20"/>
-          <w:lang w:val="pt-PT"/>
-        </w:rPr>
-      </w:pPr>
+        </w:rPr>
+      </w:pPr>
+      <w:r>
+        <w:rPr>
+          <w:rFonts w:ascii="Times New Roman" w:hAnsi="Times New Roman" w:cs="Times New Roman"/>
+          <w:sz w:val="20"/>
+          <w:szCs w:val="20"/>
+        </w:rPr>
+        <w:t>Accidents in Lisbon registered in 2019 by the “</w:t>
+      </w:r>
       <w:proofErr w:type="spellStart"/>
       <w:r>
         <w:rPr>
           <w:rFonts w:ascii="Times New Roman" w:hAnsi="Times New Roman" w:cs="Times New Roman"/>
           <w:sz w:val="20"/>
           <w:szCs w:val="20"/>
-          <w:lang w:val="pt-PT"/>
-        </w:rPr>
-        <w:t>Lisbon</w:t>
+        </w:rPr>
+        <w:t>Autoridade</w:t>
       </w:r>
       <w:proofErr w:type="spellEnd"/>
       <w:r>
@@ -1112,7 +659,24 @@
           <w:rFonts w:ascii="Times New Roman" w:hAnsi="Times New Roman" w:cs="Times New Roman"/>
           <w:sz w:val="20"/>
           <w:szCs w:val="20"/>
-          <w:lang w:val="pt-PT"/>
+        </w:rPr>
+        <w:t xml:space="preserve"> Nacional de </w:t>
+      </w:r>
+      <w:proofErr w:type="spellStart"/>
+      <w:r>
+        <w:rPr>
+          <w:rFonts w:ascii="Times New Roman" w:hAnsi="Times New Roman" w:cs="Times New Roman"/>
+          <w:sz w:val="20"/>
+          <w:szCs w:val="20"/>
+        </w:rPr>
+        <w:t>Segurança</w:t>
+      </w:r>
+      <w:proofErr w:type="spellEnd"/>
+      <w:r>
+        <w:rPr>
+          <w:rFonts w:ascii="Times New Roman" w:hAnsi="Times New Roman" w:cs="Times New Roman"/>
+          <w:sz w:val="20"/>
+          <w:szCs w:val="20"/>
         </w:rPr>
         <w:t xml:space="preserve"> </w:t>
       </w:r>
@@ -1122,9 +686,8 @@
           <w:rFonts w:ascii="Times New Roman" w:hAnsi="Times New Roman" w:cs="Times New Roman"/>
           <w:sz w:val="20"/>
           <w:szCs w:val="20"/>
-          <w:lang w:val="pt-PT"/>
-        </w:rPr>
-        <w:t>accidents</w:t>
+        </w:rPr>
+        <w:t>Rodoviária</w:t>
       </w:r>
       <w:proofErr w:type="spellEnd"/>
       <w:r>
@@ -1132,93 +695,14 @@
           <w:rFonts w:ascii="Times New Roman" w:hAnsi="Times New Roman" w:cs="Times New Roman"/>
           <w:sz w:val="20"/>
           <w:szCs w:val="20"/>
-          <w:lang w:val="pt-PT"/>
-        </w:rPr>
-        <w:t xml:space="preserve"> </w:t>
-      </w:r>
-      <w:proofErr w:type="spellStart"/>
-      <w:r>
-        <w:rPr>
-          <w:rFonts w:ascii="Times New Roman" w:hAnsi="Times New Roman" w:cs="Times New Roman"/>
-          <w:sz w:val="20"/>
-          <w:szCs w:val="20"/>
-          <w:lang w:val="pt-PT"/>
-        </w:rPr>
-        <w:t>registered</w:t>
-      </w:r>
-      <w:proofErr w:type="spellEnd"/>
-      <w:r>
-        <w:rPr>
-          <w:rFonts w:ascii="Times New Roman" w:hAnsi="Times New Roman" w:cs="Times New Roman"/>
-          <w:sz w:val="20"/>
-          <w:szCs w:val="20"/>
-          <w:lang w:val="pt-PT"/>
-        </w:rPr>
-        <w:t xml:space="preserve"> in 2019 </w:t>
-      </w:r>
-      <w:proofErr w:type="spellStart"/>
-      <w:r>
-        <w:rPr>
-          <w:rFonts w:ascii="Times New Roman" w:hAnsi="Times New Roman" w:cs="Times New Roman"/>
-          <w:sz w:val="20"/>
-          <w:szCs w:val="20"/>
-          <w:lang w:val="pt-PT"/>
-        </w:rPr>
-        <w:t>by</w:t>
-      </w:r>
-      <w:proofErr w:type="spellEnd"/>
-      <w:r>
-        <w:rPr>
-          <w:rFonts w:ascii="Times New Roman" w:hAnsi="Times New Roman" w:cs="Times New Roman"/>
-          <w:sz w:val="20"/>
-          <w:szCs w:val="20"/>
-          <w:lang w:val="pt-PT"/>
-        </w:rPr>
-        <w:t xml:space="preserve"> </w:t>
-      </w:r>
-      <w:proofErr w:type="spellStart"/>
-      <w:r>
-        <w:rPr>
-          <w:rFonts w:ascii="Times New Roman" w:hAnsi="Times New Roman" w:cs="Times New Roman"/>
-          <w:sz w:val="20"/>
-          <w:szCs w:val="20"/>
-          <w:lang w:val="pt-PT"/>
-        </w:rPr>
-        <w:t>the</w:t>
-      </w:r>
-      <w:proofErr w:type="spellEnd"/>
-      <w:r>
-        <w:rPr>
-          <w:rFonts w:ascii="Times New Roman" w:hAnsi="Times New Roman" w:cs="Times New Roman"/>
-          <w:sz w:val="20"/>
-          <w:szCs w:val="20"/>
-          <w:lang w:val="pt-PT"/>
-        </w:rPr>
-        <w:t xml:space="preserve"> “Autoridade Nacional de Segurança Rodoviária”</w:t>
-      </w:r>
-      <w:r>
-        <w:rPr>
-          <w:rFonts w:ascii="Times New Roman" w:hAnsi="Times New Roman" w:cs="Times New Roman"/>
-          <w:sz w:val="20"/>
-          <w:szCs w:val="20"/>
-          <w:lang w:val="pt-PT"/>
-        </w:rPr>
-        <w:t xml:space="preserve"> </w:t>
-      </w:r>
-      <w:r>
-        <w:rPr>
-          <w:rFonts w:ascii="Times New Roman" w:hAnsi="Times New Roman" w:cs="Times New Roman"/>
-          <w:sz w:val="20"/>
-          <w:szCs w:val="20"/>
-          <w:lang w:val="pt-PT"/>
-        </w:rPr>
-        <w:t>(ANSR)</w:t>
+        </w:rPr>
+        <w:t>” (ANSR)</w:t>
       </w:r>
     </w:p>
     <w:p>
       <w:pPr>
         <w:spacing w:line="360" w:lineRule="auto"/>
-        <w:ind w:left="851"/>
+        <w:ind w:left="709"/>
         <w:jc w:val="both"/>
         <w:rPr>
           <w:rFonts w:ascii="Times New Roman" w:hAnsi="Times New Roman" w:cs="Times New Roman"/>
@@ -1232,65 +716,27 @@
           <w:sz w:val="20"/>
           <w:szCs w:val="20"/>
         </w:rPr>
-        <w:t>T</w:t>
-      </w:r>
-      <w:r>
-        <w:rPr>
-          <w:rFonts w:ascii="Times New Roman" w:hAnsi="Times New Roman" w:cs="Times New Roman"/>
-          <w:sz w:val="20"/>
-          <w:szCs w:val="20"/>
-        </w:rPr>
-        <w:t xml:space="preserve">his data set </w:t>
-      </w:r>
-      <w:r>
-        <w:rPr>
-          <w:rFonts w:ascii="Times New Roman" w:hAnsi="Times New Roman" w:cs="Times New Roman"/>
-          <w:sz w:val="20"/>
-          <w:szCs w:val="20"/>
-        </w:rPr>
-        <w:t xml:space="preserve">was supplied by the </w:t>
-      </w:r>
-      <w:proofErr w:type="spellStart"/>
-      <w:r>
-        <w:rPr>
-          <w:rFonts w:ascii="Times New Roman" w:hAnsi="Times New Roman" w:cs="Times New Roman"/>
-          <w:sz w:val="20"/>
-          <w:szCs w:val="20"/>
-        </w:rPr>
-        <w:t>LxDataLab</w:t>
-      </w:r>
-      <w:proofErr w:type="spellEnd"/>
-      <w:r>
-        <w:rPr>
-          <w:rFonts w:ascii="Times New Roman" w:hAnsi="Times New Roman" w:cs="Times New Roman"/>
-          <w:sz w:val="20"/>
-          <w:szCs w:val="20"/>
-        </w:rPr>
-        <w:t xml:space="preserve"> team and </w:t>
-      </w:r>
-      <w:r>
-        <w:rPr>
-          <w:rFonts w:ascii="Times New Roman" w:hAnsi="Times New Roman" w:cs="Times New Roman"/>
-          <w:sz w:val="20"/>
-          <w:szCs w:val="20"/>
-        </w:rPr>
-        <w:t>had multiple information regarding the accident characteristics and persons involved</w:t>
-      </w:r>
-      <w:r>
-        <w:rPr>
-          <w:rFonts w:ascii="Times New Roman" w:hAnsi="Times New Roman" w:cs="Times New Roman"/>
-          <w:sz w:val="20"/>
-          <w:szCs w:val="20"/>
-        </w:rPr>
-        <w:t>.</w:t>
-      </w:r>
+        <w:t>This data set has multiple information regarding the accident characteristics, vehicles and persons involved.</w:t>
+      </w:r>
+    </w:p>
+    <w:p>
+      <w:pPr>
+        <w:spacing w:line="360" w:lineRule="auto"/>
+        <w:ind w:left="709"/>
+        <w:jc w:val="both"/>
+        <w:rPr>
+          <w:rFonts w:ascii="Times New Roman" w:hAnsi="Times New Roman" w:cs="Times New Roman"/>
+          <w:sz w:val="20"/>
+          <w:szCs w:val="20"/>
+        </w:rPr>
+      </w:pPr>
     </w:p>
     <w:p>
       <w:pPr>
         <w:pStyle w:val="ListParagraph"/>
         <w:numPr>
           <w:ilvl w:val="0"/>
-          <w:numId w:val="15"/>
+          <w:numId w:val="18"/>
         </w:numPr>
         <w:spacing w:line="360" w:lineRule="auto"/>
         <w:jc w:val="both"/>
@@ -1342,21 +788,13 @@
           <w:sz w:val="20"/>
           <w:szCs w:val="20"/>
         </w:rPr>
-        <w:t>”</w:t>
-      </w:r>
-      <w:r>
-        <w:rPr>
-          <w:rFonts w:ascii="Times New Roman" w:hAnsi="Times New Roman" w:cs="Times New Roman"/>
-          <w:sz w:val="20"/>
-          <w:szCs w:val="20"/>
-        </w:rPr>
-        <w:t xml:space="preserve"> (RSB)</w:t>
+        <w:t>” (RSB)</w:t>
       </w:r>
     </w:p>
     <w:p>
       <w:pPr>
         <w:spacing w:line="360" w:lineRule="auto"/>
-        <w:ind w:left="851"/>
+        <w:ind w:left="709"/>
         <w:jc w:val="both"/>
         <w:rPr>
           <w:rFonts w:ascii="Times New Roman" w:hAnsi="Times New Roman" w:cs="Times New Roman"/>
@@ -1370,81 +808,27 @@
           <w:sz w:val="20"/>
           <w:szCs w:val="20"/>
         </w:rPr>
-        <w:t>This data set was</w:t>
-      </w:r>
-      <w:r>
-        <w:rPr>
-          <w:rFonts w:ascii="Times New Roman" w:hAnsi="Times New Roman" w:cs="Times New Roman"/>
-          <w:sz w:val="20"/>
-          <w:szCs w:val="20"/>
-        </w:rPr>
-        <w:t xml:space="preserve"> </w:t>
-      </w:r>
-      <w:r>
-        <w:rPr>
-          <w:rFonts w:ascii="Times New Roman" w:hAnsi="Times New Roman" w:cs="Times New Roman"/>
-          <w:sz w:val="20"/>
-          <w:szCs w:val="20"/>
-        </w:rPr>
-        <w:t xml:space="preserve">supplied by the </w:t>
-      </w:r>
-      <w:proofErr w:type="spellStart"/>
-      <w:r>
-        <w:rPr>
-          <w:rFonts w:ascii="Times New Roman" w:hAnsi="Times New Roman" w:cs="Times New Roman"/>
-          <w:sz w:val="20"/>
-          <w:szCs w:val="20"/>
-        </w:rPr>
-        <w:t>LxDataLab</w:t>
-      </w:r>
-      <w:proofErr w:type="spellEnd"/>
-      <w:r>
-        <w:rPr>
-          <w:rFonts w:ascii="Times New Roman" w:hAnsi="Times New Roman" w:cs="Times New Roman"/>
-          <w:sz w:val="20"/>
-          <w:szCs w:val="20"/>
-        </w:rPr>
-        <w:t xml:space="preserve"> team and had</w:t>
-      </w:r>
-      <w:r>
-        <w:rPr>
-          <w:rFonts w:ascii="Times New Roman" w:hAnsi="Times New Roman" w:cs="Times New Roman"/>
-          <w:sz w:val="20"/>
-          <w:szCs w:val="20"/>
-        </w:rPr>
-        <w:t xml:space="preserve"> only</w:t>
-      </w:r>
-      <w:r>
-        <w:rPr>
-          <w:rFonts w:ascii="Times New Roman" w:hAnsi="Times New Roman" w:cs="Times New Roman"/>
-          <w:sz w:val="20"/>
-          <w:szCs w:val="20"/>
-        </w:rPr>
-        <w:t xml:space="preserve"> information regarding the time</w:t>
-      </w:r>
-      <w:r>
-        <w:rPr>
-          <w:rFonts w:ascii="Times New Roman" w:hAnsi="Times New Roman" w:cs="Times New Roman"/>
-          <w:sz w:val="20"/>
-          <w:szCs w:val="20"/>
-        </w:rPr>
-        <w:t xml:space="preserve">, type </w:t>
-      </w:r>
-      <w:r>
-        <w:rPr>
-          <w:rFonts w:ascii="Times New Roman" w:hAnsi="Times New Roman" w:cs="Times New Roman"/>
-          <w:sz w:val="20"/>
-          <w:szCs w:val="20"/>
-        </w:rPr>
-        <w:t>and location of the accidents.</w:t>
-      </w:r>
+        <w:t>This data set had only information regarding the time, type, and location of the accidents.</w:t>
+      </w:r>
+    </w:p>
+    <w:p>
+      <w:pPr>
+        <w:spacing w:line="360" w:lineRule="auto"/>
+        <w:ind w:left="709"/>
+        <w:jc w:val="both"/>
+        <w:rPr>
+          <w:rFonts w:ascii="Times New Roman" w:hAnsi="Times New Roman" w:cs="Times New Roman"/>
+          <w:sz w:val="20"/>
+          <w:szCs w:val="20"/>
+        </w:rPr>
+      </w:pPr>
     </w:p>
     <w:p>
       <w:pPr>
         <w:pStyle w:val="ListParagraph"/>
         <w:numPr>
           <w:ilvl w:val="0"/>
-          <w:numId w:val="15"/>
+          <w:numId w:val="18"/>
         </w:numPr>
         <w:spacing w:line="360" w:lineRule="auto"/>
         <w:jc w:val="both"/>
@@ -1460,13 +844,13 @@
           <w:sz w:val="20"/>
           <w:szCs w:val="20"/>
         </w:rPr>
-        <w:t>Lisbon street height, slopes, crossings and traffic lights</w:t>
-      </w:r>
-    </w:p>
-    <w:p>
-      <w:pPr>
-        <w:pStyle w:val="ListParagraph"/>
+        <w:t>Lisbon street height, slopes, crossings, and traffic lights</w:t>
+      </w:r>
+    </w:p>
+    <w:p>
+      <w:pPr>
         <w:spacing w:line="360" w:lineRule="auto"/>
+        <w:ind w:left="709"/>
         <w:jc w:val="both"/>
         <w:rPr>
           <w:rFonts w:ascii="Times New Roman" w:hAnsi="Times New Roman" w:cs="Times New Roman"/>
@@ -1480,51 +864,27 @@
           <w:sz w:val="20"/>
           <w:szCs w:val="20"/>
         </w:rPr>
-        <w:t xml:space="preserve">This data set was supplied by </w:t>
-      </w:r>
-      <w:proofErr w:type="spellStart"/>
-      <w:r>
-        <w:rPr>
-          <w:rFonts w:ascii="Times New Roman" w:hAnsi="Times New Roman" w:cs="Times New Roman"/>
-          <w:sz w:val="20"/>
-          <w:szCs w:val="20"/>
-        </w:rPr>
-        <w:t>LxDataLab</w:t>
-      </w:r>
-      <w:proofErr w:type="spellEnd"/>
-      <w:r>
-        <w:rPr>
-          <w:rFonts w:ascii="Times New Roman" w:hAnsi="Times New Roman" w:cs="Times New Roman"/>
-          <w:sz w:val="20"/>
-          <w:szCs w:val="20"/>
-        </w:rPr>
-        <w:t xml:space="preserve"> team and had multiple information </w:t>
-      </w:r>
-      <w:proofErr w:type="spellStart"/>
-      <w:r>
-        <w:rPr>
-          <w:rFonts w:ascii="Times New Roman" w:hAnsi="Times New Roman" w:cs="Times New Roman"/>
-          <w:sz w:val="20"/>
-          <w:szCs w:val="20"/>
-        </w:rPr>
-        <w:t>reagarfing</w:t>
-      </w:r>
-      <w:proofErr w:type="spellEnd"/>
-      <w:r>
-        <w:rPr>
-          <w:rFonts w:ascii="Times New Roman" w:hAnsi="Times New Roman" w:cs="Times New Roman"/>
-          <w:sz w:val="20"/>
-          <w:szCs w:val="20"/>
-        </w:rPr>
-        <w:t xml:space="preserve"> street characteristics</w:t>
-      </w:r>
+        <w:t>This data set had multiple information regarding street characteristics.</w:t>
+      </w:r>
+    </w:p>
+    <w:p>
+      <w:pPr>
+        <w:spacing w:line="360" w:lineRule="auto"/>
+        <w:ind w:left="709"/>
+        <w:jc w:val="both"/>
+        <w:rPr>
+          <w:rFonts w:ascii="Times New Roman" w:hAnsi="Times New Roman" w:cs="Times New Roman"/>
+          <w:sz w:val="20"/>
+          <w:szCs w:val="20"/>
+        </w:rPr>
+      </w:pPr>
     </w:p>
     <w:p>
       <w:pPr>
         <w:pStyle w:val="ListParagraph"/>
         <w:numPr>
           <w:ilvl w:val="0"/>
-          <w:numId w:val="15"/>
+          <w:numId w:val="18"/>
         </w:numPr>
         <w:spacing w:line="360" w:lineRule="auto"/>
         <w:jc w:val="both"/>
@@ -1540,31 +900,13 @@
           <w:sz w:val="20"/>
           <w:szCs w:val="20"/>
         </w:rPr>
-        <w:t xml:space="preserve">Lisbon traffic </w:t>
-      </w:r>
-      <w:proofErr w:type="gramStart"/>
-      <w:r>
-        <w:rPr>
-          <w:rFonts w:ascii="Times New Roman" w:hAnsi="Times New Roman" w:cs="Times New Roman"/>
-          <w:sz w:val="20"/>
-          <w:szCs w:val="20"/>
-        </w:rPr>
-        <w:t>jams  in</w:t>
-      </w:r>
-      <w:proofErr w:type="gramEnd"/>
-      <w:r>
-        <w:rPr>
-          <w:rFonts w:ascii="Times New Roman" w:hAnsi="Times New Roman" w:cs="Times New Roman"/>
-          <w:sz w:val="20"/>
-          <w:szCs w:val="20"/>
-        </w:rPr>
-        <w:t xml:space="preserve"> 2019</w:t>
+        <w:t>Lisbon traffic jams in 2019</w:t>
       </w:r>
     </w:p>
     <w:p>
       <w:pPr>
         <w:spacing w:line="360" w:lineRule="auto"/>
-        <w:ind w:left="720"/>
+        <w:ind w:left="709"/>
         <w:jc w:val="both"/>
         <w:rPr>
           <w:rFonts w:ascii="Times New Roman" w:hAnsi="Times New Roman" w:cs="Times New Roman"/>
@@ -1578,7 +920,7 @@
           <w:sz w:val="20"/>
           <w:szCs w:val="20"/>
         </w:rPr>
-        <w:t xml:space="preserve">This data set was supplied by the </w:t>
+        <w:t xml:space="preserve">This data set had information regarding the city traffic jams measured by </w:t>
       </w:r>
       <w:proofErr w:type="spellStart"/>
       <w:r>
@@ -1587,7 +929,7 @@
           <w:sz w:val="20"/>
           <w:szCs w:val="20"/>
         </w:rPr>
-        <w:t>LxDataLab</w:t>
+        <w:t>waze</w:t>
       </w:r>
       <w:proofErr w:type="spellEnd"/>
       <w:r>
@@ -1596,34 +938,32 @@
           <w:sz w:val="20"/>
           <w:szCs w:val="20"/>
         </w:rPr>
-        <w:t xml:space="preserve"> and had information regarding the city traffic jams measured by </w:t>
-      </w:r>
-      <w:proofErr w:type="spellStart"/>
-      <w:r>
-        <w:rPr>
-          <w:rFonts w:ascii="Times New Roman" w:hAnsi="Times New Roman" w:cs="Times New Roman"/>
-          <w:sz w:val="20"/>
-          <w:szCs w:val="20"/>
-        </w:rPr>
-        <w:t>waze</w:t>
-      </w:r>
-      <w:proofErr w:type="spellEnd"/>
-      <w:r>
-        <w:rPr>
-          <w:rFonts w:ascii="Times New Roman" w:hAnsi="Times New Roman" w:cs="Times New Roman"/>
-          <w:sz w:val="20"/>
-          <w:szCs w:val="20"/>
-        </w:rPr>
-        <w:t xml:space="preserve"> in the year of 2019</w:t>
-      </w:r>
-    </w:p>
-    <w:p>
-      <w:pPr>
-        <w:pStyle w:val="ListParagraph"/>
-        <w:numPr>
-          <w:ilvl w:val="0"/>
-          <w:numId w:val="15"/>
-        </w:numPr>
+        <w:t xml:space="preserve"> in the year 2019.</w:t>
+      </w:r>
+    </w:p>
+    <w:p>
+      <w:pPr>
+        <w:rPr>
+          <w:rFonts w:ascii="Times New Roman" w:hAnsi="Times New Roman" w:cs="Times New Roman"/>
+        </w:rPr>
+      </w:pPr>
+    </w:p>
+    <w:p>
+      <w:pPr>
+        <w:pStyle w:val="Heading2"/>
+        <w:rPr>
+          <w:rFonts w:ascii="Times New Roman" w:hAnsi="Times New Roman" w:cs="Times New Roman"/>
+        </w:rPr>
+      </w:pPr>
+      <w:r>
+        <w:rPr>
+          <w:rFonts w:ascii="Times New Roman" w:hAnsi="Times New Roman" w:cs="Times New Roman"/>
+        </w:rPr>
+        <w:t>Transformation</w:t>
+      </w:r>
+    </w:p>
+    <w:p>
+      <w:pPr>
         <w:spacing w:line="360" w:lineRule="auto"/>
         <w:jc w:val="both"/>
         <w:rPr>
@@ -1638,12 +978,35 @@
           <w:sz w:val="20"/>
           <w:szCs w:val="20"/>
         </w:rPr>
-        <w:t>Portuguese precipitation</w:t>
-      </w:r>
-    </w:p>
-    <w:p>
-      <w:pPr>
-        <w:pStyle w:val="ListParagraph"/>
+        <w:t xml:space="preserve">We started by evaluating the accident data consistency for errors and misclassifications (Footnote 1). Has previously stated the RSB data had little information, however, </w:t>
+      </w:r>
+      <w:r>
+        <w:rPr>
+          <w:rFonts w:ascii="Times New Roman" w:hAnsi="Times New Roman" w:cs="Times New Roman"/>
+          <w:sz w:val="20"/>
+          <w:szCs w:val="20"/>
+        </w:rPr>
+        <w:t>the ANSR</w:t>
+      </w:r>
+      <w:r>
+        <w:rPr>
+          <w:rFonts w:ascii="Times New Roman" w:hAnsi="Times New Roman" w:cs="Times New Roman"/>
+          <w:sz w:val="20"/>
+          <w:szCs w:val="20"/>
+        </w:rPr>
+        <w:t xml:space="preserve"> accident presented a high number of descriptive variables regarding the accidents that had to be evaluated.</w:t>
+      </w:r>
+      <w:r>
+        <w:rPr>
+          <w:rFonts w:ascii="Times New Roman" w:hAnsi="Times New Roman" w:cs="Times New Roman"/>
+          <w:sz w:val="20"/>
+          <w:szCs w:val="20"/>
+        </w:rPr>
+        <w:t xml:space="preserve"> </w:t>
+      </w:r>
+    </w:p>
+    <w:p>
+      <w:pPr>
         <w:spacing w:line="360" w:lineRule="auto"/>
         <w:jc w:val="both"/>
         <w:rPr>
@@ -1658,234 +1021,23 @@
           <w:sz w:val="20"/>
           <w:szCs w:val="20"/>
         </w:rPr>
-        <w:t xml:space="preserve">This data set was extracted from the IPMA site and contains the precipitation measurements in Portugal since the year of 1950 </w:t>
-      </w:r>
-      <w:r>
-        <w:rPr>
-          <w:rFonts w:ascii="Times New Roman" w:hAnsi="Times New Roman" w:cs="Times New Roman"/>
-          <w:color w:val="FF0000"/>
-          <w:sz w:val="20"/>
-          <w:szCs w:val="20"/>
-        </w:rPr>
-        <w:t>ref2.</w:t>
-      </w:r>
-    </w:p>
-    <w:p>
-      <w:pPr>
-        <w:pStyle w:val="Heading2"/>
-      </w:pPr>
-      <w:r>
-        <w:t>Transformation</w:t>
-      </w:r>
-    </w:p>
-    <w:p>
-      <w:pPr>
-        <w:spacing w:line="360" w:lineRule="auto"/>
-        <w:jc w:val="both"/>
-        <w:rPr>
-          <w:rFonts w:ascii="Times New Roman" w:hAnsi="Times New Roman" w:cs="Times New Roman"/>
-          <w:sz w:val="20"/>
-          <w:szCs w:val="20"/>
-        </w:rPr>
-      </w:pPr>
-      <w:r>
-        <w:rPr>
-          <w:rFonts w:ascii="Times New Roman" w:hAnsi="Times New Roman" w:cs="Times New Roman"/>
-          <w:sz w:val="20"/>
-          <w:szCs w:val="20"/>
-        </w:rPr>
-        <w:t xml:space="preserve">We started by evaluating the </w:t>
-      </w:r>
-      <w:r>
-        <w:rPr>
-          <w:rFonts w:ascii="Times New Roman" w:hAnsi="Times New Roman" w:cs="Times New Roman"/>
-          <w:sz w:val="20"/>
-          <w:szCs w:val="20"/>
-        </w:rPr>
-        <w:t xml:space="preserve">accident </w:t>
-      </w:r>
-      <w:r>
-        <w:rPr>
-          <w:rFonts w:ascii="Times New Roman" w:hAnsi="Times New Roman" w:cs="Times New Roman"/>
-          <w:sz w:val="20"/>
-          <w:szCs w:val="20"/>
-        </w:rPr>
-        <w:t xml:space="preserve">data consistency for errors and </w:t>
-      </w:r>
-      <w:proofErr w:type="spellStart"/>
-      <w:r>
-        <w:rPr>
-          <w:rFonts w:ascii="Times New Roman" w:hAnsi="Times New Roman" w:cs="Times New Roman"/>
-          <w:sz w:val="20"/>
-          <w:szCs w:val="20"/>
-        </w:rPr>
-        <w:t>missclassifications</w:t>
-      </w:r>
-      <w:proofErr w:type="spellEnd"/>
-      <w:r>
-        <w:rPr>
-          <w:rFonts w:ascii="Times New Roman" w:hAnsi="Times New Roman" w:cs="Times New Roman"/>
-          <w:sz w:val="20"/>
-          <w:szCs w:val="20"/>
-        </w:rPr>
-        <w:t>.</w:t>
-      </w:r>
-      <w:r>
-        <w:rPr>
-          <w:rFonts w:ascii="Times New Roman" w:hAnsi="Times New Roman" w:cs="Times New Roman"/>
-          <w:sz w:val="20"/>
-          <w:szCs w:val="20"/>
-        </w:rPr>
-        <w:t xml:space="preserve"> </w:t>
-      </w:r>
-      <w:r>
-        <w:rPr>
-          <w:rFonts w:ascii="Times New Roman" w:hAnsi="Times New Roman" w:cs="Times New Roman"/>
-          <w:color w:val="FF0000"/>
-          <w:sz w:val="20"/>
-          <w:szCs w:val="20"/>
-        </w:rPr>
-        <w:t>Footnote 1</w:t>
-      </w:r>
-      <w:r>
-        <w:rPr>
-          <w:rFonts w:ascii="Times New Roman" w:hAnsi="Times New Roman" w:cs="Times New Roman"/>
-          <w:color w:val="FF0000"/>
-          <w:sz w:val="20"/>
-          <w:szCs w:val="20"/>
-        </w:rPr>
-        <w:t xml:space="preserve"> </w:t>
-      </w:r>
-      <w:r>
-        <w:rPr>
-          <w:rFonts w:ascii="Times New Roman" w:hAnsi="Times New Roman" w:cs="Times New Roman"/>
-          <w:sz w:val="20"/>
-          <w:szCs w:val="20"/>
-        </w:rPr>
-        <w:t xml:space="preserve">Has previously stated the RSB data set was very simple, however </w:t>
-      </w:r>
-      <w:proofErr w:type="gramStart"/>
-      <w:r>
-        <w:rPr>
-          <w:rFonts w:ascii="Times New Roman" w:hAnsi="Times New Roman" w:cs="Times New Roman"/>
-          <w:sz w:val="20"/>
-          <w:szCs w:val="20"/>
-        </w:rPr>
-        <w:t xml:space="preserve">the </w:t>
-      </w:r>
-      <w:r>
-        <w:rPr>
-          <w:rFonts w:ascii="Times New Roman" w:hAnsi="Times New Roman" w:cs="Times New Roman"/>
-          <w:sz w:val="20"/>
-          <w:szCs w:val="20"/>
-        </w:rPr>
-        <w:t xml:space="preserve"> ANSR</w:t>
-      </w:r>
-      <w:proofErr w:type="gramEnd"/>
-      <w:r>
-        <w:rPr>
-          <w:rFonts w:ascii="Times New Roman" w:hAnsi="Times New Roman" w:cs="Times New Roman"/>
-          <w:sz w:val="20"/>
-          <w:szCs w:val="20"/>
-        </w:rPr>
-        <w:t xml:space="preserve"> accident presented a high number of descriptive variables regarding the accidents. </w:t>
-      </w:r>
-    </w:p>
-    <w:p>
-      <w:pPr>
-        <w:spacing w:line="360" w:lineRule="auto"/>
-        <w:jc w:val="both"/>
-        <w:rPr>
-          <w:rFonts w:ascii="Times New Roman" w:hAnsi="Times New Roman" w:cs="Times New Roman"/>
-          <w:color w:val="FF0000"/>
-          <w:sz w:val="20"/>
-          <w:szCs w:val="20"/>
-        </w:rPr>
-      </w:pPr>
-      <w:r>
-        <w:rPr>
-          <w:rFonts w:ascii="Times New Roman" w:hAnsi="Times New Roman" w:cs="Times New Roman"/>
-          <w:sz w:val="20"/>
-          <w:szCs w:val="20"/>
-        </w:rPr>
-        <w:t>W</w:t>
-      </w:r>
-      <w:r>
-        <w:rPr>
-          <w:rFonts w:ascii="Times New Roman" w:hAnsi="Times New Roman" w:cs="Times New Roman"/>
-          <w:sz w:val="20"/>
-          <w:szCs w:val="20"/>
-        </w:rPr>
-        <w:t xml:space="preserve">e needed to create a single accident data </w:t>
-      </w:r>
-      <w:proofErr w:type="gramStart"/>
-      <w:r>
-        <w:rPr>
-          <w:rFonts w:ascii="Times New Roman" w:hAnsi="Times New Roman" w:cs="Times New Roman"/>
-          <w:sz w:val="20"/>
-          <w:szCs w:val="20"/>
-        </w:rPr>
-        <w:t>set,</w:t>
-      </w:r>
-      <w:proofErr w:type="gramEnd"/>
-      <w:r>
-        <w:rPr>
-          <w:rFonts w:ascii="Times New Roman" w:hAnsi="Times New Roman" w:cs="Times New Roman"/>
-          <w:sz w:val="20"/>
-          <w:szCs w:val="20"/>
-        </w:rPr>
-        <w:t xml:space="preserve"> however we had some limitations since some of the accidents </w:t>
-      </w:r>
-      <w:r>
-        <w:rPr>
-          <w:rFonts w:ascii="Times New Roman" w:hAnsi="Times New Roman" w:cs="Times New Roman"/>
-          <w:sz w:val="20"/>
-          <w:szCs w:val="20"/>
-        </w:rPr>
-        <w:t xml:space="preserve">in the ANSR data set </w:t>
-      </w:r>
-      <w:r>
-        <w:rPr>
-          <w:rFonts w:ascii="Times New Roman" w:hAnsi="Times New Roman" w:cs="Times New Roman"/>
-          <w:sz w:val="20"/>
-          <w:szCs w:val="20"/>
-        </w:rPr>
-        <w:t>didn’t have geolocation.</w:t>
-      </w:r>
-      <w:r>
-        <w:rPr>
-          <w:rFonts w:ascii="Times New Roman" w:hAnsi="Times New Roman" w:cs="Times New Roman"/>
-          <w:color w:val="FF0000"/>
-          <w:sz w:val="20"/>
-          <w:szCs w:val="20"/>
-        </w:rPr>
-        <w:t xml:space="preserve"> </w:t>
-      </w:r>
-      <w:r>
-        <w:rPr>
-          <w:rFonts w:ascii="Times New Roman" w:hAnsi="Times New Roman" w:cs="Times New Roman"/>
-          <w:sz w:val="20"/>
-          <w:szCs w:val="20"/>
-        </w:rPr>
-        <w:t xml:space="preserve">For this reason we decided to </w:t>
-      </w:r>
-      <w:proofErr w:type="gramStart"/>
-      <w:r>
-        <w:rPr>
-          <w:rFonts w:ascii="Times New Roman" w:hAnsi="Times New Roman" w:cs="Times New Roman"/>
-          <w:sz w:val="20"/>
-          <w:szCs w:val="20"/>
-        </w:rPr>
-        <w:t>divide  the</w:t>
-      </w:r>
-      <w:proofErr w:type="gramEnd"/>
-      <w:r>
-        <w:rPr>
-          <w:rFonts w:ascii="Times New Roman" w:hAnsi="Times New Roman" w:cs="Times New Roman"/>
-          <w:sz w:val="20"/>
-          <w:szCs w:val="20"/>
-        </w:rPr>
-        <w:t xml:space="preserve"> accidents data set in it in three set: </w:t>
+        <w:t xml:space="preserve">To evaluate the accident </w:t>
+      </w:r>
+      <w:r>
+        <w:rPr>
+          <w:rFonts w:ascii="Times New Roman" w:hAnsi="Times New Roman" w:cs="Times New Roman"/>
+          <w:sz w:val="20"/>
+          <w:szCs w:val="20"/>
+        </w:rPr>
+        <w:t>data,</w:t>
+      </w:r>
+      <w:r>
+        <w:rPr>
+          <w:rFonts w:ascii="Times New Roman" w:hAnsi="Times New Roman" w:cs="Times New Roman"/>
+          <w:sz w:val="20"/>
+          <w:szCs w:val="20"/>
+        </w:rPr>
+        <w:t xml:space="preserve"> we needed to create a single data set, however, we had some limitations since some of the accidents in the ANSR data set didn’t have geolocation.</w:t>
       </w:r>
     </w:p>
     <w:p>
@@ -1909,6 +1061,30 @@
           <w:sz w:val="20"/>
           <w:szCs w:val="20"/>
         </w:rPr>
+        <w:t xml:space="preserve">For this reason, and to allow different evaluations we decided to </w:t>
+      </w:r>
+      <w:r>
+        <w:rPr>
+          <w:rFonts w:ascii="Times New Roman" w:hAnsi="Times New Roman" w:cs="Times New Roman"/>
+          <w:sz w:val="20"/>
+          <w:szCs w:val="20"/>
+        </w:rPr>
+        <w:t>divide the</w:t>
+      </w:r>
+      <w:r>
+        <w:rPr>
+          <w:rFonts w:ascii="Times New Roman" w:hAnsi="Times New Roman" w:cs="Times New Roman"/>
+          <w:sz w:val="20"/>
+          <w:szCs w:val="20"/>
+        </w:rPr>
+        <w:t xml:space="preserve"> accidents data into three data sets: </w:t>
+      </w:r>
+      <w:r>
+        <w:rPr>
+          <w:rFonts w:ascii="Times New Roman" w:hAnsi="Times New Roman" w:cs="Times New Roman"/>
+          <w:sz w:val="20"/>
+          <w:szCs w:val="20"/>
+        </w:rPr>
         <w:t xml:space="preserve">Accident data without geolocation and considering only the </w:t>
       </w:r>
       <w:r>
@@ -1965,18 +1141,20 @@
           <w:sz w:val="20"/>
           <w:szCs w:val="20"/>
         </w:rPr>
-        <w:t xml:space="preserve">Accident data with only the ANSR descriptive </w:t>
-      </w:r>
-      <w:proofErr w:type="gramStart"/>
-      <w:r>
-        <w:rPr>
-          <w:rFonts w:ascii="Times New Roman" w:hAnsi="Times New Roman" w:cs="Times New Roman"/>
-          <w:sz w:val="20"/>
-          <w:szCs w:val="20"/>
-        </w:rPr>
-        <w:t>data;</w:t>
-      </w:r>
-      <w:proofErr w:type="gramEnd"/>
+        <w:t>Accident data with only the ANSR descriptive data;</w:t>
+      </w:r>
+    </w:p>
+    <w:p>
+      <w:pPr>
+        <w:spacing w:line="360" w:lineRule="auto"/>
+        <w:ind w:left="360"/>
+        <w:jc w:val="both"/>
+        <w:rPr>
+          <w:rFonts w:ascii="Times New Roman" w:hAnsi="Times New Roman" w:cs="Times New Roman"/>
+          <w:sz w:val="20"/>
+          <w:szCs w:val="20"/>
+        </w:rPr>
+      </w:pPr>
     </w:p>
     <w:p>
       <w:pPr>
@@ -1984,13 +1162,15 @@
         <w:jc w:val="both"/>
         <w:rPr>
           <w:rFonts w:ascii="Times New Roman" w:hAnsi="Times New Roman" w:cs="Times New Roman"/>
-          <w:sz w:val="20"/>
-          <w:szCs w:val="20"/>
-        </w:rPr>
-      </w:pPr>
-      <w:r>
-        <w:rPr>
-          <w:rFonts w:ascii="Times New Roman" w:hAnsi="Times New Roman" w:cs="Times New Roman"/>
+          <w:color w:val="FF0000"/>
+          <w:sz w:val="20"/>
+          <w:szCs w:val="20"/>
+        </w:rPr>
+      </w:pPr>
+      <w:r>
+        <w:rPr>
+          <w:rFonts w:ascii="Times New Roman" w:hAnsi="Times New Roman" w:cs="Times New Roman"/>
+          <w:color w:val="FF0000"/>
           <w:sz w:val="20"/>
           <w:szCs w:val="20"/>
         </w:rPr>
@@ -1999,6 +1179,7 @@
       <w:r>
         <w:rPr>
           <w:rFonts w:ascii="Times New Roman" w:hAnsi="Times New Roman" w:cs="Times New Roman"/>
+          <w:color w:val="FF0000"/>
           <w:sz w:val="20"/>
           <w:szCs w:val="20"/>
         </w:rPr>
@@ -2007,6 +1188,7 @@
       <w:r>
         <w:rPr>
           <w:rFonts w:ascii="Times New Roman" w:hAnsi="Times New Roman" w:cs="Times New Roman"/>
+          <w:color w:val="FF0000"/>
           <w:sz w:val="20"/>
           <w:szCs w:val="20"/>
         </w:rPr>
@@ -2019,49 +1201,51 @@
         <w:jc w:val="both"/>
         <w:rPr>
           <w:rFonts w:ascii="Times New Roman" w:hAnsi="Times New Roman" w:cs="Times New Roman"/>
-          <w:sz w:val="20"/>
-          <w:szCs w:val="20"/>
-        </w:rPr>
-      </w:pPr>
-      <w:r>
-        <w:rPr>
-          <w:rFonts w:ascii="Times New Roman" w:hAnsi="Times New Roman" w:cs="Times New Roman"/>
+          <w:color w:val="FF0000"/>
+          <w:sz w:val="20"/>
+          <w:szCs w:val="20"/>
+        </w:rPr>
+      </w:pPr>
+      <w:r>
+        <w:rPr>
+          <w:rFonts w:ascii="Times New Roman" w:hAnsi="Times New Roman" w:cs="Times New Roman"/>
+          <w:color w:val="FF0000"/>
           <w:sz w:val="20"/>
           <w:szCs w:val="20"/>
         </w:rPr>
         <w:t xml:space="preserve">Finally, when performing geolocation </w:t>
       </w:r>
-      <w:proofErr w:type="gramStart"/>
-      <w:r>
-        <w:rPr>
-          <w:rFonts w:ascii="Times New Roman" w:hAnsi="Times New Roman" w:cs="Times New Roman"/>
-          <w:sz w:val="20"/>
-          <w:szCs w:val="20"/>
-        </w:rPr>
-        <w:t>evaluation</w:t>
-      </w:r>
-      <w:proofErr w:type="gramEnd"/>
-      <w:r>
-        <w:rPr>
-          <w:rFonts w:ascii="Times New Roman" w:hAnsi="Times New Roman" w:cs="Times New Roman"/>
+      <w:r>
+        <w:rPr>
+          <w:rFonts w:ascii="Times New Roman" w:hAnsi="Times New Roman" w:cs="Times New Roman"/>
+          <w:color w:val="FF0000"/>
+          <w:sz w:val="20"/>
+          <w:szCs w:val="20"/>
+        </w:rPr>
+        <w:t>evaluation,</w:t>
+      </w:r>
+      <w:r>
+        <w:rPr>
+          <w:rFonts w:ascii="Times New Roman" w:hAnsi="Times New Roman" w:cs="Times New Roman"/>
+          <w:color w:val="FF0000"/>
           <w:sz w:val="20"/>
           <w:szCs w:val="20"/>
         </w:rPr>
         <w:t xml:space="preserve"> we needed to aggregate the data by some means. For this </w:t>
       </w:r>
-      <w:proofErr w:type="gramStart"/>
-      <w:r>
-        <w:rPr>
-          <w:rFonts w:ascii="Times New Roman" w:hAnsi="Times New Roman" w:cs="Times New Roman"/>
-          <w:sz w:val="20"/>
-          <w:szCs w:val="20"/>
-        </w:rPr>
-        <w:t>purpose</w:t>
-      </w:r>
-      <w:proofErr w:type="gramEnd"/>
-      <w:r>
-        <w:rPr>
-          <w:rFonts w:ascii="Times New Roman" w:hAnsi="Times New Roman" w:cs="Times New Roman"/>
+      <w:r>
+        <w:rPr>
+          <w:rFonts w:ascii="Times New Roman" w:hAnsi="Times New Roman" w:cs="Times New Roman"/>
+          <w:color w:val="FF0000"/>
+          <w:sz w:val="20"/>
+          <w:szCs w:val="20"/>
+        </w:rPr>
+        <w:t>purpose,</w:t>
+      </w:r>
+      <w:r>
+        <w:rPr>
+          <w:rFonts w:ascii="Times New Roman" w:hAnsi="Times New Roman" w:cs="Times New Roman"/>
+          <w:color w:val="FF0000"/>
           <w:sz w:val="20"/>
           <w:szCs w:val="20"/>
         </w:rPr>
@@ -2070,207 +1254,208 @@
     </w:p>
     <w:p>
       <w:pPr>
-        <w:rPr>
-          <w:rFonts w:ascii="Helvetica" w:eastAsiaTheme="majorEastAsia" w:hAnsi="Helvetica" w:cstheme="majorBidi"/>
+        <w:spacing w:line="360" w:lineRule="auto"/>
+        <w:jc w:val="both"/>
+        <w:rPr>
+          <w:rFonts w:ascii="Times New Roman" w:hAnsi="Times New Roman" w:cs="Times New Roman"/>
+          <w:color w:val="FF0000"/>
+          <w:sz w:val="20"/>
+          <w:szCs w:val="20"/>
+        </w:rPr>
+      </w:pPr>
+    </w:p>
+    <w:p>
+      <w:pPr>
+        <w:spacing w:line="360" w:lineRule="auto"/>
+        <w:jc w:val="both"/>
+        <w:rPr>
+          <w:rFonts w:ascii="Times New Roman" w:hAnsi="Times New Roman" w:cs="Times New Roman"/>
+          <w:color w:val="FF0000"/>
+          <w:sz w:val="20"/>
+          <w:szCs w:val="20"/>
+          <w:lang w:val="pt-PT"/>
+        </w:rPr>
+      </w:pPr>
+      <w:r>
+        <w:rPr>
+          <w:rFonts w:ascii="Times New Roman" w:hAnsi="Times New Roman" w:cs="Times New Roman"/>
+          <w:color w:val="FF0000"/>
+          <w:sz w:val="20"/>
+          <w:szCs w:val="20"/>
+          <w:lang w:val="pt-PT"/>
+        </w:rPr>
+        <w:t>VALTER E GONÇALO CONFIRMEM ESTA PARTE</w:t>
+      </w:r>
+    </w:p>
+    <w:p>
+      <w:pPr>
+        <w:rPr>
+          <w:rFonts w:ascii="Times New Roman" w:eastAsiaTheme="majorEastAsia" w:hAnsi="Times New Roman" w:cs="Times New Roman"/>
           <w:b/>
           <w:color w:val="000000" w:themeColor="text1"/>
           <w:sz w:val="28"/>
           <w:szCs w:val="32"/>
-        </w:rPr>
-      </w:pPr>
-      <w:r>
+          <w:lang w:val="pt-PT"/>
+        </w:rPr>
+      </w:pPr>
+      <w:r>
+        <w:rPr>
+          <w:rFonts w:ascii="Times New Roman" w:hAnsi="Times New Roman" w:cs="Times New Roman"/>
+          <w:lang w:val="pt-PT"/>
+        </w:rPr>
         <w:br w:type="page"/>
       </w:r>
     </w:p>
     <w:p>
       <w:pPr>
         <w:pStyle w:val="Heading1"/>
-      </w:pPr>
-      <w:r>
+        <w:rPr>
+          <w:rFonts w:ascii="Times New Roman" w:hAnsi="Times New Roman" w:cs="Times New Roman"/>
+        </w:rPr>
+      </w:pPr>
+      <w:r>
+        <w:rPr>
+          <w:rFonts w:ascii="Times New Roman" w:hAnsi="Times New Roman" w:cs="Times New Roman"/>
+        </w:rPr>
         <w:lastRenderedPageBreak/>
         <w:t>Results and Discussion</w:t>
       </w:r>
     </w:p>
     <w:p>
-      <w:r>
-        <w:t>Basic evaluation</w:t>
-      </w:r>
-    </w:p>
-    <w:p/>
+      <w:pPr>
+        <w:rPr>
+          <w:rFonts w:ascii="Times New Roman" w:hAnsi="Times New Roman" w:cs="Times New Roman"/>
+          <w:lang w:val="pt-PT"/>
+        </w:rPr>
+      </w:pPr>
+    </w:p>
     <w:p>
       <w:pPr>
         <w:pStyle w:val="ListParagraph"/>
         <w:numPr>
           <w:ilvl w:val="0"/>
-          <w:numId w:val="10"/>
+          <w:numId w:val="19"/>
         </w:numPr>
-        <w:spacing w:after="120"/>
-        <w:rPr>
-          <w:rFonts w:ascii="Helvetica" w:hAnsi="Helvetica"/>
+        <w:spacing w:line="360" w:lineRule="auto"/>
+        <w:jc w:val="both"/>
+        <w:rPr>
+          <w:rFonts w:ascii="Times New Roman" w:hAnsi="Times New Roman" w:cs="Times New Roman"/>
           <w:b/>
-          <w:sz w:val="22"/>
-          <w:szCs w:val="22"/>
-        </w:rPr>
-      </w:pPr>
-      <w:proofErr w:type="spellStart"/>
-      <w:r>
-        <w:rPr>
-          <w:rFonts w:ascii="Helvetica" w:hAnsi="Helvetica"/>
+          <w:bCs/>
+        </w:rPr>
+      </w:pPr>
+      <w:r>
+        <w:rPr>
+          <w:rFonts w:ascii="Times New Roman" w:hAnsi="Times New Roman" w:cs="Times New Roman"/>
           <w:b/>
-          <w:sz w:val="22"/>
-          <w:szCs w:val="22"/>
-        </w:rPr>
-        <w:t>Mapa</w:t>
-      </w:r>
-      <w:proofErr w:type="spellEnd"/>
-      <w:r>
-        <w:rPr>
-          <w:rFonts w:ascii="Helvetica" w:hAnsi="Helvetica"/>
-          <w:b/>
-          <w:sz w:val="22"/>
-          <w:szCs w:val="22"/>
-        </w:rPr>
-        <w:t xml:space="preserve"> de dados de </w:t>
-      </w:r>
-      <w:proofErr w:type="spellStart"/>
-      <w:r>
-        <w:rPr>
-          <w:rFonts w:ascii="Helvetica" w:hAnsi="Helvetica"/>
-          <w:b/>
-          <w:sz w:val="22"/>
-          <w:szCs w:val="22"/>
-        </w:rPr>
-        <w:t>acidentes</w:t>
-      </w:r>
-      <w:proofErr w:type="spellEnd"/>
-      <w:r>
-        <w:rPr>
-          <w:rFonts w:ascii="Helvetica" w:hAnsi="Helvetica"/>
-          <w:b/>
-          <w:sz w:val="22"/>
-          <w:szCs w:val="22"/>
-        </w:rPr>
-        <w:t xml:space="preserve"> </w:t>
-      </w:r>
-      <w:proofErr w:type="spellStart"/>
-      <w:r>
-        <w:rPr>
-          <w:rFonts w:ascii="Helvetica" w:hAnsi="Helvetica"/>
-          <w:b/>
-          <w:sz w:val="22"/>
-          <w:szCs w:val="22"/>
-        </w:rPr>
-        <w:t>em</w:t>
-      </w:r>
-      <w:proofErr w:type="spellEnd"/>
-      <w:r>
-        <w:rPr>
-          <w:rFonts w:ascii="Helvetica" w:hAnsi="Helvetica"/>
-          <w:b/>
-          <w:sz w:val="22"/>
-          <w:szCs w:val="22"/>
-        </w:rPr>
-        <w:t xml:space="preserve"> </w:t>
-      </w:r>
-      <w:proofErr w:type="spellStart"/>
-      <w:r>
-        <w:rPr>
-          <w:rFonts w:ascii="Helvetica" w:hAnsi="Helvetica"/>
-          <w:b/>
-          <w:sz w:val="22"/>
-          <w:szCs w:val="22"/>
-        </w:rPr>
-        <w:t>Lisboa</w:t>
-      </w:r>
-      <w:proofErr w:type="spellEnd"/>
-      <w:r>
-        <w:rPr>
-          <w:rFonts w:ascii="Helvetica" w:hAnsi="Helvetica"/>
-          <w:b/>
-          <w:sz w:val="22"/>
-          <w:szCs w:val="22"/>
-        </w:rPr>
-        <w:t xml:space="preserve"> (</w:t>
-      </w:r>
-      <w:proofErr w:type="spellStart"/>
-      <w:r>
-        <w:rPr>
-          <w:rFonts w:ascii="Helvetica" w:hAnsi="Helvetica"/>
-          <w:b/>
-          <w:sz w:val="22"/>
-          <w:szCs w:val="22"/>
-        </w:rPr>
-        <w:t>separar</w:t>
-      </w:r>
-      <w:proofErr w:type="spellEnd"/>
-      <w:r>
-        <w:rPr>
-          <w:rFonts w:ascii="Helvetica" w:hAnsi="Helvetica"/>
-          <w:b/>
-          <w:sz w:val="22"/>
-          <w:szCs w:val="22"/>
-        </w:rPr>
-        <w:t xml:space="preserve"> por cores </w:t>
-      </w:r>
-      <w:proofErr w:type="spellStart"/>
-      <w:r>
-        <w:rPr>
-          <w:rFonts w:ascii="Helvetica" w:hAnsi="Helvetica"/>
-          <w:b/>
-          <w:sz w:val="22"/>
-          <w:szCs w:val="22"/>
-        </w:rPr>
-        <w:t>os</w:t>
-      </w:r>
-      <w:proofErr w:type="spellEnd"/>
-      <w:r>
-        <w:rPr>
-          <w:rFonts w:ascii="Helvetica" w:hAnsi="Helvetica"/>
-          <w:b/>
-          <w:sz w:val="22"/>
-          <w:szCs w:val="22"/>
-        </w:rPr>
-        <w:t xml:space="preserve"> dados de </w:t>
-      </w:r>
-      <w:proofErr w:type="spellStart"/>
-      <w:r>
-        <w:rPr>
-          <w:rFonts w:ascii="Helvetica" w:hAnsi="Helvetica"/>
-          <w:b/>
-          <w:sz w:val="22"/>
-          <w:szCs w:val="22"/>
-        </w:rPr>
-        <w:t>cada</w:t>
-      </w:r>
-      <w:proofErr w:type="spellEnd"/>
-      <w:r>
-        <w:rPr>
-          <w:rFonts w:ascii="Helvetica" w:hAnsi="Helvetica"/>
-          <w:b/>
-          <w:sz w:val="22"/>
-          <w:szCs w:val="22"/>
-        </w:rPr>
-        <w:t xml:space="preserve"> </w:t>
-      </w:r>
-      <w:proofErr w:type="spellStart"/>
-      <w:r>
-        <w:rPr>
-          <w:rFonts w:ascii="Helvetica" w:hAnsi="Helvetica"/>
-          <w:b/>
-          <w:sz w:val="22"/>
-          <w:szCs w:val="22"/>
-        </w:rPr>
-        <w:t>ficheiro</w:t>
-      </w:r>
-      <w:proofErr w:type="spellEnd"/>
-      <w:r>
-        <w:rPr>
-          <w:rFonts w:ascii="Helvetica" w:hAnsi="Helvetica"/>
-          <w:b/>
-          <w:sz w:val="22"/>
-          <w:szCs w:val="22"/>
-        </w:rPr>
-        <w:t>)</w:t>
+          <w:bCs/>
+        </w:rPr>
+        <w:t>Accident occurrence over time</w:t>
+      </w:r>
+    </w:p>
+    <w:p>
+      <w:pPr>
+        <w:spacing w:line="360" w:lineRule="auto"/>
+        <w:jc w:val="both"/>
+        <w:rPr>
+          <w:rFonts w:ascii="Times New Roman" w:hAnsi="Times New Roman" w:cs="Times New Roman"/>
+          <w:sz w:val="20"/>
+          <w:szCs w:val="20"/>
+        </w:rPr>
+      </w:pPr>
+      <w:r>
+        <w:rPr>
+          <w:rFonts w:ascii="Times New Roman" w:hAnsi="Times New Roman" w:cs="Times New Roman"/>
+          <w:sz w:val="20"/>
+          <w:szCs w:val="20"/>
+        </w:rPr>
+        <w:t xml:space="preserve">We </w:t>
+      </w:r>
+      <w:r>
+        <w:rPr>
+          <w:rFonts w:ascii="Times New Roman" w:hAnsi="Times New Roman" w:cs="Times New Roman"/>
+          <w:sz w:val="20"/>
+          <w:szCs w:val="20"/>
+        </w:rPr>
+        <w:t>started by asking the question: “How does the accident rate varies over time?”. The premise was that there were times during the day/week that had a higher rate of accidents.</w:t>
+      </w:r>
+      <w:r>
+        <w:rPr>
+          <w:rFonts w:ascii="Times New Roman" w:hAnsi="Times New Roman" w:cs="Times New Roman"/>
+          <w:sz w:val="20"/>
+          <w:szCs w:val="20"/>
+        </w:rPr>
+        <w:t xml:space="preserve"> To evaluate this, we aggregated all the 2019 collisions/crashes and run overs by hour and weekday.</w:t>
+      </w:r>
+    </w:p>
+    <w:p>
+      <w:pPr>
+        <w:spacing w:line="360" w:lineRule="auto"/>
+        <w:jc w:val="both"/>
+        <w:rPr>
+          <w:rFonts w:ascii="Times New Roman" w:hAnsi="Times New Roman" w:cs="Times New Roman"/>
+          <w:sz w:val="20"/>
+          <w:szCs w:val="20"/>
+        </w:rPr>
+      </w:pPr>
+      <w:r>
+        <w:rPr>
+          <w:rFonts w:ascii="Times New Roman" w:hAnsi="Times New Roman" w:cs="Times New Roman"/>
+          <w:sz w:val="20"/>
+          <w:szCs w:val="20"/>
+        </w:rPr>
+        <w:t>GRAFICO 1</w:t>
+      </w:r>
+    </w:p>
+    <w:p>
+      <w:pPr>
+        <w:spacing w:line="360" w:lineRule="auto"/>
+        <w:jc w:val="both"/>
+        <w:rPr>
+          <w:rFonts w:ascii="Times New Roman" w:hAnsi="Times New Roman" w:cs="Times New Roman"/>
+          <w:sz w:val="20"/>
+          <w:szCs w:val="20"/>
+        </w:rPr>
+      </w:pPr>
+      <w:r>
+        <w:rPr>
+          <w:rFonts w:ascii="Times New Roman" w:hAnsi="Times New Roman" w:cs="Times New Roman"/>
+          <w:sz w:val="20"/>
+          <w:szCs w:val="20"/>
+        </w:rPr>
+        <w:t>W</w:t>
+      </w:r>
+      <w:r>
+        <w:rPr>
+          <w:rFonts w:ascii="Times New Roman" w:hAnsi="Times New Roman" w:cs="Times New Roman"/>
+          <w:sz w:val="20"/>
+          <w:szCs w:val="20"/>
+        </w:rPr>
+        <w:t>hen we evaluate the heatmap with the collisions</w:t>
+      </w:r>
+      <w:r>
+        <w:rPr>
+          <w:rFonts w:ascii="Times New Roman" w:hAnsi="Times New Roman" w:cs="Times New Roman"/>
+          <w:sz w:val="20"/>
+          <w:szCs w:val="20"/>
+        </w:rPr>
+        <w:t>/</w:t>
+      </w:r>
+      <w:r>
+        <w:rPr>
+          <w:rFonts w:ascii="Times New Roman" w:hAnsi="Times New Roman" w:cs="Times New Roman"/>
+          <w:sz w:val="20"/>
+          <w:szCs w:val="20"/>
+        </w:rPr>
+        <w:t xml:space="preserve">crashes over a week we can </w:t>
+      </w:r>
+      <w:r>
+        <w:rPr>
+          <w:rFonts w:ascii="Times New Roman" w:hAnsi="Times New Roman" w:cs="Times New Roman"/>
+          <w:sz w:val="20"/>
+          <w:szCs w:val="20"/>
+        </w:rPr>
+        <w:t>see several things:</w:t>
       </w:r>
     </w:p>
     <w:p>
@@ -2278,55 +1463,49 @@
         <w:pStyle w:val="ListParagraph"/>
         <w:numPr>
           <w:ilvl w:val="0"/>
-          <w:numId w:val="10"/>
+          <w:numId w:val="18"/>
         </w:numPr>
-        <w:spacing w:after="120"/>
-        <w:rPr>
-          <w:rFonts w:ascii="Helvetica" w:hAnsi="Helvetica"/>
-          <w:b/>
-          <w:sz w:val="22"/>
-          <w:szCs w:val="22"/>
-        </w:rPr>
-      </w:pPr>
+        <w:spacing w:line="360" w:lineRule="auto"/>
+        <w:jc w:val="both"/>
+        <w:rPr>
+          <w:rFonts w:ascii="Times New Roman" w:hAnsi="Times New Roman" w:cs="Times New Roman"/>
+          <w:sz w:val="20"/>
+          <w:szCs w:val="20"/>
+        </w:rPr>
+      </w:pPr>
+      <w:r>
+        <w:rPr>
+          <w:rFonts w:ascii="Times New Roman" w:hAnsi="Times New Roman" w:cs="Times New Roman"/>
+          <w:sz w:val="20"/>
+          <w:szCs w:val="20"/>
+        </w:rPr>
+        <w:t>There is a higher concentration of accidents during the working days hours,</w:t>
+      </w:r>
+      <w:r>
+        <w:rPr>
+          <w:rFonts w:ascii="Times New Roman" w:hAnsi="Times New Roman" w:cs="Times New Roman"/>
+          <w:sz w:val="20"/>
+          <w:szCs w:val="20"/>
+        </w:rPr>
+        <w:t xml:space="preserve"> </w:t>
+      </w:r>
       <w:proofErr w:type="spellStart"/>
       <w:r>
         <w:rPr>
-          <w:rFonts w:ascii="Helvetica" w:hAnsi="Helvetica"/>
-          <w:b/>
-          <w:sz w:val="22"/>
-          <w:szCs w:val="22"/>
-        </w:rPr>
-        <w:t>Análise</w:t>
+          <w:rFonts w:ascii="Times New Roman" w:hAnsi="Times New Roman" w:cs="Times New Roman"/>
+          <w:sz w:val="20"/>
+          <w:szCs w:val="20"/>
+        </w:rPr>
+        <w:t>especcialy</w:t>
       </w:r>
       <w:proofErr w:type="spellEnd"/>
       <w:r>
         <w:rPr>
-          <w:rFonts w:ascii="Helvetica" w:hAnsi="Helvetica"/>
-          <w:b/>
-          <w:sz w:val="22"/>
-          <w:szCs w:val="22"/>
-        </w:rPr>
-        <w:t xml:space="preserve"> </w:t>
-      </w:r>
-      <w:proofErr w:type="spellStart"/>
-      <w:r>
-        <w:rPr>
-          <w:rFonts w:ascii="Helvetica" w:hAnsi="Helvetica"/>
-          <w:b/>
-          <w:sz w:val="22"/>
-          <w:szCs w:val="22"/>
-        </w:rPr>
-        <w:t>mais</w:t>
-      </w:r>
-      <w:proofErr w:type="spellEnd"/>
-      <w:r>
-        <w:rPr>
-          <w:rFonts w:ascii="Helvetica" w:hAnsi="Helvetica"/>
-          <w:b/>
-          <w:sz w:val="22"/>
-          <w:szCs w:val="22"/>
-        </w:rPr>
-        <w:t xml:space="preserve"> global </w:t>
+          <w:rFonts w:ascii="Times New Roman" w:hAnsi="Times New Roman" w:cs="Times New Roman"/>
+          <w:sz w:val="20"/>
+          <w:szCs w:val="20"/>
+        </w:rPr>
+        <w:t xml:space="preserve"> around 8 and 18 o’clock. This intuitively makes sense since a higher concentration of cars may also lead to more accidents.</w:t>
       </w:r>
     </w:p>
     <w:p>
@@ -2334,216 +1513,274 @@
         <w:pStyle w:val="ListParagraph"/>
         <w:numPr>
           <w:ilvl w:val="0"/>
-          <w:numId w:val="10"/>
+          <w:numId w:val="18"/>
         </w:numPr>
-        <w:spacing w:after="120"/>
-        <w:rPr>
-          <w:rFonts w:ascii="Helvetica" w:hAnsi="Helvetica"/>
-          <w:b/>
-          <w:sz w:val="22"/>
-          <w:szCs w:val="22"/>
-        </w:rPr>
-      </w:pPr>
+        <w:spacing w:line="360" w:lineRule="auto"/>
+        <w:jc w:val="both"/>
+        <w:rPr>
+          <w:rFonts w:ascii="Times New Roman" w:hAnsi="Times New Roman" w:cs="Times New Roman"/>
+          <w:sz w:val="20"/>
+          <w:szCs w:val="20"/>
+        </w:rPr>
+      </w:pPr>
+      <w:r>
+        <w:rPr>
+          <w:rFonts w:ascii="Times New Roman" w:hAnsi="Times New Roman" w:cs="Times New Roman"/>
+          <w:sz w:val="20"/>
+          <w:szCs w:val="20"/>
+        </w:rPr>
+        <w:t xml:space="preserve">The occurrence of </w:t>
+      </w:r>
       <w:proofErr w:type="spellStart"/>
       <w:r>
         <w:rPr>
-          <w:rFonts w:ascii="Helvetica" w:hAnsi="Helvetica"/>
-          <w:b/>
-          <w:sz w:val="22"/>
-          <w:szCs w:val="22"/>
-        </w:rPr>
-        <w:t>Acabar</w:t>
+          <w:rFonts w:ascii="Times New Roman" w:hAnsi="Times New Roman" w:cs="Times New Roman"/>
+          <w:sz w:val="20"/>
+          <w:szCs w:val="20"/>
+        </w:rPr>
+        <w:t>accidnets</w:t>
       </w:r>
       <w:proofErr w:type="spellEnd"/>
       <w:r>
         <w:rPr>
-          <w:rFonts w:ascii="Helvetica" w:hAnsi="Helvetica"/>
-          <w:b/>
-          <w:sz w:val="22"/>
-          <w:szCs w:val="22"/>
-        </w:rPr>
-        <w:t xml:space="preserve"> com </w:t>
+          <w:rFonts w:ascii="Times New Roman" w:hAnsi="Times New Roman" w:cs="Times New Roman"/>
+          <w:sz w:val="20"/>
+          <w:szCs w:val="20"/>
+        </w:rPr>
+        <w:t xml:space="preserve"> during the weekends has a different </w:t>
       </w:r>
       <w:proofErr w:type="spellStart"/>
       <w:r>
         <w:rPr>
-          <w:rFonts w:ascii="Helvetica" w:hAnsi="Helvetica"/>
-          <w:b/>
-          <w:sz w:val="22"/>
-          <w:szCs w:val="22"/>
-        </w:rPr>
-        <w:t>uma</w:t>
+          <w:rFonts w:ascii="Times New Roman" w:hAnsi="Times New Roman" w:cs="Times New Roman"/>
+          <w:sz w:val="20"/>
+          <w:szCs w:val="20"/>
+        </w:rPr>
+        <w:t>behaviour</w:t>
       </w:r>
       <w:proofErr w:type="spellEnd"/>
       <w:r>
         <w:rPr>
-          <w:rFonts w:ascii="Helvetica" w:hAnsi="Helvetica"/>
-          <w:b/>
-          <w:sz w:val="22"/>
-          <w:szCs w:val="22"/>
-        </w:rPr>
-        <w:t xml:space="preserve"> </w:t>
+          <w:rFonts w:ascii="Times New Roman" w:hAnsi="Times New Roman" w:cs="Times New Roman"/>
+          <w:sz w:val="20"/>
+          <w:szCs w:val="20"/>
+        </w:rPr>
+        <w:t xml:space="preserve">. </w:t>
       </w:r>
       <w:proofErr w:type="spellStart"/>
       <w:r>
         <w:rPr>
-          <w:rFonts w:ascii="Helvetica" w:hAnsi="Helvetica"/>
-          <w:b/>
-          <w:sz w:val="22"/>
-          <w:szCs w:val="22"/>
-        </w:rPr>
-        <w:t>análise</w:t>
+          <w:rFonts w:ascii="Times New Roman" w:hAnsi="Times New Roman" w:cs="Times New Roman"/>
+          <w:sz w:val="20"/>
+          <w:szCs w:val="20"/>
+        </w:rPr>
+        <w:t>SAthurday</w:t>
       </w:r>
       <w:proofErr w:type="spellEnd"/>
       <w:r>
         <w:rPr>
-          <w:rFonts w:ascii="Helvetica" w:hAnsi="Helvetica"/>
-          <w:b/>
-          <w:sz w:val="22"/>
-          <w:szCs w:val="22"/>
-        </w:rPr>
-        <w:t xml:space="preserve"> </w:t>
+          <w:rFonts w:ascii="Times New Roman" w:hAnsi="Times New Roman" w:cs="Times New Roman"/>
+          <w:sz w:val="20"/>
+          <w:szCs w:val="20"/>
+        </w:rPr>
+        <w:t xml:space="preserve"> the </w:t>
       </w:r>
       <w:proofErr w:type="spellStart"/>
       <w:r>
         <w:rPr>
-          <w:rFonts w:ascii="Helvetica" w:hAnsi="Helvetica"/>
-          <w:b/>
-          <w:sz w:val="22"/>
-          <w:szCs w:val="22"/>
-        </w:rPr>
-        <w:t>mais</w:t>
+          <w:rFonts w:ascii="Times New Roman" w:hAnsi="Times New Roman" w:cs="Times New Roman"/>
+          <w:sz w:val="20"/>
+          <w:szCs w:val="20"/>
+        </w:rPr>
+        <w:t>conventrartion</w:t>
       </w:r>
       <w:proofErr w:type="spellEnd"/>
       <w:r>
         <w:rPr>
-          <w:rFonts w:ascii="Helvetica" w:hAnsi="Helvetica"/>
-          <w:b/>
-          <w:sz w:val="22"/>
-          <w:szCs w:val="22"/>
-        </w:rPr>
-        <w:t xml:space="preserve"> </w:t>
+          <w:rFonts w:ascii="Times New Roman" w:hAnsi="Times New Roman" w:cs="Times New Roman"/>
+          <w:sz w:val="20"/>
+          <w:szCs w:val="20"/>
+        </w:rPr>
+        <w:t xml:space="preserve"> of accidents occurs more during the morning and end of the afternoon, probably due to people going for a walk in the city. During Sundays the number of accidents is much lower and is highly </w:t>
       </w:r>
       <w:proofErr w:type="spellStart"/>
       <w:r>
         <w:rPr>
-          <w:rFonts w:ascii="Helvetica" w:hAnsi="Helvetica"/>
-          <w:b/>
-          <w:sz w:val="22"/>
-          <w:szCs w:val="22"/>
-        </w:rPr>
-        <w:t>estatística</w:t>
+          <w:rFonts w:ascii="Times New Roman" w:hAnsi="Times New Roman" w:cs="Times New Roman"/>
+          <w:sz w:val="20"/>
+          <w:szCs w:val="20"/>
+        </w:rPr>
+        <w:t>conventrated</w:t>
       </w:r>
       <w:proofErr w:type="spellEnd"/>
       <w:r>
         <w:rPr>
-          <w:rFonts w:ascii="Helvetica" w:hAnsi="Helvetica"/>
-          <w:b/>
-          <w:sz w:val="22"/>
-          <w:szCs w:val="22"/>
-        </w:rPr>
-        <w:t xml:space="preserve">… </w:t>
+          <w:rFonts w:ascii="Times New Roman" w:hAnsi="Times New Roman" w:cs="Times New Roman"/>
+          <w:sz w:val="20"/>
+          <w:szCs w:val="20"/>
+        </w:rPr>
+        <w:t xml:space="preserve"> in the afternoon.</w:t>
+      </w:r>
+    </w:p>
+    <w:p>
+      <w:pPr>
+        <w:pStyle w:val="ListParagraph"/>
+        <w:numPr>
+          <w:ilvl w:val="0"/>
+          <w:numId w:val="18"/>
+        </w:numPr>
+        <w:spacing w:line="360" w:lineRule="auto"/>
+        <w:jc w:val="both"/>
+        <w:rPr>
+          <w:rFonts w:ascii="Times New Roman" w:hAnsi="Times New Roman" w:cs="Times New Roman"/>
+          <w:sz w:val="20"/>
+          <w:szCs w:val="20"/>
+        </w:rPr>
+      </w:pPr>
+      <w:r>
+        <w:rPr>
+          <w:rFonts w:ascii="Times New Roman" w:hAnsi="Times New Roman" w:cs="Times New Roman"/>
+          <w:sz w:val="20"/>
+          <w:szCs w:val="20"/>
+        </w:rPr>
+        <w:t>A</w:t>
+      </w:r>
+      <w:r>
+        <w:rPr>
+          <w:rFonts w:ascii="Times New Roman" w:hAnsi="Times New Roman" w:cs="Times New Roman"/>
+          <w:sz w:val="20"/>
+          <w:szCs w:val="20"/>
+        </w:rPr>
+        <w:t xml:space="preserve">nother interesting fact is that we can clearly see that the occurrence of accidents during the Friday and </w:t>
       </w:r>
       <w:proofErr w:type="spellStart"/>
       <w:r>
         <w:rPr>
-          <w:rFonts w:ascii="Helvetica" w:hAnsi="Helvetica"/>
-          <w:b/>
-          <w:sz w:val="22"/>
-          <w:szCs w:val="22"/>
-        </w:rPr>
-        <w:t>pensar</w:t>
+          <w:rFonts w:ascii="Times New Roman" w:hAnsi="Times New Roman" w:cs="Times New Roman"/>
+          <w:sz w:val="20"/>
+          <w:szCs w:val="20"/>
+        </w:rPr>
+        <w:t>sathurday</w:t>
       </w:r>
       <w:proofErr w:type="spellEnd"/>
       <w:r>
         <w:rPr>
-          <w:rFonts w:ascii="Helvetica" w:hAnsi="Helvetica"/>
-          <w:b/>
-          <w:sz w:val="22"/>
-          <w:szCs w:val="22"/>
-        </w:rPr>
-        <w:t xml:space="preserve"> </w:t>
-      </w:r>
+          <w:rFonts w:ascii="Times New Roman" w:hAnsi="Times New Roman" w:cs="Times New Roman"/>
+          <w:sz w:val="20"/>
+          <w:szCs w:val="20"/>
+        </w:rPr>
+        <w:t xml:space="preserve"> nigh is much higher that during the week. One possible explanation for this is that during these days a lot of persons go out to Lisbon leading to more accidents.</w:t>
+      </w:r>
+    </w:p>
+    <w:p>
+      <w:pPr>
+        <w:spacing w:line="360" w:lineRule="auto"/>
+        <w:jc w:val="both"/>
+        <w:rPr>
+          <w:rFonts w:ascii="Times New Roman" w:hAnsi="Times New Roman" w:cs="Times New Roman"/>
+          <w:sz w:val="20"/>
+          <w:szCs w:val="20"/>
+        </w:rPr>
+      </w:pPr>
+      <w:r>
+        <w:rPr>
+          <w:rFonts w:ascii="Times New Roman" w:hAnsi="Times New Roman" w:cs="Times New Roman"/>
+          <w:sz w:val="20"/>
+          <w:szCs w:val="20"/>
+        </w:rPr>
+        <w:t>GRAFICO 2</w:t>
+      </w:r>
+    </w:p>
+    <w:p>
+      <w:pPr>
+        <w:spacing w:line="360" w:lineRule="auto"/>
+        <w:jc w:val="both"/>
+        <w:rPr>
+          <w:rFonts w:ascii="Times New Roman" w:hAnsi="Times New Roman" w:cs="Times New Roman"/>
+          <w:sz w:val="20"/>
+          <w:szCs w:val="20"/>
+        </w:rPr>
+      </w:pPr>
+      <w:r>
+        <w:rPr>
+          <w:rFonts w:ascii="Times New Roman" w:hAnsi="Times New Roman" w:cs="Times New Roman"/>
+          <w:sz w:val="20"/>
+          <w:szCs w:val="20"/>
+        </w:rPr>
+        <w:t xml:space="preserve">When evaluating the run over </w:t>
+      </w:r>
+      <w:r>
+        <w:rPr>
+          <w:rFonts w:ascii="Times New Roman" w:hAnsi="Times New Roman" w:cs="Times New Roman"/>
+          <w:sz w:val="20"/>
+          <w:szCs w:val="20"/>
+        </w:rPr>
+        <w:t>heatmap we can see that:</w:t>
+      </w:r>
+    </w:p>
+    <w:p>
+      <w:pPr>
+        <w:pStyle w:val="ListParagraph"/>
+        <w:numPr>
+          <w:ilvl w:val="0"/>
+          <w:numId w:val="20"/>
+        </w:numPr>
+        <w:spacing w:line="360" w:lineRule="auto"/>
+        <w:jc w:val="both"/>
+        <w:rPr>
+          <w:rFonts w:ascii="Times New Roman" w:hAnsi="Times New Roman" w:cs="Times New Roman"/>
+          <w:sz w:val="20"/>
+          <w:szCs w:val="20"/>
+        </w:rPr>
+      </w:pPr>
       <w:proofErr w:type="spellStart"/>
       <w:r>
         <w:rPr>
-          <w:rFonts w:ascii="Helvetica" w:hAnsi="Helvetica"/>
-          <w:b/>
-          <w:sz w:val="22"/>
-          <w:szCs w:val="22"/>
-        </w:rPr>
-        <w:t>como</w:t>
+          <w:rFonts w:ascii="Times New Roman" w:hAnsi="Times New Roman" w:cs="Times New Roman"/>
+          <w:sz w:val="20"/>
+          <w:szCs w:val="20"/>
+        </w:rPr>
+        <w:t>Similarlly</w:t>
       </w:r>
       <w:proofErr w:type="spellEnd"/>
       <w:r>
         <w:rPr>
-          <w:rFonts w:ascii="Helvetica" w:hAnsi="Helvetica"/>
-          <w:b/>
-          <w:sz w:val="22"/>
-          <w:szCs w:val="22"/>
-        </w:rPr>
-        <w:t xml:space="preserve"> </w:t>
-      </w:r>
-      <w:proofErr w:type="spellStart"/>
-      <w:r>
-        <w:rPr>
-          <w:rFonts w:ascii="Helvetica" w:hAnsi="Helvetica"/>
-          <w:b/>
-          <w:sz w:val="22"/>
-          <w:szCs w:val="22"/>
-        </w:rPr>
-        <w:t>fazer</w:t>
-      </w:r>
-      <w:proofErr w:type="spellEnd"/>
-      <w:r>
-        <w:rPr>
-          <w:rFonts w:ascii="Helvetica" w:hAnsi="Helvetica"/>
-          <w:b/>
-          <w:sz w:val="22"/>
-          <w:szCs w:val="22"/>
-        </w:rPr>
-        <w:t xml:space="preserve"> </w:t>
-      </w:r>
-      <w:proofErr w:type="spellStart"/>
-      <w:r>
-        <w:rPr>
-          <w:rFonts w:ascii="Helvetica" w:hAnsi="Helvetica"/>
-          <w:b/>
-          <w:sz w:val="22"/>
-          <w:szCs w:val="22"/>
-        </w:rPr>
-        <w:t>isto</w:t>
-      </w:r>
-      <w:proofErr w:type="spellEnd"/>
-      <w:r>
-        <w:rPr>
-          <w:rFonts w:ascii="Helvetica" w:hAnsi="Helvetica"/>
-          <w:b/>
-          <w:sz w:val="22"/>
-          <w:szCs w:val="22"/>
-        </w:rPr>
-        <w:t>…</w:t>
-      </w:r>
-    </w:p>
-    <w:p>
-      <w:pPr>
-        <w:rPr>
-          <w:rFonts w:ascii="Helvetica" w:eastAsiaTheme="majorEastAsia" w:hAnsi="Helvetica" w:cstheme="majorBidi"/>
-          <w:b/>
-          <w:color w:val="000000" w:themeColor="text1"/>
-          <w:sz w:val="28"/>
-          <w:szCs w:val="32"/>
-        </w:rPr>
-      </w:pPr>
-      <w:r>
+          <w:rFonts w:ascii="Times New Roman" w:hAnsi="Times New Roman" w:cs="Times New Roman"/>
+          <w:sz w:val="20"/>
+          <w:szCs w:val="20"/>
+        </w:rPr>
+        <w:t xml:space="preserve"> to the collision/crashes most of the run overs happen during the </w:t>
+      </w:r>
+    </w:p>
+    <w:p>
+      <w:pPr>
+        <w:pStyle w:val="Heading1"/>
+        <w:numPr>
+          <w:ilvl w:val="0"/>
+          <w:numId w:val="0"/>
+        </w:numPr>
+        <w:rPr>
+          <w:rFonts w:ascii="Times New Roman" w:hAnsi="Times New Roman" w:cs="Times New Roman"/>
+        </w:rPr>
+      </w:pPr>
+      <w:r>
+        <w:rPr>
+          <w:rFonts w:ascii="Times New Roman" w:hAnsi="Times New Roman" w:cs="Times New Roman"/>
+        </w:rPr>
         <w:br w:type="page"/>
       </w:r>
     </w:p>
     <w:p>
       <w:pPr>
         <w:pStyle w:val="Heading1"/>
-      </w:pPr>
-      <w:r>
+        <w:rPr>
+          <w:rFonts w:ascii="Times New Roman" w:hAnsi="Times New Roman" w:cs="Times New Roman"/>
+        </w:rPr>
+      </w:pPr>
+      <w:r>
+        <w:rPr>
+          <w:rFonts w:ascii="Times New Roman" w:hAnsi="Times New Roman" w:cs="Times New Roman"/>
+        </w:rPr>
         <w:lastRenderedPageBreak/>
         <w:t>Conclusions</w:t>
       </w:r>
@@ -2557,7 +1794,7 @@
         </w:numPr>
         <w:spacing w:after="120"/>
         <w:rPr>
-          <w:rFonts w:ascii="Helvetica" w:hAnsi="Helvetica"/>
+          <w:rFonts w:ascii="Times New Roman" w:hAnsi="Times New Roman" w:cs="Times New Roman"/>
           <w:b/>
           <w:sz w:val="22"/>
           <w:szCs w:val="22"/>
@@ -2567,7 +1804,7 @@
     <w:p>
       <w:pPr>
         <w:rPr>
-          <w:rFonts w:ascii="Helvetica" w:eastAsiaTheme="majorEastAsia" w:hAnsi="Helvetica" w:cstheme="majorBidi"/>
+          <w:rFonts w:ascii="Times New Roman" w:eastAsiaTheme="majorEastAsia" w:hAnsi="Times New Roman" w:cs="Times New Roman"/>
           <w:b/>
           <w:color w:val="000000" w:themeColor="text1"/>
           <w:sz w:val="28"/>
@@ -2575,14 +1812,23 @@
         </w:rPr>
       </w:pPr>
       <w:r>
+        <w:rPr>
+          <w:rFonts w:ascii="Times New Roman" w:hAnsi="Times New Roman" w:cs="Times New Roman"/>
+        </w:rPr>
         <w:br w:type="page"/>
       </w:r>
     </w:p>
     <w:p>
       <w:pPr>
         <w:pStyle w:val="Heading1"/>
-      </w:pPr>
-      <w:r>
+        <w:rPr>
+          <w:rFonts w:ascii="Times New Roman" w:hAnsi="Times New Roman" w:cs="Times New Roman"/>
+        </w:rPr>
+      </w:pPr>
+      <w:r>
+        <w:rPr>
+          <w:rFonts w:ascii="Times New Roman" w:hAnsi="Times New Roman" w:cs="Times New Roman"/>
+        </w:rPr>
         <w:lastRenderedPageBreak/>
         <w:t>Acknowledgements</w:t>
       </w:r>
@@ -2608,7 +1854,7 @@
     <w:p>
       <w:pPr>
         <w:rPr>
-          <w:rFonts w:ascii="Helvetica" w:eastAsiaTheme="majorEastAsia" w:hAnsi="Helvetica" w:cstheme="majorBidi"/>
+          <w:rFonts w:ascii="Times New Roman" w:eastAsiaTheme="majorEastAsia" w:hAnsi="Times New Roman" w:cs="Times New Roman"/>
           <w:b/>
           <w:color w:val="000000" w:themeColor="text1"/>
           <w:sz w:val="28"/>
@@ -2616,14 +1862,23 @@
         </w:rPr>
       </w:pPr>
       <w:r>
+        <w:rPr>
+          <w:rFonts w:ascii="Times New Roman" w:hAnsi="Times New Roman" w:cs="Times New Roman"/>
+        </w:rPr>
         <w:br w:type="page"/>
       </w:r>
     </w:p>
     <w:p>
       <w:pPr>
         <w:pStyle w:val="Heading1"/>
-      </w:pPr>
-      <w:r>
+        <w:rPr>
+          <w:rFonts w:ascii="Times New Roman" w:hAnsi="Times New Roman" w:cs="Times New Roman"/>
+        </w:rPr>
+      </w:pPr>
+      <w:r>
+        <w:rPr>
+          <w:rFonts w:ascii="Times New Roman" w:hAnsi="Times New Roman" w:cs="Times New Roman"/>
+        </w:rPr>
         <w:lastRenderedPageBreak/>
         <w:t>References</w:t>
       </w:r>
@@ -2631,34 +1886,38 @@
     <w:p>
       <w:pPr>
         <w:rPr>
-          <w:rFonts w:ascii="Avenir Next" w:hAnsi="Avenir Next"/>
-          <w:sz w:val="20"/>
-          <w:szCs w:val="20"/>
-        </w:rPr>
-      </w:pPr>
-      <w:r>
-        <w:rPr>
-          <w:rFonts w:ascii="Avenir Next" w:hAnsi="Avenir Next"/>
-          <w:sz w:val="20"/>
-          <w:szCs w:val="20"/>
+          <w:rFonts w:ascii="Times New Roman" w:hAnsi="Times New Roman" w:cs="Times New Roman"/>
+          <w:sz w:val="20"/>
+          <w:szCs w:val="20"/>
+          <w:lang w:val="pt-PT"/>
+        </w:rPr>
+      </w:pPr>
+      <w:r>
+        <w:rPr>
+          <w:rFonts w:ascii="Times New Roman" w:hAnsi="Times New Roman" w:cs="Times New Roman"/>
+          <w:sz w:val="20"/>
+          <w:szCs w:val="20"/>
+          <w:lang w:val="pt-PT"/>
         </w:rPr>
         <w:t xml:space="preserve">1 </w:t>
       </w:r>
       <w:proofErr w:type="spellStart"/>
       <w:r>
         <w:rPr>
-          <w:rFonts w:ascii="Avenir Next" w:hAnsi="Avenir Next"/>
-          <w:sz w:val="20"/>
-          <w:szCs w:val="20"/>
+          <w:rFonts w:ascii="Times New Roman" w:hAnsi="Times New Roman" w:cs="Times New Roman"/>
+          <w:sz w:val="20"/>
+          <w:szCs w:val="20"/>
+          <w:lang w:val="pt-PT"/>
         </w:rPr>
         <w:t>pordata</w:t>
       </w:r>
       <w:proofErr w:type="spellEnd"/>
       <w:r>
         <w:rPr>
-          <w:rFonts w:ascii="Avenir Next" w:hAnsi="Avenir Next"/>
-          <w:sz w:val="20"/>
-          <w:szCs w:val="20"/>
+          <w:rFonts w:ascii="Times New Roman" w:hAnsi="Times New Roman" w:cs="Times New Roman"/>
+          <w:sz w:val="20"/>
+          <w:szCs w:val="20"/>
+          <w:lang w:val="pt-PT"/>
         </w:rPr>
         <w:t xml:space="preserve">: </w:t>
       </w:r>
@@ -2666,9 +1925,10 @@
         <w:r>
           <w:rPr>
             <w:rStyle w:val="Hyperlink"/>
-            <w:rFonts w:ascii="Avenir Next" w:hAnsi="Avenir Next"/>
+            <w:rFonts w:ascii="Times New Roman" w:hAnsi="Times New Roman" w:cs="Times New Roman"/>
             <w:sz w:val="20"/>
             <w:szCs w:val="20"/>
+            <w:lang w:val="pt-PT"/>
           </w:rPr>
           <w:t>https://www.pordata.pt/Portugal/Acidentes+de+via%C3%A7%C3%A3o+com+v%C3%ADtimas++feridos+e+mortos+++Continente-326</w:t>
         </w:r>
@@ -2677,7 +1937,7 @@
     <w:p>
       <w:pPr>
         <w:rPr>
-          <w:rFonts w:ascii="Avenir Next" w:hAnsi="Avenir Next"/>
+          <w:rFonts w:ascii="Times New Roman" w:hAnsi="Times New Roman" w:cs="Times New Roman"/>
           <w:sz w:val="20"/>
           <w:szCs w:val="20"/>
           <w:lang w:val="pt-PT"/>
@@ -2685,7 +1945,7 @@
       </w:pPr>
       <w:r>
         <w:rPr>
-          <w:rFonts w:ascii="Avenir Next" w:hAnsi="Avenir Next"/>
+          <w:rFonts w:ascii="Times New Roman" w:hAnsi="Times New Roman" w:cs="Times New Roman"/>
           <w:sz w:val="20"/>
           <w:szCs w:val="20"/>
           <w:lang w:val="pt-PT"/>
@@ -2695,7 +1955,7 @@
       <w:proofErr w:type="spellStart"/>
       <w:r>
         <w:rPr>
-          <w:rFonts w:ascii="Avenir Next" w:hAnsi="Avenir Next"/>
+          <w:rFonts w:ascii="Times New Roman" w:hAnsi="Times New Roman" w:cs="Times New Roman"/>
           <w:sz w:val="20"/>
           <w:szCs w:val="20"/>
           <w:lang w:val="pt-PT"/>
@@ -2705,27 +1965,28 @@
       <w:proofErr w:type="spellEnd"/>
       <w:r>
         <w:rPr>
-          <w:rFonts w:ascii="Avenir Next" w:hAnsi="Avenir Next"/>
+          <w:rFonts w:ascii="Times New Roman" w:hAnsi="Times New Roman" w:cs="Times New Roman"/>
           <w:sz w:val="20"/>
           <w:szCs w:val="20"/>
           <w:lang w:val="pt-PT"/>
         </w:rPr>
-        <w:t xml:space="preserve"> site para os d</w:t>
-      </w:r>
-      <w:r>
-        <w:rPr>
-          <w:rFonts w:ascii="Avenir Next" w:hAnsi="Avenir Next"/>
+        <w:t xml:space="preserve"> site para os dados de precipitação</w:t>
+      </w:r>
+    </w:p>
+    <w:p>
+      <w:pPr>
+        <w:rPr>
+          <w:rFonts w:ascii="Times New Roman" w:hAnsi="Times New Roman" w:cs="Times New Roman"/>
           <w:sz w:val="20"/>
           <w:szCs w:val="20"/>
           <w:lang w:val="pt-PT"/>
         </w:rPr>
-        <w:t>ados de precipitação</w:t>
-      </w:r>
-    </w:p>
-    <w:p>
-      <w:pPr>
-        <w:rPr>
-          <w:rFonts w:ascii="Avenir Next" w:hAnsi="Avenir Next"/>
+      </w:pPr>
+    </w:p>
+    <w:p>
+      <w:pPr>
+        <w:rPr>
+          <w:rFonts w:ascii="Times New Roman" w:hAnsi="Times New Roman" w:cs="Times New Roman"/>
           <w:sz w:val="20"/>
           <w:szCs w:val="20"/>
           <w:lang w:val="pt-PT"/>
@@ -2735,96 +1996,78 @@
     <w:p>
       <w:pPr>
         <w:rPr>
-          <w:rFonts w:ascii="Avenir Next" w:hAnsi="Avenir Next"/>
-          <w:sz w:val="20"/>
-          <w:szCs w:val="20"/>
-          <w:lang w:val="pt-PT"/>
-        </w:rPr>
-      </w:pPr>
-    </w:p>
-    <w:p>
-      <w:pPr>
-        <w:rPr>
-          <w:rFonts w:ascii="Avenir Next" w:hAnsi="Avenir Next"/>
-          <w:sz w:val="20"/>
-          <w:szCs w:val="20"/>
-        </w:rPr>
-      </w:pPr>
-      <w:r>
-        <w:rPr>
-          <w:rFonts w:ascii="Avenir Next" w:hAnsi="Avenir Next"/>
-          <w:sz w:val="20"/>
-          <w:szCs w:val="20"/>
-        </w:rPr>
-        <w:t>Footnote 1: see cleaning data n</w:t>
-      </w:r>
-      <w:r>
-        <w:rPr>
-          <w:rFonts w:ascii="Avenir Next" w:hAnsi="Avenir Next"/>
-          <w:sz w:val="20"/>
-          <w:szCs w:val="20"/>
-        </w:rPr>
-        <w:t>otebook</w:t>
-      </w:r>
-    </w:p>
-    <w:p>
-      <w:pPr>
-        <w:rPr>
-          <w:rFonts w:ascii="Avenir Next" w:hAnsi="Avenir Next"/>
-          <w:sz w:val="20"/>
-          <w:szCs w:val="20"/>
-        </w:rPr>
-      </w:pPr>
-    </w:p>
-    <w:p>
-      <w:pPr>
-        <w:rPr>
-          <w:rFonts w:ascii="Avenir Next" w:hAnsi="Avenir Next"/>
-          <w:sz w:val="20"/>
-          <w:szCs w:val="20"/>
-        </w:rPr>
-      </w:pPr>
-    </w:p>
-    <w:p>
-      <w:pPr>
-        <w:rPr>
-          <w:rFonts w:ascii="Avenir Next" w:hAnsi="Avenir Next"/>
-          <w:sz w:val="20"/>
-          <w:szCs w:val="20"/>
-        </w:rPr>
-      </w:pPr>
-    </w:p>
-    <w:p>
-      <w:pPr>
-        <w:rPr>
-          <w:rFonts w:ascii="Avenir Next" w:hAnsi="Avenir Next"/>
-          <w:sz w:val="20"/>
-          <w:szCs w:val="20"/>
-        </w:rPr>
-      </w:pPr>
-    </w:p>
-    <w:p>
-      <w:pPr>
-        <w:rPr>
-          <w:rFonts w:ascii="Avenir Next" w:hAnsi="Avenir Next"/>
-          <w:sz w:val="20"/>
-          <w:szCs w:val="20"/>
-        </w:rPr>
-      </w:pPr>
-    </w:p>
-    <w:p>
-      <w:pPr>
-        <w:rPr>
-          <w:rFonts w:ascii="Avenir Next" w:hAnsi="Avenir Next"/>
-          <w:sz w:val="20"/>
-          <w:szCs w:val="20"/>
-        </w:rPr>
-      </w:pPr>
-    </w:p>
-    <w:p>
-      <w:pPr>
-        <w:rPr>
-          <w:rFonts w:ascii="Avenir Next" w:hAnsi="Avenir Next"/>
+          <w:rFonts w:ascii="Times New Roman" w:hAnsi="Times New Roman" w:cs="Times New Roman"/>
+          <w:sz w:val="20"/>
+          <w:szCs w:val="20"/>
+        </w:rPr>
+      </w:pPr>
+      <w:r>
+        <w:rPr>
+          <w:rFonts w:ascii="Times New Roman" w:hAnsi="Times New Roman" w:cs="Times New Roman"/>
+          <w:sz w:val="20"/>
+          <w:szCs w:val="20"/>
+        </w:rPr>
+        <w:t>Footnote 1: see cleaning data notebook</w:t>
+      </w:r>
+    </w:p>
+    <w:p>
+      <w:pPr>
+        <w:rPr>
+          <w:rFonts w:ascii="Times New Roman" w:hAnsi="Times New Roman" w:cs="Times New Roman"/>
+          <w:sz w:val="20"/>
+          <w:szCs w:val="20"/>
+        </w:rPr>
+      </w:pPr>
+    </w:p>
+    <w:p>
+      <w:pPr>
+        <w:rPr>
+          <w:rFonts w:ascii="Times New Roman" w:hAnsi="Times New Roman" w:cs="Times New Roman"/>
+          <w:sz w:val="20"/>
+          <w:szCs w:val="20"/>
+        </w:rPr>
+      </w:pPr>
+    </w:p>
+    <w:p>
+      <w:pPr>
+        <w:rPr>
+          <w:rFonts w:ascii="Times New Roman" w:hAnsi="Times New Roman" w:cs="Times New Roman"/>
+          <w:sz w:val="20"/>
+          <w:szCs w:val="20"/>
+        </w:rPr>
+      </w:pPr>
+    </w:p>
+    <w:p>
+      <w:pPr>
+        <w:rPr>
+          <w:rFonts w:ascii="Times New Roman" w:hAnsi="Times New Roman" w:cs="Times New Roman"/>
+          <w:sz w:val="20"/>
+          <w:szCs w:val="20"/>
+        </w:rPr>
+      </w:pPr>
+    </w:p>
+    <w:p>
+      <w:pPr>
+        <w:rPr>
+          <w:rFonts w:ascii="Times New Roman" w:hAnsi="Times New Roman" w:cs="Times New Roman"/>
+          <w:sz w:val="20"/>
+          <w:szCs w:val="20"/>
+        </w:rPr>
+      </w:pPr>
+    </w:p>
+    <w:p>
+      <w:pPr>
+        <w:rPr>
+          <w:rFonts w:ascii="Times New Roman" w:hAnsi="Times New Roman" w:cs="Times New Roman"/>
+          <w:sz w:val="20"/>
+          <w:szCs w:val="20"/>
+        </w:rPr>
+      </w:pPr>
+    </w:p>
+    <w:p>
+      <w:pPr>
+        <w:rPr>
+          <w:rFonts w:ascii="Times New Roman" w:hAnsi="Times New Roman" w:cs="Times New Roman"/>
           <w:sz w:val="20"/>
           <w:szCs w:val="20"/>
         </w:rPr>
@@ -2998,25 +2241,7 @@
           <w:sz w:val="20"/>
           <w:szCs w:val="20"/>
         </w:rPr>
-        <w:t xml:space="preserve">References made to </w:t>
-      </w:r>
-      <w:proofErr w:type="gramStart"/>
-      <w:r>
-        <w:rPr>
-          <w:rFonts w:ascii="Times New Roman" w:hAnsi="Times New Roman" w:cs="Times New Roman"/>
-          <w:sz w:val="20"/>
-          <w:szCs w:val="20"/>
-        </w:rPr>
-        <w:t>particular content</w:t>
-      </w:r>
-      <w:proofErr w:type="gramEnd"/>
-      <w:r>
-        <w:rPr>
-          <w:rFonts w:ascii="Times New Roman" w:hAnsi="Times New Roman" w:cs="Times New Roman"/>
-          <w:sz w:val="20"/>
-          <w:szCs w:val="20"/>
-        </w:rPr>
-        <w:t xml:space="preserve"> in the </w:t>
+        <w:t xml:space="preserve">References made to particular content in the </w:t>
       </w:r>
       <w:proofErr w:type="spellStart"/>
       <w:r>
@@ -3095,7 +2320,7 @@
     <w:p>
       <w:pPr>
         <w:rPr>
-          <w:rFonts w:ascii="Avenir Next" w:hAnsi="Avenir Next"/>
+          <w:rFonts w:ascii="Times New Roman" w:hAnsi="Times New Roman" w:cs="Times New Roman"/>
           <w:sz w:val="20"/>
           <w:szCs w:val="20"/>
         </w:rPr>
@@ -3276,6 +2501,92 @@
 <file path=word/numbering.xml><?xml version="1.0" encoding="utf-8"?>
 <w:numbering xmlns:wpc="http://schemas.microsoft.com/office/word/2010/wordprocessingCanvas" xmlns:cx="http://schemas.microsoft.com/office/drawing/2014/chartex" xmlns:cx1="http://schemas.microsoft.com/office/drawing/2015/9/8/chartex" xmlns:cx2="http://schemas.microsoft.com/office/drawing/2015/10/21/chartex" xmlns:cx3="http://schemas.microsoft.com/office/drawing/2016/5/9/chartex" xmlns:cx4="http://schemas.microsoft.com/office/drawing/2016/5/10/chartex" xmlns:cx5="http://schemas.microsoft.com/office/drawing/2016/5/11/chartex" xmlns:cx6="http://schemas.microsoft.com/office/drawing/2016/5/12/chartex" xmlns:cx7="http://schemas.microsoft.com/office/drawing/2016/5/13/chartex" xmlns:cx8="http://schemas.microsoft.com/office/drawing/2016/5/14/chartex" xmlns:mc="http://schemas.openxmlformats.org/markup-compatibility/2006" xmlns:aink="http://schemas.microsoft.com/office/drawing/2016/ink" xmlns:am3d="http://schemas.microsoft.com/office/drawing/2017/model3d" xmlns:o="urn:schemas-microsoft-com:office:office" xmlns:r="http://schemas.openxmlformats.org/officeDocument/2006/relationships" xmlns:m="http://schemas.openxmlformats.org/officeDocument/2006/math" xmlns:v="urn:schemas-microsoft-com:vml" xmlns:wp14="http://schemas.microsoft.com/office/word/2010/wordprocessingDrawing" xmlns:wp="http://schemas.openxmlformats.org/drawingml/2006/wordprocessingDrawing" xmlns:w10="urn:schemas-microsoft-com:office:word" xmlns:w="http://schemas.openxmlformats.org/wordprocessingml/2006/main" xmlns:w14="http://schemas.microsoft.com/office/word/2010/wordml" xmlns:w15="http://schemas.microsoft.com/office/word/2012/wordml" xmlns:w16cex="http://schemas.microsoft.com/office/word/2018/wordml/cex" xmlns:w16cid="http://schemas.microsoft.com/office/word/2016/wordml/cid" xmlns:w16="http://schemas.microsoft.com/office/word/2018/wordml" xmlns:w16se="http://schemas.microsoft.com/office/word/2015/wordml/symex" xmlns:wpg="http://schemas.microsoft.com/office/word/2010/wordprocessingGroup" xmlns:wpi="http://schemas.microsoft.com/office/word/2010/wordprocessingInk" xmlns:wne="http://schemas.microsoft.com/office/word/2006/wordml" xmlns:wps="http://schemas.microsoft.com/office/word/2010/wordprocessingShape" mc:Ignorable="w14 w15 w16se w16cid w16 w16cex wp14">
   <w:abstractNum w:abstractNumId="0" w15:restartNumberingAfterBreak="0">
+    <w:nsid w:val="05BA6BC1"/>
+    <w:multiLevelType w:val="hybridMultilevel"/>
+    <w:tmpl w:val="4FB8DB6C"/>
+    <w:lvl w:ilvl="0" w:tplc="08160019">
+      <w:start w:val="1"/>
+      <w:numFmt w:val="lowerLetter"/>
+      <w:lvlText w:val="%1."/>
+      <w:lvlJc w:val="left"/>
+      <w:pPr>
+        <w:ind w:left="720" w:hanging="360"/>
+      </w:pPr>
+    </w:lvl>
+    <w:lvl w:ilvl="1" w:tplc="08160019" w:tentative="1">
+      <w:start w:val="1"/>
+      <w:numFmt w:val="lowerLetter"/>
+      <w:lvlText w:val="%2."/>
+      <w:lvlJc w:val="left"/>
+      <w:pPr>
+        <w:ind w:left="1440" w:hanging="360"/>
+      </w:pPr>
+    </w:lvl>
+    <w:lvl w:ilvl="2" w:tplc="0816001B" w:tentative="1">
+      <w:start w:val="1"/>
+      <w:numFmt w:val="lowerRoman"/>
+      <w:lvlText w:val="%3."/>
+      <w:lvlJc w:val="right"/>
+      <w:pPr>
+        <w:ind w:left="2160" w:hanging="180"/>
+      </w:pPr>
+    </w:lvl>
+    <w:lvl w:ilvl="3" w:tplc="0816000F" w:tentative="1">
+      <w:start w:val="1"/>
+      <w:numFmt w:val="decimal"/>
+      <w:lvlText w:val="%4."/>
+      <w:lvlJc w:val="left"/>
+      <w:pPr>
+        <w:ind w:left="2880" w:hanging="360"/>
+      </w:pPr>
+    </w:lvl>
+    <w:lvl w:ilvl="4" w:tplc="08160019" w:tentative="1">
+      <w:start w:val="1"/>
+      <w:numFmt w:val="lowerLetter"/>
+      <w:lvlText w:val="%5."/>
+      <w:lvlJc w:val="left"/>
+      <w:pPr>
+        <w:ind w:left="3600" w:hanging="360"/>
+      </w:pPr>
+    </w:lvl>
+    <w:lvl w:ilvl="5" w:tplc="0816001B" w:tentative="1">
+      <w:start w:val="1"/>
+      <w:numFmt w:val="lowerRoman"/>
+      <w:lvlText w:val="%6."/>
+      <w:lvlJc w:val="right"/>
+      <w:pPr>
+        <w:ind w:left="4320" w:hanging="180"/>
+      </w:pPr>
+    </w:lvl>
+    <w:lvl w:ilvl="6" w:tplc="0816000F" w:tentative="1">
+      <w:start w:val="1"/>
+      <w:numFmt w:val="decimal"/>
+      <w:lvlText w:val="%7."/>
+      <w:lvlJc w:val="left"/>
+      <w:pPr>
+        <w:ind w:left="5040" w:hanging="360"/>
+      </w:pPr>
+    </w:lvl>
+    <w:lvl w:ilvl="7" w:tplc="08160019" w:tentative="1">
+      <w:start w:val="1"/>
+      <w:numFmt w:val="lowerLetter"/>
+      <w:lvlText w:val="%8."/>
+      <w:lvlJc w:val="left"/>
+      <w:pPr>
+        <w:ind w:left="5760" w:hanging="360"/>
+      </w:pPr>
+    </w:lvl>
+    <w:lvl w:ilvl="8" w:tplc="0816001B" w:tentative="1">
+      <w:start w:val="1"/>
+      <w:numFmt w:val="lowerRoman"/>
+      <w:lvlText w:val="%9."/>
+      <w:lvlJc w:val="right"/>
+      <w:pPr>
+        <w:ind w:left="6480" w:hanging="180"/>
+      </w:pPr>
+    </w:lvl>
+  </w:abstractNum>
+  <w:abstractNum w:abstractNumId="1" w15:restartNumberingAfterBreak="0">
     <w:nsid w:val="06F22220"/>
     <w:multiLevelType w:val="hybridMultilevel"/>
     <w:tmpl w:val="B7BACDE2"/>
@@ -3388,7 +2699,7 @@
       </w:rPr>
     </w:lvl>
   </w:abstractNum>
-  <w:abstractNum w:abstractNumId="1" w15:restartNumberingAfterBreak="0">
+  <w:abstractNum w:abstractNumId="2" w15:restartNumberingAfterBreak="0">
     <w:nsid w:val="0E7F42DE"/>
     <w:multiLevelType w:val="hybridMultilevel"/>
     <w:tmpl w:val="1CE01EB6"/>
@@ -3501,7 +2812,7 @@
       </w:rPr>
     </w:lvl>
   </w:abstractNum>
-  <w:abstractNum w:abstractNumId="2" w15:restartNumberingAfterBreak="0">
+  <w:abstractNum w:abstractNumId="3" w15:restartNumberingAfterBreak="0">
     <w:nsid w:val="0FCB23C5"/>
     <w:multiLevelType w:val="hybridMultilevel"/>
     <w:tmpl w:val="8A86D814"/>
@@ -3614,7 +2925,7 @@
       </w:rPr>
     </w:lvl>
   </w:abstractNum>
-  <w:abstractNum w:abstractNumId="3" w15:restartNumberingAfterBreak="0">
+  <w:abstractNum w:abstractNumId="4" w15:restartNumberingAfterBreak="0">
     <w:nsid w:val="12C66C45"/>
     <w:multiLevelType w:val="hybridMultilevel"/>
     <w:tmpl w:val="C6204078"/>
@@ -3700,7 +3011,120 @@
       </w:pPr>
     </w:lvl>
   </w:abstractNum>
-  <w:abstractNum w:abstractNumId="4" w15:restartNumberingAfterBreak="0">
+  <w:abstractNum w:abstractNumId="5" w15:restartNumberingAfterBreak="0">
+    <w:nsid w:val="17F66703"/>
+    <w:multiLevelType w:val="hybridMultilevel"/>
+    <w:tmpl w:val="5D225058"/>
+    <w:lvl w:ilvl="0" w:tplc="08160001">
+      <w:start w:val="1"/>
+      <w:numFmt w:val="bullet"/>
+      <w:lvlText w:val=""/>
+      <w:lvlJc w:val="left"/>
+      <w:pPr>
+        <w:ind w:left="720" w:hanging="360"/>
+      </w:pPr>
+      <w:rPr>
+        <w:rFonts w:ascii="Symbol" w:hAnsi="Symbol" w:hint="default"/>
+      </w:rPr>
+    </w:lvl>
+    <w:lvl w:ilvl="1" w:tplc="08160003" w:tentative="1">
+      <w:start w:val="1"/>
+      <w:numFmt w:val="bullet"/>
+      <w:lvlText w:val="o"/>
+      <w:lvlJc w:val="left"/>
+      <w:pPr>
+        <w:ind w:left="1440" w:hanging="360"/>
+      </w:pPr>
+      <w:rPr>
+        <w:rFonts w:ascii="Courier New" w:hAnsi="Courier New" w:cs="Courier New" w:hint="default"/>
+      </w:rPr>
+    </w:lvl>
+    <w:lvl w:ilvl="2" w:tplc="08160005" w:tentative="1">
+      <w:start w:val="1"/>
+      <w:numFmt w:val="bullet"/>
+      <w:lvlText w:val=""/>
+      <w:lvlJc w:val="left"/>
+      <w:pPr>
+        <w:ind w:left="2160" w:hanging="360"/>
+      </w:pPr>
+      <w:rPr>
+        <w:rFonts w:ascii="Wingdings" w:hAnsi="Wingdings" w:hint="default"/>
+      </w:rPr>
+    </w:lvl>
+    <w:lvl w:ilvl="3" w:tplc="08160001" w:tentative="1">
+      <w:start w:val="1"/>
+      <w:numFmt w:val="bullet"/>
+      <w:lvlText w:val=""/>
+      <w:lvlJc w:val="left"/>
+      <w:pPr>
+        <w:ind w:left="2880" w:hanging="360"/>
+      </w:pPr>
+      <w:rPr>
+        <w:rFonts w:ascii="Symbol" w:hAnsi="Symbol" w:hint="default"/>
+      </w:rPr>
+    </w:lvl>
+    <w:lvl w:ilvl="4" w:tplc="08160003" w:tentative="1">
+      <w:start w:val="1"/>
+      <w:numFmt w:val="bullet"/>
+      <w:lvlText w:val="o"/>
+      <w:lvlJc w:val="left"/>
+      <w:pPr>
+        <w:ind w:left="3600" w:hanging="360"/>
+      </w:pPr>
+      <w:rPr>
+        <w:rFonts w:ascii="Courier New" w:hAnsi="Courier New" w:cs="Courier New" w:hint="default"/>
+      </w:rPr>
+    </w:lvl>
+    <w:lvl w:ilvl="5" w:tplc="08160005" w:tentative="1">
+      <w:start w:val="1"/>
+      <w:numFmt w:val="bullet"/>
+      <w:lvlText w:val=""/>
+      <w:lvlJc w:val="left"/>
+      <w:pPr>
+        <w:ind w:left="4320" w:hanging="360"/>
+      </w:pPr>
+      <w:rPr>
+        <w:rFonts w:ascii="Wingdings" w:hAnsi="Wingdings" w:hint="default"/>
+      </w:rPr>
+    </w:lvl>
+    <w:lvl w:ilvl="6" w:tplc="08160001" w:tentative="1">
+      <w:start w:val="1"/>
+      <w:numFmt w:val="bullet"/>
+      <w:lvlText w:val=""/>
+      <w:lvlJc w:val="left"/>
+      <w:pPr>
+        <w:ind w:left="5040" w:hanging="360"/>
+      </w:pPr>
+      <w:rPr>
+        <w:rFonts w:ascii="Symbol" w:hAnsi="Symbol" w:hint="default"/>
+      </w:rPr>
+    </w:lvl>
+    <w:lvl w:ilvl="7" w:tplc="08160003" w:tentative="1">
+      <w:start w:val="1"/>
+      <w:numFmt w:val="bullet"/>
+      <w:lvlText w:val="o"/>
+      <w:lvlJc w:val="left"/>
+      <w:pPr>
+        <w:ind w:left="5760" w:hanging="360"/>
+      </w:pPr>
+      <w:rPr>
+        <w:rFonts w:ascii="Courier New" w:hAnsi="Courier New" w:cs="Courier New" w:hint="default"/>
+      </w:rPr>
+    </w:lvl>
+    <w:lvl w:ilvl="8" w:tplc="08160005" w:tentative="1">
+      <w:start w:val="1"/>
+      <w:numFmt w:val="bullet"/>
+      <w:lvlText w:val=""/>
+      <w:lvlJc w:val="left"/>
+      <w:pPr>
+        <w:ind w:left="6480" w:hanging="360"/>
+      </w:pPr>
+      <w:rPr>
+        <w:rFonts w:ascii="Wingdings" w:hAnsi="Wingdings" w:hint="default"/>
+      </w:rPr>
+    </w:lvl>
+  </w:abstractNum>
+  <w:abstractNum w:abstractNumId="6" w15:restartNumberingAfterBreak="0">
     <w:nsid w:val="31F6663D"/>
     <w:multiLevelType w:val="multilevel"/>
     <w:tmpl w:val="1B38A51C"/>
@@ -3849,7 +3273,7 @@
       </w:rPr>
     </w:lvl>
   </w:abstractNum>
-  <w:abstractNum w:abstractNumId="5" w15:restartNumberingAfterBreak="0">
+  <w:abstractNum w:abstractNumId="7" w15:restartNumberingAfterBreak="0">
     <w:nsid w:val="32065523"/>
     <w:multiLevelType w:val="hybridMultilevel"/>
     <w:tmpl w:val="8A14BBE2"/>
@@ -3962,7 +3386,7 @@
       </w:rPr>
     </w:lvl>
   </w:abstractNum>
-  <w:abstractNum w:abstractNumId="6" w15:restartNumberingAfterBreak="0">
+  <w:abstractNum w:abstractNumId="8" w15:restartNumberingAfterBreak="0">
     <w:nsid w:val="3DD13A20"/>
     <w:multiLevelType w:val="hybridMultilevel"/>
     <w:tmpl w:val="212E5548"/>
@@ -4048,7 +3472,7 @@
       </w:pPr>
     </w:lvl>
   </w:abstractNum>
-  <w:abstractNum w:abstractNumId="7" w15:restartNumberingAfterBreak="0">
+  <w:abstractNum w:abstractNumId="9" w15:restartNumberingAfterBreak="0">
     <w:nsid w:val="447D285D"/>
     <w:multiLevelType w:val="hybridMultilevel"/>
     <w:tmpl w:val="BAA60866"/>
@@ -4134,7 +3558,7 @@
       </w:pPr>
     </w:lvl>
   </w:abstractNum>
-  <w:abstractNum w:abstractNumId="8" w15:restartNumberingAfterBreak="0">
+  <w:abstractNum w:abstractNumId="10" w15:restartNumberingAfterBreak="0">
     <w:nsid w:val="498F2B65"/>
     <w:multiLevelType w:val="hybridMultilevel"/>
     <w:tmpl w:val="1116D78C"/>
@@ -4221,7 +3645,120 @@
       </w:pPr>
     </w:lvl>
   </w:abstractNum>
-  <w:abstractNum w:abstractNumId="9" w15:restartNumberingAfterBreak="0">
+  <w:abstractNum w:abstractNumId="11" w15:restartNumberingAfterBreak="0">
+    <w:nsid w:val="50853AE9"/>
+    <w:multiLevelType w:val="hybridMultilevel"/>
+    <w:tmpl w:val="5720B75C"/>
+    <w:lvl w:ilvl="0" w:tplc="08160001">
+      <w:start w:val="1"/>
+      <w:numFmt w:val="bullet"/>
+      <w:lvlText w:val=""/>
+      <w:lvlJc w:val="left"/>
+      <w:pPr>
+        <w:ind w:left="720" w:hanging="360"/>
+      </w:pPr>
+      <w:rPr>
+        <w:rFonts w:ascii="Symbol" w:hAnsi="Symbol" w:hint="default"/>
+      </w:rPr>
+    </w:lvl>
+    <w:lvl w:ilvl="1" w:tplc="08160003" w:tentative="1">
+      <w:start w:val="1"/>
+      <w:numFmt w:val="bullet"/>
+      <w:lvlText w:val="o"/>
+      <w:lvlJc w:val="left"/>
+      <w:pPr>
+        <w:ind w:left="1440" w:hanging="360"/>
+      </w:pPr>
+      <w:rPr>
+        <w:rFonts w:ascii="Courier New" w:hAnsi="Courier New" w:cs="Courier New" w:hint="default"/>
+      </w:rPr>
+    </w:lvl>
+    <w:lvl w:ilvl="2" w:tplc="08160005" w:tentative="1">
+      <w:start w:val="1"/>
+      <w:numFmt w:val="bullet"/>
+      <w:lvlText w:val=""/>
+      <w:lvlJc w:val="left"/>
+      <w:pPr>
+        <w:ind w:left="2160" w:hanging="360"/>
+      </w:pPr>
+      <w:rPr>
+        <w:rFonts w:ascii="Wingdings" w:hAnsi="Wingdings" w:hint="default"/>
+      </w:rPr>
+    </w:lvl>
+    <w:lvl w:ilvl="3" w:tplc="08160001" w:tentative="1">
+      <w:start w:val="1"/>
+      <w:numFmt w:val="bullet"/>
+      <w:lvlText w:val=""/>
+      <w:lvlJc w:val="left"/>
+      <w:pPr>
+        <w:ind w:left="2880" w:hanging="360"/>
+      </w:pPr>
+      <w:rPr>
+        <w:rFonts w:ascii="Symbol" w:hAnsi="Symbol" w:hint="default"/>
+      </w:rPr>
+    </w:lvl>
+    <w:lvl w:ilvl="4" w:tplc="08160003" w:tentative="1">
+      <w:start w:val="1"/>
+      <w:numFmt w:val="bullet"/>
+      <w:lvlText w:val="o"/>
+      <w:lvlJc w:val="left"/>
+      <w:pPr>
+        <w:ind w:left="3600" w:hanging="360"/>
+      </w:pPr>
+      <w:rPr>
+        <w:rFonts w:ascii="Courier New" w:hAnsi="Courier New" w:cs="Courier New" w:hint="default"/>
+      </w:rPr>
+    </w:lvl>
+    <w:lvl w:ilvl="5" w:tplc="08160005" w:tentative="1">
+      <w:start w:val="1"/>
+      <w:numFmt w:val="bullet"/>
+      <w:lvlText w:val=""/>
+      <w:lvlJc w:val="left"/>
+      <w:pPr>
+        <w:ind w:left="4320" w:hanging="360"/>
+      </w:pPr>
+      <w:rPr>
+        <w:rFonts w:ascii="Wingdings" w:hAnsi="Wingdings" w:hint="default"/>
+      </w:rPr>
+    </w:lvl>
+    <w:lvl w:ilvl="6" w:tplc="08160001" w:tentative="1">
+      <w:start w:val="1"/>
+      <w:numFmt w:val="bullet"/>
+      <w:lvlText w:val=""/>
+      <w:lvlJc w:val="left"/>
+      <w:pPr>
+        <w:ind w:left="5040" w:hanging="360"/>
+      </w:pPr>
+      <w:rPr>
+        <w:rFonts w:ascii="Symbol" w:hAnsi="Symbol" w:hint="default"/>
+      </w:rPr>
+    </w:lvl>
+    <w:lvl w:ilvl="7" w:tplc="08160003" w:tentative="1">
+      <w:start w:val="1"/>
+      <w:numFmt w:val="bullet"/>
+      <w:lvlText w:val="o"/>
+      <w:lvlJc w:val="left"/>
+      <w:pPr>
+        <w:ind w:left="5760" w:hanging="360"/>
+      </w:pPr>
+      <w:rPr>
+        <w:rFonts w:ascii="Courier New" w:hAnsi="Courier New" w:cs="Courier New" w:hint="default"/>
+      </w:rPr>
+    </w:lvl>
+    <w:lvl w:ilvl="8" w:tplc="08160005" w:tentative="1">
+      <w:start w:val="1"/>
+      <w:numFmt w:val="bullet"/>
+      <w:lvlText w:val=""/>
+      <w:lvlJc w:val="left"/>
+      <w:pPr>
+        <w:ind w:left="6480" w:hanging="360"/>
+      </w:pPr>
+      <w:rPr>
+        <w:rFonts w:ascii="Wingdings" w:hAnsi="Wingdings" w:hint="default"/>
+      </w:rPr>
+    </w:lvl>
+  </w:abstractNum>
+  <w:abstractNum w:abstractNumId="12" w15:restartNumberingAfterBreak="0">
     <w:nsid w:val="511A2628"/>
     <w:multiLevelType w:val="hybridMultilevel"/>
     <w:tmpl w:val="AA4CA90A"/>
@@ -4334,7 +3871,7 @@
       </w:rPr>
     </w:lvl>
   </w:abstractNum>
-  <w:abstractNum w:abstractNumId="10" w15:restartNumberingAfterBreak="0">
+  <w:abstractNum w:abstractNumId="13" w15:restartNumberingAfterBreak="0">
     <w:nsid w:val="606C50E7"/>
     <w:multiLevelType w:val="hybridMultilevel"/>
     <w:tmpl w:val="E8C8E77C"/>
@@ -4447,7 +3984,7 @@
       </w:rPr>
     </w:lvl>
   </w:abstractNum>
-  <w:abstractNum w:abstractNumId="11" w15:restartNumberingAfterBreak="0">
+  <w:abstractNum w:abstractNumId="14" w15:restartNumberingAfterBreak="0">
     <w:nsid w:val="66A0514E"/>
     <w:multiLevelType w:val="multilevel"/>
     <w:tmpl w:val="B4D02014"/>
@@ -4596,7 +4133,7 @@
       </w:rPr>
     </w:lvl>
   </w:abstractNum>
-  <w:abstractNum w:abstractNumId="12" w15:restartNumberingAfterBreak="0">
+  <w:abstractNum w:abstractNumId="15" w15:restartNumberingAfterBreak="0">
     <w:nsid w:val="6A0341BD"/>
     <w:multiLevelType w:val="hybridMultilevel"/>
     <w:tmpl w:val="838CFB94"/>
@@ -4709,7 +4246,7 @@
       </w:rPr>
     </w:lvl>
   </w:abstractNum>
-  <w:abstractNum w:abstractNumId="13" w15:restartNumberingAfterBreak="0">
+  <w:abstractNum w:abstractNumId="16" w15:restartNumberingAfterBreak="0">
     <w:nsid w:val="72F907F1"/>
     <w:multiLevelType w:val="hybridMultilevel"/>
     <w:tmpl w:val="ABE6466E"/>
@@ -4822,7 +4359,120 @@
       </w:rPr>
     </w:lvl>
   </w:abstractNum>
-  <w:abstractNum w:abstractNumId="14" w15:restartNumberingAfterBreak="0">
+  <w:abstractNum w:abstractNumId="17" w15:restartNumberingAfterBreak="0">
+    <w:nsid w:val="74286298"/>
+    <w:multiLevelType w:val="hybridMultilevel"/>
+    <w:tmpl w:val="16565CFC"/>
+    <w:lvl w:ilvl="0" w:tplc="08160001">
+      <w:start w:val="1"/>
+      <w:numFmt w:val="bullet"/>
+      <w:lvlText w:val=""/>
+      <w:lvlJc w:val="left"/>
+      <w:pPr>
+        <w:ind w:left="720" w:hanging="360"/>
+      </w:pPr>
+      <w:rPr>
+        <w:rFonts w:ascii="Symbol" w:hAnsi="Symbol" w:hint="default"/>
+      </w:rPr>
+    </w:lvl>
+    <w:lvl w:ilvl="1" w:tplc="08160003" w:tentative="1">
+      <w:start w:val="1"/>
+      <w:numFmt w:val="bullet"/>
+      <w:lvlText w:val="o"/>
+      <w:lvlJc w:val="left"/>
+      <w:pPr>
+        <w:ind w:left="1440" w:hanging="360"/>
+      </w:pPr>
+      <w:rPr>
+        <w:rFonts w:ascii="Courier New" w:hAnsi="Courier New" w:cs="Courier New" w:hint="default"/>
+      </w:rPr>
+    </w:lvl>
+    <w:lvl w:ilvl="2" w:tplc="08160005" w:tentative="1">
+      <w:start w:val="1"/>
+      <w:numFmt w:val="bullet"/>
+      <w:lvlText w:val=""/>
+      <w:lvlJc w:val="left"/>
+      <w:pPr>
+        <w:ind w:left="2160" w:hanging="360"/>
+      </w:pPr>
+      <w:rPr>
+        <w:rFonts w:ascii="Wingdings" w:hAnsi="Wingdings" w:hint="default"/>
+      </w:rPr>
+    </w:lvl>
+    <w:lvl w:ilvl="3" w:tplc="08160001" w:tentative="1">
+      <w:start w:val="1"/>
+      <w:numFmt w:val="bullet"/>
+      <w:lvlText w:val=""/>
+      <w:lvlJc w:val="left"/>
+      <w:pPr>
+        <w:ind w:left="2880" w:hanging="360"/>
+      </w:pPr>
+      <w:rPr>
+        <w:rFonts w:ascii="Symbol" w:hAnsi="Symbol" w:hint="default"/>
+      </w:rPr>
+    </w:lvl>
+    <w:lvl w:ilvl="4" w:tplc="08160003" w:tentative="1">
+      <w:start w:val="1"/>
+      <w:numFmt w:val="bullet"/>
+      <w:lvlText w:val="o"/>
+      <w:lvlJc w:val="left"/>
+      <w:pPr>
+        <w:ind w:left="3600" w:hanging="360"/>
+      </w:pPr>
+      <w:rPr>
+        <w:rFonts w:ascii="Courier New" w:hAnsi="Courier New" w:cs="Courier New" w:hint="default"/>
+      </w:rPr>
+    </w:lvl>
+    <w:lvl w:ilvl="5" w:tplc="08160005" w:tentative="1">
+      <w:start w:val="1"/>
+      <w:numFmt w:val="bullet"/>
+      <w:lvlText w:val=""/>
+      <w:lvlJc w:val="left"/>
+      <w:pPr>
+        <w:ind w:left="4320" w:hanging="360"/>
+      </w:pPr>
+      <w:rPr>
+        <w:rFonts w:ascii="Wingdings" w:hAnsi="Wingdings" w:hint="default"/>
+      </w:rPr>
+    </w:lvl>
+    <w:lvl w:ilvl="6" w:tplc="08160001" w:tentative="1">
+      <w:start w:val="1"/>
+      <w:numFmt w:val="bullet"/>
+      <w:lvlText w:val=""/>
+      <w:lvlJc w:val="left"/>
+      <w:pPr>
+        <w:ind w:left="5040" w:hanging="360"/>
+      </w:pPr>
+      <w:rPr>
+        <w:rFonts w:ascii="Symbol" w:hAnsi="Symbol" w:hint="default"/>
+      </w:rPr>
+    </w:lvl>
+    <w:lvl w:ilvl="7" w:tplc="08160003" w:tentative="1">
+      <w:start w:val="1"/>
+      <w:numFmt w:val="bullet"/>
+      <w:lvlText w:val="o"/>
+      <w:lvlJc w:val="left"/>
+      <w:pPr>
+        <w:ind w:left="5760" w:hanging="360"/>
+      </w:pPr>
+      <w:rPr>
+        <w:rFonts w:ascii="Courier New" w:hAnsi="Courier New" w:cs="Courier New" w:hint="default"/>
+      </w:rPr>
+    </w:lvl>
+    <w:lvl w:ilvl="8" w:tplc="08160005" w:tentative="1">
+      <w:start w:val="1"/>
+      <w:numFmt w:val="bullet"/>
+      <w:lvlText w:val=""/>
+      <w:lvlJc w:val="left"/>
+      <w:pPr>
+        <w:ind w:left="6480" w:hanging="360"/>
+      </w:pPr>
+      <w:rPr>
+        <w:rFonts w:ascii="Wingdings" w:hAnsi="Wingdings" w:hint="default"/>
+      </w:rPr>
+    </w:lvl>
+  </w:abstractNum>
+  <w:abstractNum w:abstractNumId="18" w15:restartNumberingAfterBreak="0">
     <w:nsid w:val="79377D0D"/>
     <w:multiLevelType w:val="hybridMultilevel"/>
     <w:tmpl w:val="0CA8DBEA"/>
@@ -4909,7 +4559,7 @@
       </w:pPr>
     </w:lvl>
   </w:abstractNum>
-  <w:abstractNum w:abstractNumId="15" w15:restartNumberingAfterBreak="0">
+  <w:abstractNum w:abstractNumId="19" w15:restartNumberingAfterBreak="0">
     <w:nsid w:val="797A03A8"/>
     <w:multiLevelType w:val="multilevel"/>
     <w:tmpl w:val="E9F88B50"/>
@@ -5059,52 +4709,64 @@
     </w:lvl>
   </w:abstractNum>
   <w:num w:numId="1">
+    <w:abstractNumId w:val="9"/>
+  </w:num>
+  <w:num w:numId="2">
+    <w:abstractNumId w:val="6"/>
+  </w:num>
+  <w:num w:numId="3">
+    <w:abstractNumId w:val="14"/>
+  </w:num>
+  <w:num w:numId="4">
+    <w:abstractNumId w:val="19"/>
+  </w:num>
+  <w:num w:numId="5">
+    <w:abstractNumId w:val="13"/>
+  </w:num>
+  <w:num w:numId="6">
+    <w:abstractNumId w:val="8"/>
+  </w:num>
+  <w:num w:numId="7">
+    <w:abstractNumId w:val="3"/>
+  </w:num>
+  <w:num w:numId="8">
+    <w:abstractNumId w:val="18"/>
+  </w:num>
+  <w:num w:numId="9">
+    <w:abstractNumId w:val="10"/>
+  </w:num>
+  <w:num w:numId="10">
+    <w:abstractNumId w:val="15"/>
+  </w:num>
+  <w:num w:numId="11">
     <w:abstractNumId w:val="7"/>
   </w:num>
-  <w:num w:numId="2">
+  <w:num w:numId="12">
+    <w:abstractNumId w:val="16"/>
+  </w:num>
+  <w:num w:numId="13">
+    <w:abstractNumId w:val="2"/>
+  </w:num>
+  <w:num w:numId="14">
+    <w:abstractNumId w:val="1"/>
+  </w:num>
+  <w:num w:numId="15">
+    <w:abstractNumId w:val="12"/>
+  </w:num>
+  <w:num w:numId="16">
     <w:abstractNumId w:val="4"/>
   </w:num>
-  <w:num w:numId="3">
-    <w:abstractNumId w:val="11"/>
-  </w:num>
-  <w:num w:numId="4">
-    <w:abstractNumId w:val="15"/>
-  </w:num>
-  <w:num w:numId="5">
-    <w:abstractNumId w:val="10"/>
-  </w:num>
-  <w:num w:numId="6">
-    <w:abstractNumId w:val="6"/>
-  </w:num>
-  <w:num w:numId="7">
-    <w:abstractNumId w:val="2"/>
-  </w:num>
-  <w:num w:numId="8">
-    <w:abstractNumId w:val="14"/>
-  </w:num>
-  <w:num w:numId="9">
-    <w:abstractNumId w:val="8"/>
-  </w:num>
-  <w:num w:numId="10">
-    <w:abstractNumId w:val="12"/>
-  </w:num>
-  <w:num w:numId="11">
+  <w:num w:numId="17">
     <w:abstractNumId w:val="5"/>
   </w:num>
-  <w:num w:numId="12">
-    <w:abstractNumId w:val="13"/>
+  <w:num w:numId="18">
+    <w:abstractNumId w:val="17"/>
   </w:num>
-  <w:num w:numId="13">
-    <w:abstractNumId w:val="1"/>
-  </w:num>
-  <w:num w:numId="14">
+  <w:num w:numId="19">
     <w:abstractNumId w:val="0"/>
   </w:num>
-  <w:num w:numId="15">
-    <w:abstractNumId w:val="9"/>
-  </w:num>
-  <w:num w:numId="16">
-    <w:abstractNumId w:val="3"/>
+  <w:num w:numId="20">
+    <w:abstractNumId w:val="11"/>
   </w:num>
 </w:numbering>
 </file>

</xml_diff>

<commit_message>
Added Results discussion to the report and the text file explaining the notebooks.
</commit_message>
<xml_diff>
--- a/02-documents/report/PfDS report.docx
+++ b/02-documents/report/PfDS report.docx
@@ -380,7 +380,24 @@
           <w:sz w:val="20"/>
           <w:szCs w:val="20"/>
         </w:rPr>
-        <w:t>Motor vehicle accidents can have a high impact on our everyday life. Not only regarding costs for the public infrastructure but also through traffic and most importantly when we consider the persons involved, which can get wounded. Solely in Portugal, in the last years, there has been an average of more than 30 thousand accidents per year that cause more than 40 thousand wounded and 400 deaths (ref 1). For these reasons, many cities around the world have an increased interest in understanding not only the causes that lead to accidents but also the main factors that cause the occurrence of wounded passengers and pedestrians. One of those cities is the Portuguese capital Lisbon, which launched a competition to not only pinpoint and evaluate the locations where accidents occur but also to infer which characteristics lead to wounded persons.</w:t>
+        <w:t xml:space="preserve">Motor vehicle accidents can have a high impact on our everyday life. Not only regarding costs for the public infrastructure but also through traffic and most importantly when we consider the persons involved, which can get wounded. Solely in Portugal, in the last years, there has been an average of more than 30 thousand accidents per year that cause more than 40 thousand wounded and 400 deaths </w:t>
+      </w:r>
+      <w:r>
+        <w:rPr>
+          <w:rFonts w:ascii="Times New Roman" w:hAnsi="Times New Roman" w:cs="Times New Roman"/>
+          <w:color w:val="FF0000"/>
+          <w:sz w:val="20"/>
+          <w:szCs w:val="20"/>
+        </w:rPr>
+        <w:t xml:space="preserve">(ref 1). </w:t>
+      </w:r>
+      <w:r>
+        <w:rPr>
+          <w:rFonts w:ascii="Times New Roman" w:hAnsi="Times New Roman" w:cs="Times New Roman"/>
+          <w:sz w:val="20"/>
+          <w:szCs w:val="20"/>
+        </w:rPr>
+        <w:t>For these reasons, many cities around the world have an increased interest in understanding not only the causes that lead to accidents but also the main factors that cause the occurrence of wounded passengers and pedestrians. One of those cities is the Portuguese capital Lisbon, which launched a competition to not only pinpoint and evaluate the locations where accidents occur but also to infer which characteristics lead to wounded persons.</w:t>
       </w:r>
     </w:p>
     <w:p>
@@ -456,7 +473,24 @@
           <w:sz w:val="20"/>
           <w:szCs w:val="20"/>
         </w:rPr>
-        <w:t xml:space="preserve"> evaluated (ref2), however, </w:t>
+        <w:t xml:space="preserve"> evaluated </w:t>
+      </w:r>
+      <w:r>
+        <w:rPr>
+          <w:rFonts w:ascii="Times New Roman" w:hAnsi="Times New Roman" w:cs="Times New Roman"/>
+          <w:color w:val="FF0000"/>
+          <w:sz w:val="20"/>
+          <w:szCs w:val="20"/>
+        </w:rPr>
+        <w:t xml:space="preserve">(ref2), </w:t>
+      </w:r>
+      <w:r>
+        <w:rPr>
+          <w:rFonts w:ascii="Times New Roman" w:hAnsi="Times New Roman" w:cs="Times New Roman"/>
+          <w:sz w:val="20"/>
+          <w:szCs w:val="20"/>
+        </w:rPr>
+        <w:t xml:space="preserve">however, </w:t>
       </w:r>
       <w:r>
         <w:rPr>
@@ -540,7 +574,7 @@
           <w:sz w:val="20"/>
           <w:szCs w:val="20"/>
         </w:rPr>
-        <w:t>Nonetheless, and even with these limitations one can evaluate and the police and fireman accident reports and reach some conclusions, and that's exactly what we try to do in this project.</w:t>
+        <w:t>Nonetheless, and even with these limitations one can evaluate the police and fireman accident reports and reach some conclusions, and that's exactly what we try to do in this project.</w:t>
       </w:r>
     </w:p>
     <w:p>
@@ -978,7 +1012,24 @@
           <w:sz w:val="20"/>
           <w:szCs w:val="20"/>
         </w:rPr>
-        <w:t xml:space="preserve">We started by evaluating the accident data consistency for errors and misclassifications (Footnote 1). Has previously stated the RSB data had little information, however, </w:t>
+        <w:t>We started by evaluating the accident data consistency for errors and misclassifications</w:t>
+      </w:r>
+      <w:r>
+        <w:rPr>
+          <w:rStyle w:val="FootnoteReference"/>
+          <w:rFonts w:ascii="Times New Roman" w:hAnsi="Times New Roman" w:cs="Times New Roman"/>
+          <w:sz w:val="20"/>
+          <w:szCs w:val="20"/>
+        </w:rPr>
+        <w:footnoteReference w:id="1"/>
+      </w:r>
+      <w:r>
+        <w:rPr>
+          <w:rFonts w:ascii="Times New Roman" w:hAnsi="Times New Roman" w:cs="Times New Roman"/>
+          <w:sz w:val="20"/>
+          <w:szCs w:val="20"/>
+        </w:rPr>
+        <w:t xml:space="preserve">. Has previously stated the RSB data had little information, however, </w:t>
       </w:r>
       <w:r>
         <w:rPr>
@@ -1117,7 +1168,25 @@
           <w:sz w:val="20"/>
           <w:szCs w:val="20"/>
         </w:rPr>
-        <w:t>Accident data with geolocation and considering general accident data (date, type and location)</w:t>
+        <w:t xml:space="preserve">Accident data with geolocation and considering general accident data (date, </w:t>
+      </w:r>
+      <w:proofErr w:type="gramStart"/>
+      <w:r>
+        <w:rPr>
+          <w:rFonts w:ascii="Times New Roman" w:hAnsi="Times New Roman" w:cs="Times New Roman"/>
+          <w:sz w:val="20"/>
+          <w:szCs w:val="20"/>
+        </w:rPr>
+        <w:t>type</w:t>
+      </w:r>
+      <w:proofErr w:type="gramEnd"/>
+      <w:r>
+        <w:rPr>
+          <w:rFonts w:ascii="Times New Roman" w:hAnsi="Times New Roman" w:cs="Times New Roman"/>
+          <w:sz w:val="20"/>
+          <w:szCs w:val="20"/>
+        </w:rPr>
+        <w:t xml:space="preserve"> and location)</w:t>
       </w:r>
     </w:p>
     <w:p>
@@ -1141,8 +1210,18 @@
           <w:sz w:val="20"/>
           <w:szCs w:val="20"/>
         </w:rPr>
-        <w:t>Accident data with only the ANSR descriptive data;</w:t>
-      </w:r>
+        <w:t xml:space="preserve">Accident data with only the ANSR descriptive </w:t>
+      </w:r>
+      <w:proofErr w:type="gramStart"/>
+      <w:r>
+        <w:rPr>
+          <w:rFonts w:ascii="Times New Roman" w:hAnsi="Times New Roman" w:cs="Times New Roman"/>
+          <w:sz w:val="20"/>
+          <w:szCs w:val="20"/>
+        </w:rPr>
+        <w:t>data;</w:t>
+      </w:r>
+      <w:proofErr w:type="gramEnd"/>
     </w:p>
     <w:p>
       <w:pPr>
@@ -1249,7 +1328,27 @@
           <w:sz w:val="20"/>
           <w:szCs w:val="20"/>
         </w:rPr>
-        <w:t xml:space="preserve"> we used the python package “h3” developed by Uber which convert each geolocation to an unique hex, allowing the aggregation of our accident, traffic jam and street characteristics.</w:t>
+        <w:t xml:space="preserve"> we used the python package “h3” developed by Uber which convert each geolocation to </w:t>
+      </w:r>
+      <w:proofErr w:type="gramStart"/>
+      <w:r>
+        <w:rPr>
+          <w:rFonts w:ascii="Times New Roman" w:hAnsi="Times New Roman" w:cs="Times New Roman"/>
+          <w:color w:val="FF0000"/>
+          <w:sz w:val="20"/>
+          <w:szCs w:val="20"/>
+        </w:rPr>
+        <w:t>an</w:t>
+      </w:r>
+      <w:proofErr w:type="gramEnd"/>
+      <w:r>
+        <w:rPr>
+          <w:rFonts w:ascii="Times New Roman" w:hAnsi="Times New Roman" w:cs="Times New Roman"/>
+          <w:color w:val="FF0000"/>
+          <w:sz w:val="20"/>
+          <w:szCs w:val="20"/>
+        </w:rPr>
+        <w:t xml:space="preserve"> unique hex, allowing the aggregation of our accident, traffic jam and street characteristics.</w:t>
       </w:r>
     </w:p>
     <w:p>
@@ -1369,23 +1468,7 @@
           <w:sz w:val="20"/>
           <w:szCs w:val="20"/>
         </w:rPr>
-        <w:t xml:space="preserve">We </w:t>
-      </w:r>
-      <w:r>
-        <w:rPr>
-          <w:rFonts w:ascii="Times New Roman" w:hAnsi="Times New Roman" w:cs="Times New Roman"/>
-          <w:sz w:val="20"/>
-          <w:szCs w:val="20"/>
-        </w:rPr>
-        <w:t>started by asking the question: “How does the accident rate varies over time?”. The premise was that there were times during the day/week that had a higher rate of accidents.</w:t>
-      </w:r>
-      <w:r>
-        <w:rPr>
-          <w:rFonts w:ascii="Times New Roman" w:hAnsi="Times New Roman" w:cs="Times New Roman"/>
-          <w:sz w:val="20"/>
-          <w:szCs w:val="20"/>
-        </w:rPr>
-        <w:t xml:space="preserve"> To evaluate this, we aggregated all the 2019 collisions/crashes and run overs by hour and weekday.</w:t>
+        <w:t>We started by asking the question: “How does the accident rate vary over time?”. The premise was that there were times during the day/week that had a higher rate of accidents. To evaluate this, we aggregated all the 2019 collisions/crashes and runovers, by hour and weekday.</w:t>
       </w:r>
     </w:p>
     <w:p>
@@ -1398,14 +1481,6 @@
           <w:szCs w:val="20"/>
         </w:rPr>
       </w:pPr>
-      <w:r>
-        <w:rPr>
-          <w:rFonts w:ascii="Times New Roman" w:hAnsi="Times New Roman" w:cs="Times New Roman"/>
-          <w:sz w:val="20"/>
-          <w:szCs w:val="20"/>
-        </w:rPr>
-        <w:t>GRAFICO 1</w:t>
-      </w:r>
     </w:p>
     <w:p>
       <w:pPr>
@@ -1419,43 +1494,130 @@
       </w:pPr>
       <w:r>
         <w:rPr>
-          <w:rFonts w:ascii="Times New Roman" w:hAnsi="Times New Roman" w:cs="Times New Roman"/>
-          <w:sz w:val="20"/>
-          <w:szCs w:val="20"/>
-        </w:rPr>
-        <w:t>W</w:t>
-      </w:r>
-      <w:r>
-        <w:rPr>
-          <w:rFonts w:ascii="Times New Roman" w:hAnsi="Times New Roman" w:cs="Times New Roman"/>
-          <w:sz w:val="20"/>
-          <w:szCs w:val="20"/>
-        </w:rPr>
-        <w:t>hen we evaluate the heatmap with the collisions</w:t>
-      </w:r>
-      <w:r>
-        <w:rPr>
-          <w:rFonts w:ascii="Times New Roman" w:hAnsi="Times New Roman" w:cs="Times New Roman"/>
-          <w:sz w:val="20"/>
-          <w:szCs w:val="20"/>
-        </w:rPr>
-        <w:t>/</w:t>
-      </w:r>
-      <w:r>
-        <w:rPr>
-          <w:rFonts w:ascii="Times New Roman" w:hAnsi="Times New Roman" w:cs="Times New Roman"/>
-          <w:sz w:val="20"/>
-          <w:szCs w:val="20"/>
-        </w:rPr>
-        <w:t xml:space="preserve">crashes over a week we can </w:t>
-      </w:r>
-      <w:r>
-        <w:rPr>
-          <w:rFonts w:ascii="Times New Roman" w:hAnsi="Times New Roman" w:cs="Times New Roman"/>
-          <w:sz w:val="20"/>
-          <w:szCs w:val="20"/>
-        </w:rPr>
-        <w:t>see several things:</w:t>
+          <w:noProof/>
+        </w:rPr>
+        <w:drawing>
+          <wp:inline distT="0" distB="0" distL="0" distR="0" wp14:anchorId="436B78DC" wp14:editId="21C41B50">
+            <wp:extent cx="5943600" cy="1971040"/>
+            <wp:effectExtent l="0" t="0" r="0" b="0"/>
+            <wp:docPr id="1" name="Picture 1"/>
+            <wp:cNvGraphicFramePr>
+              <a:graphicFrameLocks xmlns:a="http://schemas.openxmlformats.org/drawingml/2006/main" noChangeAspect="1"/>
+            </wp:cNvGraphicFramePr>
+            <a:graphic xmlns:a="http://schemas.openxmlformats.org/drawingml/2006/main">
+              <a:graphicData uri="http://schemas.openxmlformats.org/drawingml/2006/picture">
+                <pic:pic xmlns:pic="http://schemas.openxmlformats.org/drawingml/2006/picture">
+                  <pic:nvPicPr>
+                    <pic:cNvPr id="1" name=""/>
+                    <pic:cNvPicPr/>
+                  </pic:nvPicPr>
+                  <pic:blipFill>
+                    <a:blip r:embed="rId8"/>
+                    <a:stretch>
+                      <a:fillRect/>
+                    </a:stretch>
+                  </pic:blipFill>
+                  <pic:spPr>
+                    <a:xfrm>
+                      <a:off x="0" y="0"/>
+                      <a:ext cx="5943600" cy="1971040"/>
+                    </a:xfrm>
+                    <a:prstGeom prst="rect">
+                      <a:avLst/>
+                    </a:prstGeom>
+                  </pic:spPr>
+                </pic:pic>
+              </a:graphicData>
+            </a:graphic>
+          </wp:inline>
+        </w:drawing>
+      </w:r>
+    </w:p>
+    <w:p>
+      <w:pPr>
+        <w:spacing w:line="360" w:lineRule="auto"/>
+        <w:jc w:val="both"/>
+        <w:rPr>
+          <w:rFonts w:ascii="Times New Roman" w:hAnsi="Times New Roman" w:cs="Times New Roman"/>
+          <w:sz w:val="16"/>
+          <w:szCs w:val="16"/>
+        </w:rPr>
+      </w:pPr>
+      <w:r>
+        <w:rPr>
+          <w:rFonts w:ascii="Times New Roman" w:hAnsi="Times New Roman" w:cs="Times New Roman"/>
+          <w:b/>
+          <w:bCs/>
+          <w:sz w:val="16"/>
+          <w:szCs w:val="16"/>
+        </w:rPr>
+        <w:t>Fig.</w:t>
+      </w:r>
+      <w:r>
+        <w:rPr>
+          <w:rFonts w:ascii="Times New Roman" w:hAnsi="Times New Roman" w:cs="Times New Roman"/>
+          <w:b/>
+          <w:bCs/>
+          <w:sz w:val="16"/>
+          <w:szCs w:val="16"/>
+        </w:rPr>
+        <w:t xml:space="preserve"> 1</w:t>
+      </w:r>
+      <w:r>
+        <w:rPr>
+          <w:rFonts w:ascii="Times New Roman" w:hAnsi="Times New Roman" w:cs="Times New Roman"/>
+          <w:b/>
+          <w:bCs/>
+          <w:sz w:val="16"/>
+          <w:szCs w:val="16"/>
+        </w:rPr>
+        <w:t xml:space="preserve">: </w:t>
+      </w:r>
+      <w:r>
+        <w:rPr>
+          <w:rFonts w:ascii="Times New Roman" w:hAnsi="Times New Roman" w:cs="Times New Roman"/>
+          <w:sz w:val="16"/>
+          <w:szCs w:val="16"/>
+        </w:rPr>
+        <w:t>2019</w:t>
+      </w:r>
+      <w:r>
+        <w:rPr>
+          <w:rFonts w:ascii="Times New Roman" w:hAnsi="Times New Roman" w:cs="Times New Roman"/>
+          <w:sz w:val="16"/>
+          <w:szCs w:val="16"/>
+        </w:rPr>
+        <w:t xml:space="preserve"> number of collisions and crashes per hour and weekday</w:t>
+      </w:r>
+    </w:p>
+    <w:p>
+      <w:pPr>
+        <w:spacing w:line="360" w:lineRule="auto"/>
+        <w:jc w:val="both"/>
+        <w:rPr>
+          <w:rFonts w:ascii="Times New Roman" w:hAnsi="Times New Roman" w:cs="Times New Roman"/>
+          <w:sz w:val="20"/>
+          <w:szCs w:val="20"/>
+        </w:rPr>
+      </w:pPr>
+    </w:p>
+    <w:p>
+      <w:pPr>
+        <w:spacing w:line="360" w:lineRule="auto"/>
+        <w:jc w:val="both"/>
+        <w:rPr>
+          <w:rFonts w:ascii="Times New Roman" w:hAnsi="Times New Roman" w:cs="Times New Roman"/>
+          <w:sz w:val="20"/>
+          <w:szCs w:val="20"/>
+        </w:rPr>
+      </w:pPr>
+      <w:r>
+        <w:rPr>
+          <w:rFonts w:ascii="Times New Roman" w:hAnsi="Times New Roman" w:cs="Times New Roman"/>
+          <w:sz w:val="20"/>
+          <w:szCs w:val="20"/>
+        </w:rPr>
+        <w:t>When we evaluate the heatmap with the collisions/crashes over a week we can see several patterns:</w:t>
       </w:r>
     </w:p>
     <w:p>
@@ -1479,34 +1641,26 @@
           <w:sz w:val="20"/>
           <w:szCs w:val="20"/>
         </w:rPr>
-        <w:t>There is a higher concentration of accidents during the working days hours,</w:t>
-      </w:r>
-      <w:r>
-        <w:rPr>
-          <w:rFonts w:ascii="Times New Roman" w:hAnsi="Times New Roman" w:cs="Times New Roman"/>
-          <w:sz w:val="20"/>
-          <w:szCs w:val="20"/>
-        </w:rPr>
-        <w:t xml:space="preserve"> </w:t>
-      </w:r>
-      <w:proofErr w:type="spellStart"/>
-      <w:r>
-        <w:rPr>
-          <w:rFonts w:ascii="Times New Roman" w:hAnsi="Times New Roman" w:cs="Times New Roman"/>
-          <w:sz w:val="20"/>
-          <w:szCs w:val="20"/>
-        </w:rPr>
-        <w:t>especcialy</w:t>
-      </w:r>
-      <w:proofErr w:type="spellEnd"/>
-      <w:r>
-        <w:rPr>
-          <w:rFonts w:ascii="Times New Roman" w:hAnsi="Times New Roman" w:cs="Times New Roman"/>
-          <w:sz w:val="20"/>
-          <w:szCs w:val="20"/>
-        </w:rPr>
-        <w:t xml:space="preserve"> around 8 and 18 o’clock. This intuitively makes sense since a higher concentration of cars may also lead to more accidents.</w:t>
-      </w:r>
+        <w:t xml:space="preserve">There is a higher concentration of accidents during the working days hours, especially around the rush hours. This intuitively makes sense since a higher concentration of cars may lead to the occurrence of more </w:t>
+      </w:r>
+      <w:proofErr w:type="gramStart"/>
+      <w:r>
+        <w:rPr>
+          <w:rFonts w:ascii="Times New Roman" w:hAnsi="Times New Roman" w:cs="Times New Roman"/>
+          <w:sz w:val="20"/>
+          <w:szCs w:val="20"/>
+        </w:rPr>
+        <w:t>accidents</w:t>
+      </w:r>
+      <w:r>
+        <w:rPr>
+          <w:rFonts w:ascii="Times New Roman" w:hAnsi="Times New Roman" w:cs="Times New Roman"/>
+          <w:sz w:val="20"/>
+          <w:szCs w:val="20"/>
+        </w:rPr>
+        <w:t>;</w:t>
+      </w:r>
+      <w:proofErr w:type="gramEnd"/>
     </w:p>
     <w:p>
       <w:pPr>
@@ -1529,98 +1683,26 @@
           <w:sz w:val="20"/>
           <w:szCs w:val="20"/>
         </w:rPr>
-        <w:t xml:space="preserve">The occurrence of </w:t>
-      </w:r>
-      <w:proofErr w:type="spellStart"/>
-      <w:r>
-        <w:rPr>
-          <w:rFonts w:ascii="Times New Roman" w:hAnsi="Times New Roman" w:cs="Times New Roman"/>
-          <w:sz w:val="20"/>
-          <w:szCs w:val="20"/>
-        </w:rPr>
-        <w:t>accidnets</w:t>
-      </w:r>
-      <w:proofErr w:type="spellEnd"/>
-      <w:r>
-        <w:rPr>
-          <w:rFonts w:ascii="Times New Roman" w:hAnsi="Times New Roman" w:cs="Times New Roman"/>
-          <w:sz w:val="20"/>
-          <w:szCs w:val="20"/>
-        </w:rPr>
-        <w:t xml:space="preserve"> during the weekends has a different </w:t>
-      </w:r>
-      <w:proofErr w:type="spellStart"/>
-      <w:r>
-        <w:rPr>
-          <w:rFonts w:ascii="Times New Roman" w:hAnsi="Times New Roman" w:cs="Times New Roman"/>
-          <w:sz w:val="20"/>
-          <w:szCs w:val="20"/>
-        </w:rPr>
-        <w:t>behaviour</w:t>
-      </w:r>
-      <w:proofErr w:type="spellEnd"/>
-      <w:r>
-        <w:rPr>
-          <w:rFonts w:ascii="Times New Roman" w:hAnsi="Times New Roman" w:cs="Times New Roman"/>
-          <w:sz w:val="20"/>
-          <w:szCs w:val="20"/>
-        </w:rPr>
-        <w:t xml:space="preserve">. </w:t>
-      </w:r>
-      <w:proofErr w:type="spellStart"/>
-      <w:r>
-        <w:rPr>
-          <w:rFonts w:ascii="Times New Roman" w:hAnsi="Times New Roman" w:cs="Times New Roman"/>
-          <w:sz w:val="20"/>
-          <w:szCs w:val="20"/>
-        </w:rPr>
-        <w:t>SAthurday</w:t>
-      </w:r>
-      <w:proofErr w:type="spellEnd"/>
-      <w:r>
-        <w:rPr>
-          <w:rFonts w:ascii="Times New Roman" w:hAnsi="Times New Roman" w:cs="Times New Roman"/>
-          <w:sz w:val="20"/>
-          <w:szCs w:val="20"/>
-        </w:rPr>
-        <w:t xml:space="preserve"> the </w:t>
-      </w:r>
-      <w:proofErr w:type="spellStart"/>
-      <w:r>
-        <w:rPr>
-          <w:rFonts w:ascii="Times New Roman" w:hAnsi="Times New Roman" w:cs="Times New Roman"/>
-          <w:sz w:val="20"/>
-          <w:szCs w:val="20"/>
-        </w:rPr>
-        <w:t>conventrartion</w:t>
-      </w:r>
-      <w:proofErr w:type="spellEnd"/>
-      <w:r>
-        <w:rPr>
-          <w:rFonts w:ascii="Times New Roman" w:hAnsi="Times New Roman" w:cs="Times New Roman"/>
-          <w:sz w:val="20"/>
-          <w:szCs w:val="20"/>
-        </w:rPr>
-        <w:t xml:space="preserve"> of accidents occurs more during the morning and end of the afternoon, probably due to people going for a walk in the city. During Sundays the number of accidents is much lower and is highly </w:t>
-      </w:r>
-      <w:proofErr w:type="spellStart"/>
-      <w:r>
-        <w:rPr>
-          <w:rFonts w:ascii="Times New Roman" w:hAnsi="Times New Roman" w:cs="Times New Roman"/>
-          <w:sz w:val="20"/>
-          <w:szCs w:val="20"/>
-        </w:rPr>
-        <w:t>conventrated</w:t>
-      </w:r>
-      <w:proofErr w:type="spellEnd"/>
-      <w:r>
-        <w:rPr>
-          <w:rFonts w:ascii="Times New Roman" w:hAnsi="Times New Roman" w:cs="Times New Roman"/>
-          <w:sz w:val="20"/>
-          <w:szCs w:val="20"/>
-        </w:rPr>
-        <w:t xml:space="preserve"> in the afternoon.</w:t>
-      </w:r>
+        <w:t xml:space="preserve">The occurrence of accidents during the weekends presents a different behavior. On Saturday the concentration of accidents occurs more during the morning and end of the afternoon, probably due to people going for a walk in the city. On Sundays, the number of accidents is much lower and is highly concentrated in the </w:t>
+      </w:r>
+      <w:proofErr w:type="gramStart"/>
+      <w:r>
+        <w:rPr>
+          <w:rFonts w:ascii="Times New Roman" w:hAnsi="Times New Roman" w:cs="Times New Roman"/>
+          <w:sz w:val="20"/>
+          <w:szCs w:val="20"/>
+        </w:rPr>
+        <w:t>afternoon</w:t>
+      </w:r>
+      <w:r>
+        <w:rPr>
+          <w:rFonts w:ascii="Times New Roman" w:hAnsi="Times New Roman" w:cs="Times New Roman"/>
+          <w:sz w:val="20"/>
+          <w:szCs w:val="20"/>
+        </w:rPr>
+        <w:t>;</w:t>
+      </w:r>
+      <w:proofErr w:type="gramEnd"/>
     </w:p>
     <w:p>
       <w:pPr>
@@ -1643,34 +1725,26 @@
           <w:sz w:val="20"/>
           <w:szCs w:val="20"/>
         </w:rPr>
-        <w:t>A</w:t>
-      </w:r>
-      <w:r>
-        <w:rPr>
-          <w:rFonts w:ascii="Times New Roman" w:hAnsi="Times New Roman" w:cs="Times New Roman"/>
-          <w:sz w:val="20"/>
-          <w:szCs w:val="20"/>
-        </w:rPr>
-        <w:t xml:space="preserve">nother interesting fact is that we can clearly see that the occurrence of accidents during the Friday and </w:t>
-      </w:r>
-      <w:proofErr w:type="spellStart"/>
-      <w:r>
-        <w:rPr>
-          <w:rFonts w:ascii="Times New Roman" w:hAnsi="Times New Roman" w:cs="Times New Roman"/>
-          <w:sz w:val="20"/>
-          <w:szCs w:val="20"/>
-        </w:rPr>
-        <w:t>sathurday</w:t>
-      </w:r>
-      <w:proofErr w:type="spellEnd"/>
-      <w:r>
-        <w:rPr>
-          <w:rFonts w:ascii="Times New Roman" w:hAnsi="Times New Roman" w:cs="Times New Roman"/>
-          <w:sz w:val="20"/>
-          <w:szCs w:val="20"/>
-        </w:rPr>
-        <w:t xml:space="preserve"> nigh is much higher that during the week. One possible explanation for this is that during these days a lot of persons go out to Lisbon leading to more accidents.</w:t>
-      </w:r>
+        <w:t xml:space="preserve">Another interesting fact is that we can see that the occurrence of accidents during Friday and Saturday nights is much higher than during the week. One possible explanation for this is that during these days a lot of persons go out at night in </w:t>
+      </w:r>
+      <w:proofErr w:type="gramStart"/>
+      <w:r>
+        <w:rPr>
+          <w:rFonts w:ascii="Times New Roman" w:hAnsi="Times New Roman" w:cs="Times New Roman"/>
+          <w:sz w:val="20"/>
+          <w:szCs w:val="20"/>
+        </w:rPr>
+        <w:t>Lisbon</w:t>
+      </w:r>
+      <w:r>
+        <w:rPr>
+          <w:rFonts w:ascii="Times New Roman" w:hAnsi="Times New Roman" w:cs="Times New Roman"/>
+          <w:sz w:val="20"/>
+          <w:szCs w:val="20"/>
+        </w:rPr>
+        <w:t>;</w:t>
+      </w:r>
+      <w:proofErr w:type="gramEnd"/>
     </w:p>
     <w:p>
       <w:pPr>
@@ -1682,14 +1756,152 @@
           <w:szCs w:val="20"/>
         </w:rPr>
       </w:pPr>
-      <w:r>
-        <w:rPr>
-          <w:rFonts w:ascii="Times New Roman" w:hAnsi="Times New Roman" w:cs="Times New Roman"/>
-          <w:sz w:val="20"/>
-          <w:szCs w:val="20"/>
-        </w:rPr>
-        <w:t>GRAFICO 2</w:t>
-      </w:r>
+    </w:p>
+    <w:p>
+      <w:pPr>
+        <w:spacing w:line="360" w:lineRule="auto"/>
+        <w:jc w:val="both"/>
+        <w:rPr>
+          <w:rFonts w:ascii="Times New Roman" w:hAnsi="Times New Roman" w:cs="Times New Roman"/>
+          <w:sz w:val="20"/>
+          <w:szCs w:val="20"/>
+        </w:rPr>
+      </w:pPr>
+      <w:r>
+        <w:rPr>
+          <w:noProof/>
+        </w:rPr>
+        <w:lastRenderedPageBreak/>
+        <w:drawing>
+          <wp:inline distT="0" distB="0" distL="0" distR="0" wp14:anchorId="6DA37469" wp14:editId="67104990">
+            <wp:extent cx="5943600" cy="1976755"/>
+            <wp:effectExtent l="0" t="0" r="0" b="4445"/>
+            <wp:docPr id="5" name="Picture 5"/>
+            <wp:cNvGraphicFramePr>
+              <a:graphicFrameLocks xmlns:a="http://schemas.openxmlformats.org/drawingml/2006/main" noChangeAspect="1"/>
+            </wp:cNvGraphicFramePr>
+            <a:graphic xmlns:a="http://schemas.openxmlformats.org/drawingml/2006/main">
+              <a:graphicData uri="http://schemas.openxmlformats.org/drawingml/2006/picture">
+                <pic:pic xmlns:pic="http://schemas.openxmlformats.org/drawingml/2006/picture">
+                  <pic:nvPicPr>
+                    <pic:cNvPr id="1" name=""/>
+                    <pic:cNvPicPr/>
+                  </pic:nvPicPr>
+                  <pic:blipFill>
+                    <a:blip r:embed="rId9"/>
+                    <a:stretch>
+                      <a:fillRect/>
+                    </a:stretch>
+                  </pic:blipFill>
+                  <pic:spPr>
+                    <a:xfrm>
+                      <a:off x="0" y="0"/>
+                      <a:ext cx="5943600" cy="1976755"/>
+                    </a:xfrm>
+                    <a:prstGeom prst="rect">
+                      <a:avLst/>
+                    </a:prstGeom>
+                  </pic:spPr>
+                </pic:pic>
+              </a:graphicData>
+            </a:graphic>
+          </wp:inline>
+        </w:drawing>
+      </w:r>
+    </w:p>
+    <w:p>
+      <w:pPr>
+        <w:spacing w:line="360" w:lineRule="auto"/>
+        <w:jc w:val="both"/>
+        <w:rPr>
+          <w:rFonts w:ascii="Times New Roman" w:hAnsi="Times New Roman" w:cs="Times New Roman"/>
+          <w:sz w:val="16"/>
+          <w:szCs w:val="16"/>
+        </w:rPr>
+      </w:pPr>
+      <w:r>
+        <w:rPr>
+          <w:rFonts w:ascii="Times New Roman" w:hAnsi="Times New Roman" w:cs="Times New Roman"/>
+          <w:b/>
+          <w:bCs/>
+          <w:sz w:val="16"/>
+          <w:szCs w:val="16"/>
+        </w:rPr>
+        <w:t>Fig.</w:t>
+      </w:r>
+      <w:r>
+        <w:rPr>
+          <w:rFonts w:ascii="Times New Roman" w:hAnsi="Times New Roman" w:cs="Times New Roman"/>
+          <w:b/>
+          <w:bCs/>
+          <w:sz w:val="16"/>
+          <w:szCs w:val="16"/>
+        </w:rPr>
+        <w:t xml:space="preserve"> </w:t>
+      </w:r>
+      <w:r>
+        <w:rPr>
+          <w:rFonts w:ascii="Times New Roman" w:hAnsi="Times New Roman" w:cs="Times New Roman"/>
+          <w:b/>
+          <w:bCs/>
+          <w:sz w:val="16"/>
+          <w:szCs w:val="16"/>
+        </w:rPr>
+        <w:t>2</w:t>
+      </w:r>
+      <w:r>
+        <w:rPr>
+          <w:rFonts w:ascii="Times New Roman" w:hAnsi="Times New Roman" w:cs="Times New Roman"/>
+          <w:b/>
+          <w:bCs/>
+          <w:sz w:val="16"/>
+          <w:szCs w:val="16"/>
+        </w:rPr>
+        <w:t xml:space="preserve">: </w:t>
+      </w:r>
+      <w:r>
+        <w:rPr>
+          <w:rFonts w:ascii="Times New Roman" w:hAnsi="Times New Roman" w:cs="Times New Roman"/>
+          <w:sz w:val="16"/>
+          <w:szCs w:val="16"/>
+        </w:rPr>
+        <w:t>2019</w:t>
+      </w:r>
+      <w:r>
+        <w:rPr>
+          <w:rFonts w:ascii="Times New Roman" w:hAnsi="Times New Roman" w:cs="Times New Roman"/>
+          <w:sz w:val="16"/>
+          <w:szCs w:val="16"/>
+        </w:rPr>
+        <w:t xml:space="preserve"> number of </w:t>
+      </w:r>
+      <w:r>
+        <w:rPr>
+          <w:rFonts w:ascii="Times New Roman" w:hAnsi="Times New Roman" w:cs="Times New Roman"/>
+          <w:sz w:val="16"/>
+          <w:szCs w:val="16"/>
+        </w:rPr>
+        <w:t>run overs</w:t>
+      </w:r>
+      <w:r>
+        <w:rPr>
+          <w:rFonts w:ascii="Times New Roman" w:hAnsi="Times New Roman" w:cs="Times New Roman"/>
+          <w:sz w:val="16"/>
+          <w:szCs w:val="16"/>
+        </w:rPr>
+        <w:t xml:space="preserve"> per hour and weekday</w:t>
+      </w:r>
+    </w:p>
+    <w:p>
+      <w:pPr>
+        <w:spacing w:line="360" w:lineRule="auto"/>
+        <w:jc w:val="both"/>
+        <w:rPr>
+          <w:rFonts w:ascii="Times New Roman" w:hAnsi="Times New Roman" w:cs="Times New Roman"/>
+          <w:sz w:val="20"/>
+          <w:szCs w:val="20"/>
+        </w:rPr>
+      </w:pPr>
     </w:p>
     <w:p>
       <w:pPr>
@@ -1726,6 +1938,91 @@
           <w:numId w:val="20"/>
         </w:numPr>
         <w:spacing w:line="360" w:lineRule="auto"/>
+        <w:rPr>
+          <w:rFonts w:ascii="Times New Roman" w:hAnsi="Times New Roman" w:cs="Times New Roman"/>
+          <w:sz w:val="20"/>
+          <w:szCs w:val="20"/>
+        </w:rPr>
+      </w:pPr>
+      <w:r>
+        <w:rPr>
+          <w:rFonts w:ascii="Times New Roman" w:hAnsi="Times New Roman" w:cs="Times New Roman"/>
+          <w:sz w:val="20"/>
+          <w:szCs w:val="20"/>
+        </w:rPr>
+        <w:t>Like</w:t>
+      </w:r>
+      <w:r>
+        <w:rPr>
+          <w:rFonts w:ascii="Times New Roman" w:hAnsi="Times New Roman" w:cs="Times New Roman"/>
+          <w:sz w:val="20"/>
+          <w:szCs w:val="20"/>
+        </w:rPr>
+        <w:t xml:space="preserve"> the collision/crashes data most of the runovers happen during the working day hours, especially at </w:t>
+      </w:r>
+      <w:proofErr w:type="gramStart"/>
+      <w:r>
+        <w:rPr>
+          <w:rFonts w:ascii="Times New Roman" w:hAnsi="Times New Roman" w:cs="Times New Roman"/>
+          <w:sz w:val="20"/>
+          <w:szCs w:val="20"/>
+        </w:rPr>
+        <w:t>17 o'clock</w:t>
+      </w:r>
+      <w:r>
+        <w:rPr>
+          <w:rFonts w:ascii="Times New Roman" w:hAnsi="Times New Roman" w:cs="Times New Roman"/>
+          <w:sz w:val="20"/>
+          <w:szCs w:val="20"/>
+        </w:rPr>
+        <w:t>;</w:t>
+      </w:r>
+      <w:proofErr w:type="gramEnd"/>
+    </w:p>
+    <w:p>
+      <w:pPr>
+        <w:pStyle w:val="ListParagraph"/>
+        <w:numPr>
+          <w:ilvl w:val="0"/>
+          <w:numId w:val="20"/>
+        </w:numPr>
+        <w:spacing w:line="360" w:lineRule="auto"/>
+        <w:rPr>
+          <w:rFonts w:ascii="Times New Roman" w:hAnsi="Times New Roman" w:cs="Times New Roman"/>
+          <w:sz w:val="20"/>
+          <w:szCs w:val="20"/>
+        </w:rPr>
+      </w:pPr>
+      <w:r>
+        <w:rPr>
+          <w:rFonts w:ascii="Times New Roman" w:hAnsi="Times New Roman" w:cs="Times New Roman"/>
+          <w:sz w:val="20"/>
+          <w:szCs w:val="20"/>
+        </w:rPr>
+        <w:t xml:space="preserve">During the weekends most of the run overs happen after lunch which is normally when people are going for a </w:t>
+      </w:r>
+      <w:proofErr w:type="gramStart"/>
+      <w:r>
+        <w:rPr>
+          <w:rFonts w:ascii="Times New Roman" w:hAnsi="Times New Roman" w:cs="Times New Roman"/>
+          <w:sz w:val="20"/>
+          <w:szCs w:val="20"/>
+        </w:rPr>
+        <w:t>walk</w:t>
+      </w:r>
+      <w:r>
+        <w:rPr>
+          <w:rFonts w:ascii="Times New Roman" w:hAnsi="Times New Roman" w:cs="Times New Roman"/>
+          <w:sz w:val="20"/>
+          <w:szCs w:val="20"/>
+        </w:rPr>
+        <w:t>;</w:t>
+      </w:r>
+      <w:proofErr w:type="gramEnd"/>
+    </w:p>
+    <w:p>
+      <w:pPr>
+        <w:spacing w:line="360" w:lineRule="auto"/>
         <w:jc w:val="both"/>
         <w:rPr>
           <w:rFonts w:ascii="Times New Roman" w:hAnsi="Times New Roman" w:cs="Times New Roman"/>
@@ -1733,6 +2030,187 @@
           <w:szCs w:val="20"/>
         </w:rPr>
       </w:pPr>
+      <w:r>
+        <w:rPr>
+          <w:rFonts w:ascii="Times New Roman" w:hAnsi="Times New Roman" w:cs="Times New Roman"/>
+          <w:sz w:val="20"/>
+          <w:szCs w:val="20"/>
+        </w:rPr>
+        <w:t>An important point is that although we make several assumptions using intuition, namely that more traffic causes more accidents, we need to dive deeper into the subject and determine the root causes leading to accidents.</w:t>
+      </w:r>
+    </w:p>
+    <w:p>
+      <w:pPr>
+        <w:spacing w:line="360" w:lineRule="auto"/>
+        <w:jc w:val="both"/>
+        <w:rPr>
+          <w:rFonts w:ascii="Times New Roman" w:hAnsi="Times New Roman" w:cs="Times New Roman"/>
+          <w:sz w:val="20"/>
+          <w:szCs w:val="20"/>
+        </w:rPr>
+      </w:pPr>
+    </w:p>
+    <w:p>
+      <w:pPr>
+        <w:pStyle w:val="ListParagraph"/>
+        <w:numPr>
+          <w:ilvl w:val="0"/>
+          <w:numId w:val="19"/>
+        </w:numPr>
+        <w:spacing w:line="360" w:lineRule="auto"/>
+        <w:jc w:val="both"/>
+        <w:rPr>
+          <w:rFonts w:ascii="Times New Roman" w:hAnsi="Times New Roman" w:cs="Times New Roman"/>
+          <w:b/>
+          <w:bCs/>
+        </w:rPr>
+      </w:pPr>
+      <w:r>
+        <w:rPr>
+          <w:rFonts w:ascii="Times New Roman" w:hAnsi="Times New Roman" w:cs="Times New Roman"/>
+          <w:b/>
+          <w:bCs/>
+        </w:rPr>
+        <w:t>Accident</w:t>
+      </w:r>
+      <w:r>
+        <w:rPr>
+          <w:rFonts w:ascii="Times New Roman" w:hAnsi="Times New Roman" w:cs="Times New Roman"/>
+          <w:b/>
+          <w:bCs/>
+        </w:rPr>
+        <w:t xml:space="preserve"> characteristics that lead to wounded drivers and </w:t>
+      </w:r>
+      <w:r>
+        <w:rPr>
+          <w:rFonts w:ascii="Times New Roman" w:hAnsi="Times New Roman" w:cs="Times New Roman"/>
+          <w:b/>
+          <w:bCs/>
+        </w:rPr>
+        <w:t>passengers</w:t>
+      </w:r>
+    </w:p>
+    <w:p>
+      <w:pPr>
+        <w:spacing w:line="360" w:lineRule="auto"/>
+        <w:jc w:val="both"/>
+        <w:rPr>
+          <w:rFonts w:ascii="Times New Roman" w:hAnsi="Times New Roman" w:cs="Times New Roman"/>
+          <w:sz w:val="20"/>
+          <w:szCs w:val="20"/>
+        </w:rPr>
+      </w:pPr>
+      <w:r>
+        <w:rPr>
+          <w:rFonts w:ascii="Times New Roman" w:hAnsi="Times New Roman" w:cs="Times New Roman"/>
+          <w:sz w:val="20"/>
+          <w:szCs w:val="20"/>
+        </w:rPr>
+        <w:t>The main objective of this point was to evaluate the ANSR police reports and determine which accident characteristics lead to wounded drivers and passengers. We mainly focused on driver, atmospheric, and road conditions to perform this evaluation</w:t>
+      </w:r>
+      <w:r>
+        <w:rPr>
+          <w:rStyle w:val="FootnoteReference"/>
+          <w:rFonts w:ascii="Times New Roman" w:hAnsi="Times New Roman" w:cs="Times New Roman"/>
+          <w:sz w:val="20"/>
+          <w:szCs w:val="20"/>
+        </w:rPr>
+        <w:footnoteReference w:id="2"/>
+      </w:r>
+      <w:r>
+        <w:rPr>
+          <w:rFonts w:ascii="Times New Roman" w:hAnsi="Times New Roman" w:cs="Times New Roman"/>
+          <w:sz w:val="20"/>
+          <w:szCs w:val="20"/>
+        </w:rPr>
+        <w:t>.</w:t>
+      </w:r>
+    </w:p>
+    <w:p>
+      <w:pPr>
+        <w:spacing w:line="360" w:lineRule="auto"/>
+        <w:jc w:val="both"/>
+        <w:rPr>
+          <w:rFonts w:ascii="Times New Roman" w:hAnsi="Times New Roman" w:cs="Times New Roman"/>
+          <w:sz w:val="20"/>
+          <w:szCs w:val="20"/>
+        </w:rPr>
+      </w:pPr>
+    </w:p>
+    <w:p>
+      <w:pPr>
+        <w:spacing w:line="360" w:lineRule="auto"/>
+        <w:jc w:val="both"/>
+        <w:rPr>
+          <w:rFonts w:ascii="Times New Roman" w:hAnsi="Times New Roman" w:cs="Times New Roman"/>
+          <w:sz w:val="20"/>
+          <w:szCs w:val="20"/>
+        </w:rPr>
+      </w:pPr>
+      <w:r>
+        <w:rPr>
+          <w:rFonts w:ascii="Times New Roman" w:hAnsi="Times New Roman" w:cs="Times New Roman"/>
+          <w:sz w:val="20"/>
+          <w:szCs w:val="20"/>
+        </w:rPr>
+        <w:t xml:space="preserve">To perform this </w:t>
+      </w:r>
+      <w:r>
+        <w:rPr>
+          <w:rFonts w:ascii="Times New Roman" w:hAnsi="Times New Roman" w:cs="Times New Roman"/>
+          <w:sz w:val="20"/>
+          <w:szCs w:val="20"/>
+        </w:rPr>
+        <w:t>analysis,</w:t>
+      </w:r>
+      <w:r>
+        <w:rPr>
+          <w:rFonts w:ascii="Times New Roman" w:hAnsi="Times New Roman" w:cs="Times New Roman"/>
+          <w:sz w:val="20"/>
+          <w:szCs w:val="20"/>
+        </w:rPr>
+        <w:t xml:space="preserve"> we </w:t>
+      </w:r>
+      <w:r>
+        <w:rPr>
+          <w:rFonts w:ascii="Times New Roman" w:hAnsi="Times New Roman" w:cs="Times New Roman"/>
+          <w:sz w:val="20"/>
+          <w:szCs w:val="20"/>
+        </w:rPr>
+        <w:t xml:space="preserve">used the cleaned ANSR data frame and took </w:t>
+      </w:r>
+      <w:r>
+        <w:rPr>
+          <w:rFonts w:ascii="Times New Roman" w:hAnsi="Times New Roman" w:cs="Times New Roman"/>
+          <w:sz w:val="20"/>
+          <w:szCs w:val="20"/>
+        </w:rPr>
+        <w:t>several steps:</w:t>
+      </w:r>
+    </w:p>
+    <w:p>
+      <w:pPr>
+        <w:pStyle w:val="ListParagraph"/>
+        <w:numPr>
+          <w:ilvl w:val="0"/>
+          <w:numId w:val="22"/>
+        </w:numPr>
+        <w:spacing w:line="360" w:lineRule="auto"/>
+        <w:jc w:val="both"/>
+        <w:rPr>
+          <w:rFonts w:ascii="Times New Roman" w:hAnsi="Times New Roman" w:cs="Times New Roman"/>
+          <w:sz w:val="20"/>
+          <w:szCs w:val="20"/>
+        </w:rPr>
+      </w:pPr>
+      <w:r>
+        <w:rPr>
+          <w:rFonts w:ascii="Times New Roman" w:hAnsi="Times New Roman" w:cs="Times New Roman"/>
+          <w:sz w:val="20"/>
+          <w:szCs w:val="20"/>
+        </w:rPr>
+        <w:t>Converted the column “</w:t>
+      </w:r>
       <w:proofErr w:type="spellStart"/>
       <w:r>
         <w:rPr>
@@ -1740,7 +2218,7 @@
           <w:sz w:val="20"/>
           <w:szCs w:val="20"/>
         </w:rPr>
-        <w:t>Similarlly</w:t>
+        <w:t>Lesões</w:t>
       </w:r>
       <w:proofErr w:type="spellEnd"/>
       <w:r>
@@ -1749,7 +2227,534 @@
           <w:sz w:val="20"/>
           <w:szCs w:val="20"/>
         </w:rPr>
-        <w:t xml:space="preserve"> to the collision/crashes most of the run overs happen during the </w:t>
+        <w:t xml:space="preserve"> a 30 </w:t>
+      </w:r>
+      <w:proofErr w:type="spellStart"/>
+      <w:r>
+        <w:rPr>
+          <w:rFonts w:ascii="Times New Roman" w:hAnsi="Times New Roman" w:cs="Times New Roman"/>
+          <w:sz w:val="20"/>
+          <w:szCs w:val="20"/>
+        </w:rPr>
+        <w:t>dias</w:t>
+      </w:r>
+      <w:proofErr w:type="spellEnd"/>
+      <w:r>
+        <w:rPr>
+          <w:rFonts w:ascii="Times New Roman" w:hAnsi="Times New Roman" w:cs="Times New Roman"/>
+          <w:sz w:val="20"/>
+          <w:szCs w:val="20"/>
+        </w:rPr>
+        <w:t xml:space="preserve">” to a binary variable ad use it as our objective label. If a person was wounded it would get a value of 1, if not of 0 meaning we don’t differentiate between lightly or badly wounded and </w:t>
+      </w:r>
+      <w:proofErr w:type="gramStart"/>
+      <w:r>
+        <w:rPr>
+          <w:rFonts w:ascii="Times New Roman" w:hAnsi="Times New Roman" w:cs="Times New Roman"/>
+          <w:sz w:val="20"/>
+          <w:szCs w:val="20"/>
+        </w:rPr>
+        <w:t>deaths</w:t>
+      </w:r>
+      <w:r>
+        <w:rPr>
+          <w:rFonts w:ascii="Times New Roman" w:hAnsi="Times New Roman" w:cs="Times New Roman"/>
+          <w:sz w:val="20"/>
+          <w:szCs w:val="20"/>
+        </w:rPr>
+        <w:t>;</w:t>
+      </w:r>
+      <w:proofErr w:type="gramEnd"/>
+    </w:p>
+    <w:p>
+      <w:pPr>
+        <w:pStyle w:val="ListParagraph"/>
+        <w:numPr>
+          <w:ilvl w:val="0"/>
+          <w:numId w:val="22"/>
+        </w:numPr>
+        <w:spacing w:line="360" w:lineRule="auto"/>
+        <w:rPr>
+          <w:rFonts w:ascii="Times New Roman" w:hAnsi="Times New Roman" w:cs="Times New Roman"/>
+          <w:sz w:val="20"/>
+          <w:szCs w:val="20"/>
+        </w:rPr>
+      </w:pPr>
+      <w:r>
+        <w:rPr>
+          <w:rFonts w:ascii="Times New Roman" w:hAnsi="Times New Roman" w:cs="Times New Roman"/>
+          <w:sz w:val="20"/>
+          <w:szCs w:val="20"/>
+        </w:rPr>
+        <w:t xml:space="preserve">Converted all the accident characteristics to dummy </w:t>
+      </w:r>
+      <w:proofErr w:type="gramStart"/>
+      <w:r>
+        <w:rPr>
+          <w:rFonts w:ascii="Times New Roman" w:hAnsi="Times New Roman" w:cs="Times New Roman"/>
+          <w:sz w:val="20"/>
+          <w:szCs w:val="20"/>
+        </w:rPr>
+        <w:t>variables</w:t>
+      </w:r>
+      <w:r>
+        <w:rPr>
+          <w:rFonts w:ascii="Times New Roman" w:hAnsi="Times New Roman" w:cs="Times New Roman"/>
+          <w:sz w:val="20"/>
+          <w:szCs w:val="20"/>
+        </w:rPr>
+        <w:t>;</w:t>
+      </w:r>
+      <w:proofErr w:type="gramEnd"/>
+    </w:p>
+    <w:p>
+      <w:pPr>
+        <w:pStyle w:val="ListParagraph"/>
+        <w:numPr>
+          <w:ilvl w:val="0"/>
+          <w:numId w:val="22"/>
+        </w:numPr>
+        <w:spacing w:line="360" w:lineRule="auto"/>
+        <w:jc w:val="both"/>
+        <w:rPr>
+          <w:rFonts w:ascii="Times New Roman" w:hAnsi="Times New Roman" w:cs="Times New Roman"/>
+          <w:sz w:val="20"/>
+          <w:szCs w:val="20"/>
+        </w:rPr>
+      </w:pPr>
+      <w:r>
+        <w:rPr>
+          <w:rFonts w:ascii="Times New Roman" w:hAnsi="Times New Roman" w:cs="Times New Roman"/>
+          <w:sz w:val="20"/>
+          <w:szCs w:val="20"/>
+        </w:rPr>
+        <w:t xml:space="preserve">Applied a lasso regression using our dependent and independent variables. Lasso regression was selected due to its simplicity and because this regularization method tends to convert the coefficient of the variables that are not important to </w:t>
+      </w:r>
+      <w:proofErr w:type="gramStart"/>
+      <w:r>
+        <w:rPr>
+          <w:rFonts w:ascii="Times New Roman" w:hAnsi="Times New Roman" w:cs="Times New Roman"/>
+          <w:sz w:val="20"/>
+          <w:szCs w:val="20"/>
+        </w:rPr>
+        <w:t>0</w:t>
+      </w:r>
+      <w:r>
+        <w:rPr>
+          <w:rFonts w:ascii="Times New Roman" w:hAnsi="Times New Roman" w:cs="Times New Roman"/>
+          <w:sz w:val="20"/>
+          <w:szCs w:val="20"/>
+        </w:rPr>
+        <w:t>;</w:t>
+      </w:r>
+      <w:proofErr w:type="gramEnd"/>
+    </w:p>
+    <w:p>
+      <w:pPr>
+        <w:pStyle w:val="ListParagraph"/>
+        <w:numPr>
+          <w:ilvl w:val="0"/>
+          <w:numId w:val="22"/>
+        </w:numPr>
+        <w:spacing w:line="360" w:lineRule="auto"/>
+        <w:jc w:val="both"/>
+        <w:rPr>
+          <w:rFonts w:ascii="Times New Roman" w:hAnsi="Times New Roman" w:cs="Times New Roman"/>
+          <w:sz w:val="20"/>
+          <w:szCs w:val="20"/>
+        </w:rPr>
+      </w:pPr>
+      <w:r>
+        <w:rPr>
+          <w:rFonts w:ascii="Times New Roman" w:hAnsi="Times New Roman" w:cs="Times New Roman"/>
+          <w:sz w:val="20"/>
+          <w:szCs w:val="20"/>
+        </w:rPr>
+        <w:t>Evaluate the obtained lasso regression coefficients to determine which factors have a higher influence on the occurrence of wounded drivers and passengers.</w:t>
+      </w:r>
+    </w:p>
+    <w:p>
+      <w:pPr>
+        <w:spacing w:line="360" w:lineRule="auto"/>
+        <w:jc w:val="both"/>
+        <w:rPr>
+          <w:rFonts w:ascii="Times New Roman" w:hAnsi="Times New Roman" w:cs="Times New Roman"/>
+          <w:sz w:val="20"/>
+          <w:szCs w:val="20"/>
+        </w:rPr>
+      </w:pPr>
+      <w:r>
+        <w:rPr>
+          <w:noProof/>
+        </w:rPr>
+        <w:lastRenderedPageBreak/>
+        <w:drawing>
+          <wp:inline distT="0" distB="0" distL="0" distR="0" wp14:anchorId="1DF2B691" wp14:editId="55E1EBFA">
+            <wp:extent cx="5943600" cy="1715770"/>
+            <wp:effectExtent l="0" t="0" r="0" b="0"/>
+            <wp:docPr id="4" name="Picture 4"/>
+            <wp:cNvGraphicFramePr>
+              <a:graphicFrameLocks xmlns:a="http://schemas.openxmlformats.org/drawingml/2006/main" noChangeAspect="1"/>
+            </wp:cNvGraphicFramePr>
+            <a:graphic xmlns:a="http://schemas.openxmlformats.org/drawingml/2006/main">
+              <a:graphicData uri="http://schemas.openxmlformats.org/drawingml/2006/picture">
+                <pic:pic xmlns:pic="http://schemas.openxmlformats.org/drawingml/2006/picture">
+                  <pic:nvPicPr>
+                    <pic:cNvPr id="1" name=""/>
+                    <pic:cNvPicPr/>
+                  </pic:nvPicPr>
+                  <pic:blipFill>
+                    <a:blip r:embed="rId10"/>
+                    <a:stretch>
+                      <a:fillRect/>
+                    </a:stretch>
+                  </pic:blipFill>
+                  <pic:spPr>
+                    <a:xfrm>
+                      <a:off x="0" y="0"/>
+                      <a:ext cx="5943600" cy="1715770"/>
+                    </a:xfrm>
+                    <a:prstGeom prst="rect">
+                      <a:avLst/>
+                    </a:prstGeom>
+                  </pic:spPr>
+                </pic:pic>
+              </a:graphicData>
+            </a:graphic>
+          </wp:inline>
+        </w:drawing>
+      </w:r>
+    </w:p>
+    <w:p>
+      <w:pPr>
+        <w:spacing w:line="360" w:lineRule="auto"/>
+        <w:jc w:val="both"/>
+        <w:rPr>
+          <w:rFonts w:ascii="Times New Roman" w:hAnsi="Times New Roman" w:cs="Times New Roman"/>
+          <w:sz w:val="16"/>
+          <w:szCs w:val="16"/>
+        </w:rPr>
+      </w:pPr>
+      <w:r>
+        <w:rPr>
+          <w:rFonts w:ascii="Times New Roman" w:hAnsi="Times New Roman" w:cs="Times New Roman"/>
+          <w:b/>
+          <w:bCs/>
+          <w:sz w:val="16"/>
+          <w:szCs w:val="16"/>
+        </w:rPr>
+        <w:t>Fig.</w:t>
+      </w:r>
+      <w:r>
+        <w:rPr>
+          <w:rFonts w:ascii="Times New Roman" w:hAnsi="Times New Roman" w:cs="Times New Roman"/>
+          <w:b/>
+          <w:bCs/>
+          <w:sz w:val="16"/>
+          <w:szCs w:val="16"/>
+        </w:rPr>
+        <w:t xml:space="preserve"> </w:t>
+      </w:r>
+      <w:r>
+        <w:rPr>
+          <w:rFonts w:ascii="Times New Roman" w:hAnsi="Times New Roman" w:cs="Times New Roman"/>
+          <w:b/>
+          <w:bCs/>
+          <w:sz w:val="16"/>
+          <w:szCs w:val="16"/>
+        </w:rPr>
+        <w:t>3</w:t>
+      </w:r>
+      <w:r>
+        <w:rPr>
+          <w:rFonts w:ascii="Times New Roman" w:hAnsi="Times New Roman" w:cs="Times New Roman"/>
+          <w:b/>
+          <w:bCs/>
+          <w:sz w:val="16"/>
+          <w:szCs w:val="16"/>
+        </w:rPr>
+        <w:t xml:space="preserve">: </w:t>
+      </w:r>
+      <w:r>
+        <w:rPr>
+          <w:rFonts w:ascii="Times New Roman" w:hAnsi="Times New Roman" w:cs="Times New Roman"/>
+          <w:sz w:val="16"/>
+          <w:szCs w:val="16"/>
+        </w:rPr>
+        <w:t xml:space="preserve">Lasso </w:t>
+      </w:r>
+      <w:r>
+        <w:rPr>
+          <w:rFonts w:ascii="Times New Roman" w:hAnsi="Times New Roman" w:cs="Times New Roman"/>
+          <w:sz w:val="16"/>
+          <w:szCs w:val="16"/>
+        </w:rPr>
+        <w:t>coefficients</w:t>
+      </w:r>
+      <w:r>
+        <w:rPr>
+          <w:rFonts w:ascii="Times New Roman" w:hAnsi="Times New Roman" w:cs="Times New Roman"/>
+          <w:sz w:val="16"/>
+          <w:szCs w:val="16"/>
+        </w:rPr>
+        <w:t xml:space="preserve"> </w:t>
+      </w:r>
+      <w:r>
+        <w:rPr>
+          <w:rFonts w:ascii="Times New Roman" w:hAnsi="Times New Roman" w:cs="Times New Roman"/>
+          <w:sz w:val="16"/>
+          <w:szCs w:val="16"/>
+        </w:rPr>
+        <w:t>for different factors</w:t>
+      </w:r>
+    </w:p>
+    <w:p>
+      <w:pPr>
+        <w:spacing w:line="360" w:lineRule="auto"/>
+        <w:jc w:val="both"/>
+        <w:rPr>
+          <w:rFonts w:ascii="Times New Roman" w:hAnsi="Times New Roman" w:cs="Times New Roman"/>
+          <w:sz w:val="20"/>
+          <w:szCs w:val="20"/>
+        </w:rPr>
+      </w:pPr>
+    </w:p>
+    <w:p>
+      <w:pPr>
+        <w:spacing w:line="360" w:lineRule="auto"/>
+        <w:jc w:val="both"/>
+        <w:rPr>
+          <w:rFonts w:ascii="Times New Roman" w:hAnsi="Times New Roman" w:cs="Times New Roman"/>
+          <w:sz w:val="20"/>
+          <w:szCs w:val="20"/>
+        </w:rPr>
+      </w:pPr>
+      <w:r>
+        <w:rPr>
+          <w:rFonts w:ascii="Times New Roman" w:hAnsi="Times New Roman" w:cs="Times New Roman"/>
+          <w:sz w:val="20"/>
+          <w:szCs w:val="20"/>
+        </w:rPr>
+        <w:t>A</w:t>
+      </w:r>
+      <w:r>
+        <w:rPr>
+          <w:rFonts w:ascii="Times New Roman" w:hAnsi="Times New Roman" w:cs="Times New Roman"/>
+          <w:sz w:val="20"/>
+          <w:szCs w:val="20"/>
+        </w:rPr>
+        <w:t>s can be seen from the graph most of the factors increase the occurrence of wounded drivers and passengers, and only two reduce it.</w:t>
+      </w:r>
+    </w:p>
+    <w:p>
+      <w:pPr>
+        <w:pStyle w:val="ListParagraph"/>
+        <w:numPr>
+          <w:ilvl w:val="0"/>
+          <w:numId w:val="23"/>
+        </w:numPr>
+        <w:spacing w:line="360" w:lineRule="auto"/>
+        <w:jc w:val="both"/>
+        <w:rPr>
+          <w:rFonts w:ascii="Times New Roman" w:hAnsi="Times New Roman" w:cs="Times New Roman"/>
+          <w:sz w:val="20"/>
+          <w:szCs w:val="20"/>
+        </w:rPr>
+      </w:pPr>
+      <w:r>
+        <w:rPr>
+          <w:rFonts w:ascii="Times New Roman" w:hAnsi="Times New Roman" w:cs="Times New Roman"/>
+          <w:sz w:val="20"/>
+          <w:szCs w:val="20"/>
+        </w:rPr>
+        <w:t xml:space="preserve">The factor that most increases the occurrence of wounded is if you travel in a two wheels vehicle. This makes sense since accidents with two wheels vehicles normally lead to a fall that can be at high </w:t>
+      </w:r>
+      <w:proofErr w:type="gramStart"/>
+      <w:r>
+        <w:rPr>
+          <w:rFonts w:ascii="Times New Roman" w:hAnsi="Times New Roman" w:cs="Times New Roman"/>
+          <w:sz w:val="20"/>
+          <w:szCs w:val="20"/>
+        </w:rPr>
+        <w:t>velocities;</w:t>
+      </w:r>
+      <w:proofErr w:type="gramEnd"/>
+    </w:p>
+    <w:p>
+      <w:pPr>
+        <w:pStyle w:val="ListParagraph"/>
+        <w:numPr>
+          <w:ilvl w:val="0"/>
+          <w:numId w:val="23"/>
+        </w:numPr>
+        <w:spacing w:line="360" w:lineRule="auto"/>
+        <w:jc w:val="both"/>
+        <w:rPr>
+          <w:rFonts w:ascii="Times New Roman" w:hAnsi="Times New Roman" w:cs="Times New Roman"/>
+          <w:sz w:val="20"/>
+          <w:szCs w:val="20"/>
+        </w:rPr>
+      </w:pPr>
+      <w:r>
+        <w:rPr>
+          <w:rFonts w:ascii="Times New Roman" w:hAnsi="Times New Roman" w:cs="Times New Roman"/>
+          <w:sz w:val="20"/>
+          <w:szCs w:val="20"/>
+        </w:rPr>
+        <w:t xml:space="preserve">Regarding the driver and passenger characteristics, we have several factors that increase the occurrence of wounded, such as a higher age or low-security behavior (such as not using a helmet or safety belt). On the other hand, we can also see if the driver or passenger is a man the occurrence of wounded tends to be </w:t>
+      </w:r>
+      <w:proofErr w:type="gramStart"/>
+      <w:r>
+        <w:rPr>
+          <w:rFonts w:ascii="Times New Roman" w:hAnsi="Times New Roman" w:cs="Times New Roman"/>
+          <w:sz w:val="20"/>
+          <w:szCs w:val="20"/>
+        </w:rPr>
+        <w:t>lower</w:t>
+      </w:r>
+      <w:r>
+        <w:rPr>
+          <w:rFonts w:ascii="Times New Roman" w:hAnsi="Times New Roman" w:cs="Times New Roman"/>
+          <w:sz w:val="20"/>
+          <w:szCs w:val="20"/>
+        </w:rPr>
+        <w:t>;</w:t>
+      </w:r>
+      <w:proofErr w:type="gramEnd"/>
+    </w:p>
+    <w:p>
+      <w:pPr>
+        <w:pStyle w:val="ListParagraph"/>
+        <w:numPr>
+          <w:ilvl w:val="0"/>
+          <w:numId w:val="23"/>
+        </w:numPr>
+        <w:spacing w:line="360" w:lineRule="auto"/>
+        <w:jc w:val="both"/>
+        <w:rPr>
+          <w:rFonts w:ascii="Times New Roman" w:hAnsi="Times New Roman" w:cs="Times New Roman"/>
+          <w:sz w:val="20"/>
+          <w:szCs w:val="20"/>
+        </w:rPr>
+      </w:pPr>
+      <w:r>
+        <w:rPr>
+          <w:rFonts w:ascii="Times New Roman" w:hAnsi="Times New Roman" w:cs="Times New Roman"/>
+          <w:sz w:val="20"/>
+          <w:szCs w:val="20"/>
+        </w:rPr>
+        <w:t xml:space="preserve">When we evaluate the atmospheric </w:t>
+      </w:r>
+      <w:r>
+        <w:rPr>
+          <w:rFonts w:ascii="Times New Roman" w:hAnsi="Times New Roman" w:cs="Times New Roman"/>
+          <w:sz w:val="20"/>
+          <w:szCs w:val="20"/>
+        </w:rPr>
+        <w:t>conditions,</w:t>
+      </w:r>
+      <w:r>
+        <w:rPr>
+          <w:rFonts w:ascii="Times New Roman" w:hAnsi="Times New Roman" w:cs="Times New Roman"/>
+          <w:sz w:val="20"/>
+          <w:szCs w:val="20"/>
+        </w:rPr>
+        <w:t xml:space="preserve"> we see that being late afternoon or night also influences positively the occurrence of </w:t>
+      </w:r>
+      <w:proofErr w:type="gramStart"/>
+      <w:r>
+        <w:rPr>
+          <w:rFonts w:ascii="Times New Roman" w:hAnsi="Times New Roman" w:cs="Times New Roman"/>
+          <w:sz w:val="20"/>
+          <w:szCs w:val="20"/>
+        </w:rPr>
+        <w:t>wounded</w:t>
+      </w:r>
+      <w:r>
+        <w:rPr>
+          <w:rFonts w:ascii="Times New Roman" w:hAnsi="Times New Roman" w:cs="Times New Roman"/>
+          <w:sz w:val="20"/>
+          <w:szCs w:val="20"/>
+        </w:rPr>
+        <w:t>;</w:t>
+      </w:r>
+      <w:proofErr w:type="gramEnd"/>
+    </w:p>
+    <w:p>
+      <w:pPr>
+        <w:pStyle w:val="ListParagraph"/>
+        <w:numPr>
+          <w:ilvl w:val="0"/>
+          <w:numId w:val="23"/>
+        </w:numPr>
+        <w:spacing w:line="360" w:lineRule="auto"/>
+        <w:jc w:val="both"/>
+        <w:rPr>
+          <w:rFonts w:ascii="Times New Roman" w:hAnsi="Times New Roman" w:cs="Times New Roman"/>
+          <w:sz w:val="20"/>
+          <w:szCs w:val="20"/>
+        </w:rPr>
+      </w:pPr>
+      <w:r>
+        <w:rPr>
+          <w:rFonts w:ascii="Times New Roman" w:hAnsi="Times New Roman" w:cs="Times New Roman"/>
+          <w:sz w:val="20"/>
+          <w:szCs w:val="20"/>
+        </w:rPr>
+        <w:t xml:space="preserve">The type of accident also influences the occurrence of the wounded. Crashes tend to increase the occurrence t of wounded, while runovers lower the occurrence of driver and passengers </w:t>
+      </w:r>
+      <w:proofErr w:type="gramStart"/>
+      <w:r>
+        <w:rPr>
+          <w:rFonts w:ascii="Times New Roman" w:hAnsi="Times New Roman" w:cs="Times New Roman"/>
+          <w:sz w:val="20"/>
+          <w:szCs w:val="20"/>
+        </w:rPr>
+        <w:t>wounded;</w:t>
+      </w:r>
+      <w:proofErr w:type="gramEnd"/>
+    </w:p>
+    <w:p>
+      <w:pPr>
+        <w:pStyle w:val="ListParagraph"/>
+        <w:numPr>
+          <w:ilvl w:val="0"/>
+          <w:numId w:val="23"/>
+        </w:numPr>
+        <w:spacing w:line="360" w:lineRule="auto"/>
+        <w:jc w:val="both"/>
+        <w:rPr>
+          <w:rFonts w:ascii="Times New Roman" w:hAnsi="Times New Roman" w:cs="Times New Roman"/>
+          <w:sz w:val="20"/>
+          <w:szCs w:val="20"/>
+        </w:rPr>
+      </w:pPr>
+      <w:r>
+        <w:rPr>
+          <w:rFonts w:ascii="Times New Roman" w:hAnsi="Times New Roman" w:cs="Times New Roman"/>
+          <w:sz w:val="20"/>
+          <w:szCs w:val="20"/>
+        </w:rPr>
+        <w:t>Lastly, some of the street characteristics also increase the occurrence of wounded. Namely, if the accident occurs in a curve or a crossing, if it is outside a locality, and if the streets have two ways.</w:t>
+      </w:r>
+    </w:p>
+    <w:p>
+      <w:pPr>
+        <w:spacing w:line="360" w:lineRule="auto"/>
+        <w:jc w:val="both"/>
+        <w:rPr>
+          <w:rFonts w:ascii="Times New Roman" w:hAnsi="Times New Roman" w:cs="Times New Roman"/>
+          <w:sz w:val="20"/>
+          <w:szCs w:val="20"/>
+        </w:rPr>
+      </w:pPr>
+      <w:r>
+        <w:rPr>
+          <w:rFonts w:ascii="Times New Roman" w:hAnsi="Times New Roman" w:cs="Times New Roman"/>
+          <w:sz w:val="20"/>
+          <w:szCs w:val="20"/>
+        </w:rPr>
+        <w:t>Although, many conclusions can be taken from this study further evaluations need to be performed to estimate the impact of these characteristics. However, they are outside of the scope of this work.</w:t>
       </w:r>
     </w:p>
     <w:p>
@@ -1921,7 +2926,7 @@
         </w:rPr>
         <w:t xml:space="preserve">: </w:t>
       </w:r>
-      <w:hyperlink r:id="rId8" w:history="1">
+      <w:hyperlink r:id="rId11" w:history="1">
         <w:r>
           <w:rPr>
             <w:rStyle w:val="Hyperlink"/>
@@ -2089,7 +3094,7 @@
           <w:sz w:val="20"/>
           <w:szCs w:val="20"/>
         </w:rPr>
-        <w:t>Use the sections/sub-sections included in this document as a template for your project report.</w:t>
+        <w:t>The report should have no more than 3500 words, plus Figures, Tables, and max of 30 References.</w:t>
       </w:r>
     </w:p>
     <w:p>
@@ -2108,7 +3113,7 @@
           <w:sz w:val="20"/>
           <w:szCs w:val="20"/>
         </w:rPr>
-        <w:t>The report should have no more than 3500 words, plus Figures, Tables, and max of 30 References.</w:t>
+        <w:t>Figures and tables should be correctly enumerated and have a self-explanatory caption.</w:t>
       </w:r>
     </w:p>
     <w:p>
@@ -2127,7 +3132,7 @@
           <w:sz w:val="20"/>
           <w:szCs w:val="20"/>
         </w:rPr>
-        <w:t>Figures and tables should be correctly enumerated and have a self-explanatory caption.</w:t>
+        <w:t>The font should be Times New Roman with size 10 and line spacing of 1.5. Text must be justified.</w:t>
       </w:r>
     </w:p>
     <w:p>
@@ -2146,28 +3151,9 @@
           <w:sz w:val="20"/>
           <w:szCs w:val="20"/>
         </w:rPr>
-        <w:t>The font should be Times New Roman with size 10 and line spacing of 1.5. Text must be justified.</w:t>
-      </w:r>
-    </w:p>
-    <w:p>
-      <w:pPr>
-        <w:spacing w:line="360" w:lineRule="auto"/>
-        <w:jc w:val="both"/>
-        <w:rPr>
-          <w:rFonts w:ascii="Times New Roman" w:hAnsi="Times New Roman" w:cs="Times New Roman"/>
-          <w:sz w:val="20"/>
-          <w:szCs w:val="20"/>
-        </w:rPr>
-      </w:pPr>
-      <w:r>
-        <w:rPr>
-          <w:rFonts w:ascii="Times New Roman" w:hAnsi="Times New Roman" w:cs="Times New Roman"/>
-          <w:sz w:val="20"/>
-          <w:szCs w:val="20"/>
-        </w:rPr>
         <w:t xml:space="preserve">Follow the Physical Review Style for references, </w:t>
       </w:r>
-      <w:hyperlink r:id="rId9" w:history="1">
+      <w:hyperlink r:id="rId12" w:history="1">
         <w:r>
           <w:rPr>
             <w:rStyle w:val="Hyperlink"/>
@@ -2175,7 +3161,25 @@
             <w:sz w:val="20"/>
             <w:szCs w:val="20"/>
           </w:rPr>
-          <w:t>https://cdn.journals.aps.org/files/styleguide-pr.pdf</w:t>
+          <w:t>https://cdn.journal</w:t>
+        </w:r>
+        <w:r>
+          <w:rPr>
+            <w:rStyle w:val="Hyperlink"/>
+            <w:rFonts w:ascii="Times New Roman" w:hAnsi="Times New Roman" w:cs="Times New Roman"/>
+            <w:sz w:val="20"/>
+            <w:szCs w:val="20"/>
+          </w:rPr>
+          <w:t>s</w:t>
+        </w:r>
+        <w:r>
+          <w:rPr>
+            <w:rStyle w:val="Hyperlink"/>
+            <w:rFonts w:ascii="Times New Roman" w:hAnsi="Times New Roman" w:cs="Times New Roman"/>
+            <w:sz w:val="20"/>
+            <w:szCs w:val="20"/>
+          </w:rPr>
+          <w:t>.aps.org/files/styleguide-pr.pdf</w:t>
         </w:r>
       </w:hyperlink>
       <w:r>
@@ -2241,7 +3245,25 @@
           <w:sz w:val="20"/>
           <w:szCs w:val="20"/>
         </w:rPr>
-        <w:t xml:space="preserve">References made to particular content in the </w:t>
+        <w:t xml:space="preserve">References made to </w:t>
+      </w:r>
+      <w:proofErr w:type="gramStart"/>
+      <w:r>
+        <w:rPr>
+          <w:rFonts w:ascii="Times New Roman" w:hAnsi="Times New Roman" w:cs="Times New Roman"/>
+          <w:sz w:val="20"/>
+          <w:szCs w:val="20"/>
+        </w:rPr>
+        <w:t>particular content</w:t>
+      </w:r>
+      <w:proofErr w:type="gramEnd"/>
+      <w:r>
+        <w:rPr>
+          <w:rFonts w:ascii="Times New Roman" w:hAnsi="Times New Roman" w:cs="Times New Roman"/>
+          <w:sz w:val="20"/>
+          <w:szCs w:val="20"/>
+        </w:rPr>
+        <w:t xml:space="preserve"> in the </w:t>
       </w:r>
       <w:proofErr w:type="spellStart"/>
       <w:r>
@@ -2268,7 +3290,7 @@
           <w:sz w:val="20"/>
           <w:szCs w:val="20"/>
         </w:rPr>
-        <w:footnoteReference w:id="1"/>
+        <w:footnoteReference w:id="3"/>
       </w:r>
       <w:r>
         <w:rPr>
@@ -2327,7 +3349,7 @@
       </w:pPr>
     </w:p>
     <w:sectPr>
-      <w:headerReference w:type="default" r:id="rId10"/>
+      <w:headerReference w:type="default" r:id="rId13"/>
       <w:pgSz w:w="12240" w:h="15840"/>
       <w:pgMar w:top="908" w:right="1440" w:bottom="1440" w:left="1440" w:header="720" w:footer="720" w:gutter="0"/>
       <w:cols w:space="720"/>
@@ -2376,45 +3398,109 @@
     <w:p>
       <w:pPr>
         <w:pStyle w:val="FootnoteText"/>
-        <w:rPr>
-          <w:rFonts w:ascii="Times New Roman" w:hAnsi="Times New Roman" w:cs="Times New Roman"/>
-          <w:lang w:val="pt-PT"/>
-        </w:rPr>
       </w:pPr>
       <w:r>
         <w:rPr>
           <w:rStyle w:val="FootnoteReference"/>
-          <w:rFonts w:ascii="Times New Roman" w:hAnsi="Times New Roman" w:cs="Times New Roman"/>
         </w:rPr>
         <w:footnoteRef/>
       </w:r>
       <w:r>
-        <w:rPr>
-          <w:rFonts w:ascii="Times New Roman" w:hAnsi="Times New Roman" w:cs="Times New Roman"/>
-        </w:rPr>
         <w:t xml:space="preserve"> </w:t>
       </w:r>
+      <w:r>
+        <w:t xml:space="preserve">Check </w:t>
+      </w:r>
       <w:proofErr w:type="spellStart"/>
       <w:r>
-        <w:rPr>
-          <w:rFonts w:ascii="Times New Roman" w:hAnsi="Times New Roman" w:cs="Times New Roman"/>
-          <w:lang w:val="pt-PT"/>
-        </w:rPr>
-        <w:t>Check</w:t>
+        <w:t>J</w:t>
+      </w:r>
+      <w:r>
+        <w:t>upyter</w:t>
       </w:r>
       <w:proofErr w:type="spellEnd"/>
       <w:r>
-        <w:rPr>
-          <w:rFonts w:ascii="Times New Roman" w:hAnsi="Times New Roman" w:cs="Times New Roman"/>
-          <w:lang w:val="pt-PT"/>
-        </w:rPr>
+        <w:t xml:space="preserve"> notebook: </w:t>
+      </w:r>
+      <w:r>
+        <w:t>0.0-data-</w:t>
+      </w:r>
+      <w:proofErr w:type="gramStart"/>
+      <w:r>
+        <w:t>preparation.ipynb</w:t>
+      </w:r>
+      <w:proofErr w:type="gramEnd"/>
+    </w:p>
+  </w:footnote>
+  <w:footnote w:id="2">
+    <w:p>
+      <w:pPr>
+        <w:pStyle w:val="FootnoteText"/>
+      </w:pPr>
+      <w:r>
+        <w:rPr>
+          <w:rStyle w:val="FootnoteReference"/>
+        </w:rPr>
+        <w:footnoteRef/>
+      </w:r>
+      <w:r>
         <w:t xml:space="preserve"> </w:t>
       </w:r>
+      <w:r>
+        <w:t xml:space="preserve">Check </w:t>
+      </w:r>
       <w:proofErr w:type="spellStart"/>
       <w:r>
-        <w:rPr>
-          <w:rFonts w:ascii="Times New Roman" w:hAnsi="Times New Roman" w:cs="Times New Roman"/>
-          <w:lang w:val="pt-PT"/>
+        <w:t>J</w:t>
+      </w:r>
+      <w:r>
+        <w:t>upyter</w:t>
+      </w:r>
+      <w:proofErr w:type="spellEnd"/>
+      <w:r>
+        <w:t xml:space="preserve"> notebook: </w:t>
+      </w:r>
+      <w:r>
+        <w:t>0.2-accident-police-</w:t>
+      </w:r>
+      <w:proofErr w:type="gramStart"/>
+      <w:r>
+        <w:t>evaluation.ipynb</w:t>
+      </w:r>
+      <w:proofErr w:type="gramEnd"/>
+    </w:p>
+  </w:footnote>
+  <w:footnote w:id="3">
+    <w:p>
+      <w:pPr>
+        <w:pStyle w:val="FootnoteText"/>
+        <w:rPr>
+          <w:rFonts w:ascii="Times New Roman" w:hAnsi="Times New Roman" w:cs="Times New Roman"/>
+        </w:rPr>
+      </w:pPr>
+      <w:r>
+        <w:rPr>
+          <w:rStyle w:val="FootnoteReference"/>
+          <w:rFonts w:ascii="Times New Roman" w:hAnsi="Times New Roman" w:cs="Times New Roman"/>
+        </w:rPr>
+        <w:footnoteRef/>
+      </w:r>
+      <w:r>
+        <w:rPr>
+          <w:rFonts w:ascii="Times New Roman" w:hAnsi="Times New Roman" w:cs="Times New Roman"/>
+        </w:rPr>
+        <w:t xml:space="preserve"> </w:t>
+      </w:r>
+      <w:r>
+        <w:rPr>
+          <w:rFonts w:ascii="Times New Roman" w:hAnsi="Times New Roman" w:cs="Times New Roman"/>
+        </w:rPr>
+        <w:t xml:space="preserve">Check </w:t>
+      </w:r>
+      <w:proofErr w:type="spellStart"/>
+      <w:r>
+        <w:rPr>
+          <w:rFonts w:ascii="Times New Roman" w:hAnsi="Times New Roman" w:cs="Times New Roman"/>
         </w:rPr>
         <w:t>Jupyter</w:t>
       </w:r>
@@ -2422,7 +3508,6 @@
       <w:r>
         <w:rPr>
           <w:rFonts w:ascii="Times New Roman" w:hAnsi="Times New Roman" w:cs="Times New Roman"/>
-          <w:lang w:val="pt-PT"/>
         </w:rPr>
         <w:t xml:space="preserve"> Notebook XXX </w:t>
       </w:r>
@@ -2503,8 +3588,8 @@
   <w:abstractNum w:abstractNumId="0" w15:restartNumberingAfterBreak="0">
     <w:nsid w:val="05BA6BC1"/>
     <w:multiLevelType w:val="hybridMultilevel"/>
-    <w:tmpl w:val="4FB8DB6C"/>
-    <w:lvl w:ilvl="0" w:tplc="08160019">
+    <w:tmpl w:val="2C38EA7E"/>
+    <w:lvl w:ilvl="0" w:tplc="39BC535A">
       <w:start w:val="1"/>
       <w:numFmt w:val="lowerLetter"/>
       <w:lvlText w:val="%1."/>
@@ -2926,6 +4011,119 @@
     </w:lvl>
   </w:abstractNum>
   <w:abstractNum w:abstractNumId="4" w15:restartNumberingAfterBreak="0">
+    <w:nsid w:val="11CF61D2"/>
+    <w:multiLevelType w:val="hybridMultilevel"/>
+    <w:tmpl w:val="F1B2FBB0"/>
+    <w:lvl w:ilvl="0" w:tplc="08160001">
+      <w:start w:val="1"/>
+      <w:numFmt w:val="bullet"/>
+      <w:lvlText w:val=""/>
+      <w:lvlJc w:val="left"/>
+      <w:pPr>
+        <w:ind w:left="720" w:hanging="360"/>
+      </w:pPr>
+      <w:rPr>
+        <w:rFonts w:ascii="Symbol" w:hAnsi="Symbol" w:hint="default"/>
+      </w:rPr>
+    </w:lvl>
+    <w:lvl w:ilvl="1" w:tplc="08160003" w:tentative="1">
+      <w:start w:val="1"/>
+      <w:numFmt w:val="bullet"/>
+      <w:lvlText w:val="o"/>
+      <w:lvlJc w:val="left"/>
+      <w:pPr>
+        <w:ind w:left="1440" w:hanging="360"/>
+      </w:pPr>
+      <w:rPr>
+        <w:rFonts w:ascii="Courier New" w:hAnsi="Courier New" w:cs="Courier New" w:hint="default"/>
+      </w:rPr>
+    </w:lvl>
+    <w:lvl w:ilvl="2" w:tplc="08160005" w:tentative="1">
+      <w:start w:val="1"/>
+      <w:numFmt w:val="bullet"/>
+      <w:lvlText w:val=""/>
+      <w:lvlJc w:val="left"/>
+      <w:pPr>
+        <w:ind w:left="2160" w:hanging="360"/>
+      </w:pPr>
+      <w:rPr>
+        <w:rFonts w:ascii="Wingdings" w:hAnsi="Wingdings" w:hint="default"/>
+      </w:rPr>
+    </w:lvl>
+    <w:lvl w:ilvl="3" w:tplc="08160001" w:tentative="1">
+      <w:start w:val="1"/>
+      <w:numFmt w:val="bullet"/>
+      <w:lvlText w:val=""/>
+      <w:lvlJc w:val="left"/>
+      <w:pPr>
+        <w:ind w:left="2880" w:hanging="360"/>
+      </w:pPr>
+      <w:rPr>
+        <w:rFonts w:ascii="Symbol" w:hAnsi="Symbol" w:hint="default"/>
+      </w:rPr>
+    </w:lvl>
+    <w:lvl w:ilvl="4" w:tplc="08160003" w:tentative="1">
+      <w:start w:val="1"/>
+      <w:numFmt w:val="bullet"/>
+      <w:lvlText w:val="o"/>
+      <w:lvlJc w:val="left"/>
+      <w:pPr>
+        <w:ind w:left="3600" w:hanging="360"/>
+      </w:pPr>
+      <w:rPr>
+        <w:rFonts w:ascii="Courier New" w:hAnsi="Courier New" w:cs="Courier New" w:hint="default"/>
+      </w:rPr>
+    </w:lvl>
+    <w:lvl w:ilvl="5" w:tplc="08160005" w:tentative="1">
+      <w:start w:val="1"/>
+      <w:numFmt w:val="bullet"/>
+      <w:lvlText w:val=""/>
+      <w:lvlJc w:val="left"/>
+      <w:pPr>
+        <w:ind w:left="4320" w:hanging="360"/>
+      </w:pPr>
+      <w:rPr>
+        <w:rFonts w:ascii="Wingdings" w:hAnsi="Wingdings" w:hint="default"/>
+      </w:rPr>
+    </w:lvl>
+    <w:lvl w:ilvl="6" w:tplc="08160001" w:tentative="1">
+      <w:start w:val="1"/>
+      <w:numFmt w:val="bullet"/>
+      <w:lvlText w:val=""/>
+      <w:lvlJc w:val="left"/>
+      <w:pPr>
+        <w:ind w:left="5040" w:hanging="360"/>
+      </w:pPr>
+      <w:rPr>
+        <w:rFonts w:ascii="Symbol" w:hAnsi="Symbol" w:hint="default"/>
+      </w:rPr>
+    </w:lvl>
+    <w:lvl w:ilvl="7" w:tplc="08160003" w:tentative="1">
+      <w:start w:val="1"/>
+      <w:numFmt w:val="bullet"/>
+      <w:lvlText w:val="o"/>
+      <w:lvlJc w:val="left"/>
+      <w:pPr>
+        <w:ind w:left="5760" w:hanging="360"/>
+      </w:pPr>
+      <w:rPr>
+        <w:rFonts w:ascii="Courier New" w:hAnsi="Courier New" w:cs="Courier New" w:hint="default"/>
+      </w:rPr>
+    </w:lvl>
+    <w:lvl w:ilvl="8" w:tplc="08160005" w:tentative="1">
+      <w:start w:val="1"/>
+      <w:numFmt w:val="bullet"/>
+      <w:lvlText w:val=""/>
+      <w:lvlJc w:val="left"/>
+      <w:pPr>
+        <w:ind w:left="6480" w:hanging="360"/>
+      </w:pPr>
+      <w:rPr>
+        <w:rFonts w:ascii="Wingdings" w:hAnsi="Wingdings" w:hint="default"/>
+      </w:rPr>
+    </w:lvl>
+  </w:abstractNum>
+  <w:abstractNum w:abstractNumId="5" w15:restartNumberingAfterBreak="0">
     <w:nsid w:val="12C66C45"/>
     <w:multiLevelType w:val="hybridMultilevel"/>
     <w:tmpl w:val="C6204078"/>
@@ -3011,7 +4209,7 @@
       </w:pPr>
     </w:lvl>
   </w:abstractNum>
-  <w:abstractNum w:abstractNumId="5" w15:restartNumberingAfterBreak="0">
+  <w:abstractNum w:abstractNumId="6" w15:restartNumberingAfterBreak="0">
     <w:nsid w:val="17F66703"/>
     <w:multiLevelType w:val="hybridMultilevel"/>
     <w:tmpl w:val="5D225058"/>
@@ -3124,7 +4322,319 @@
       </w:rPr>
     </w:lvl>
   </w:abstractNum>
-  <w:abstractNum w:abstractNumId="6" w15:restartNumberingAfterBreak="0">
+  <w:abstractNum w:abstractNumId="7" w15:restartNumberingAfterBreak="0">
+    <w:nsid w:val="18180CB7"/>
+    <w:multiLevelType w:val="hybridMultilevel"/>
+    <w:tmpl w:val="5B50740E"/>
+    <w:lvl w:ilvl="0" w:tplc="08160001">
+      <w:start w:val="1"/>
+      <w:numFmt w:val="bullet"/>
+      <w:lvlText w:val=""/>
+      <w:lvlJc w:val="left"/>
+      <w:pPr>
+        <w:ind w:left="720" w:hanging="360"/>
+      </w:pPr>
+      <w:rPr>
+        <w:rFonts w:ascii="Symbol" w:hAnsi="Symbol" w:hint="default"/>
+      </w:rPr>
+    </w:lvl>
+    <w:lvl w:ilvl="1" w:tplc="08160003" w:tentative="1">
+      <w:start w:val="1"/>
+      <w:numFmt w:val="bullet"/>
+      <w:lvlText w:val="o"/>
+      <w:lvlJc w:val="left"/>
+      <w:pPr>
+        <w:ind w:left="1440" w:hanging="360"/>
+      </w:pPr>
+      <w:rPr>
+        <w:rFonts w:ascii="Courier New" w:hAnsi="Courier New" w:cs="Courier New" w:hint="default"/>
+      </w:rPr>
+    </w:lvl>
+    <w:lvl w:ilvl="2" w:tplc="08160005" w:tentative="1">
+      <w:start w:val="1"/>
+      <w:numFmt w:val="bullet"/>
+      <w:lvlText w:val=""/>
+      <w:lvlJc w:val="left"/>
+      <w:pPr>
+        <w:ind w:left="2160" w:hanging="360"/>
+      </w:pPr>
+      <w:rPr>
+        <w:rFonts w:ascii="Wingdings" w:hAnsi="Wingdings" w:hint="default"/>
+      </w:rPr>
+    </w:lvl>
+    <w:lvl w:ilvl="3" w:tplc="08160001" w:tentative="1">
+      <w:start w:val="1"/>
+      <w:numFmt w:val="bullet"/>
+      <w:lvlText w:val=""/>
+      <w:lvlJc w:val="left"/>
+      <w:pPr>
+        <w:ind w:left="2880" w:hanging="360"/>
+      </w:pPr>
+      <w:rPr>
+        <w:rFonts w:ascii="Symbol" w:hAnsi="Symbol" w:hint="default"/>
+      </w:rPr>
+    </w:lvl>
+    <w:lvl w:ilvl="4" w:tplc="08160003" w:tentative="1">
+      <w:start w:val="1"/>
+      <w:numFmt w:val="bullet"/>
+      <w:lvlText w:val="o"/>
+      <w:lvlJc w:val="left"/>
+      <w:pPr>
+        <w:ind w:left="3600" w:hanging="360"/>
+      </w:pPr>
+      <w:rPr>
+        <w:rFonts w:ascii="Courier New" w:hAnsi="Courier New" w:cs="Courier New" w:hint="default"/>
+      </w:rPr>
+    </w:lvl>
+    <w:lvl w:ilvl="5" w:tplc="08160005" w:tentative="1">
+      <w:start w:val="1"/>
+      <w:numFmt w:val="bullet"/>
+      <w:lvlText w:val=""/>
+      <w:lvlJc w:val="left"/>
+      <w:pPr>
+        <w:ind w:left="4320" w:hanging="360"/>
+      </w:pPr>
+      <w:rPr>
+        <w:rFonts w:ascii="Wingdings" w:hAnsi="Wingdings" w:hint="default"/>
+      </w:rPr>
+    </w:lvl>
+    <w:lvl w:ilvl="6" w:tplc="08160001" w:tentative="1">
+      <w:start w:val="1"/>
+      <w:numFmt w:val="bullet"/>
+      <w:lvlText w:val=""/>
+      <w:lvlJc w:val="left"/>
+      <w:pPr>
+        <w:ind w:left="5040" w:hanging="360"/>
+      </w:pPr>
+      <w:rPr>
+        <w:rFonts w:ascii="Symbol" w:hAnsi="Symbol" w:hint="default"/>
+      </w:rPr>
+    </w:lvl>
+    <w:lvl w:ilvl="7" w:tplc="08160003" w:tentative="1">
+      <w:start w:val="1"/>
+      <w:numFmt w:val="bullet"/>
+      <w:lvlText w:val="o"/>
+      <w:lvlJc w:val="left"/>
+      <w:pPr>
+        <w:ind w:left="5760" w:hanging="360"/>
+      </w:pPr>
+      <w:rPr>
+        <w:rFonts w:ascii="Courier New" w:hAnsi="Courier New" w:cs="Courier New" w:hint="default"/>
+      </w:rPr>
+    </w:lvl>
+    <w:lvl w:ilvl="8" w:tplc="08160005" w:tentative="1">
+      <w:start w:val="1"/>
+      <w:numFmt w:val="bullet"/>
+      <w:lvlText w:val=""/>
+      <w:lvlJc w:val="left"/>
+      <w:pPr>
+        <w:ind w:left="6480" w:hanging="360"/>
+      </w:pPr>
+      <w:rPr>
+        <w:rFonts w:ascii="Wingdings" w:hAnsi="Wingdings" w:hint="default"/>
+      </w:rPr>
+    </w:lvl>
+  </w:abstractNum>
+  <w:abstractNum w:abstractNumId="8" w15:restartNumberingAfterBreak="0">
+    <w:nsid w:val="20465671"/>
+    <w:multiLevelType w:val="hybridMultilevel"/>
+    <w:tmpl w:val="D436DDA2"/>
+    <w:lvl w:ilvl="0" w:tplc="08160001">
+      <w:start w:val="1"/>
+      <w:numFmt w:val="bullet"/>
+      <w:lvlText w:val=""/>
+      <w:lvlJc w:val="left"/>
+      <w:pPr>
+        <w:ind w:left="720" w:hanging="360"/>
+      </w:pPr>
+      <w:rPr>
+        <w:rFonts w:ascii="Symbol" w:hAnsi="Symbol" w:hint="default"/>
+      </w:rPr>
+    </w:lvl>
+    <w:lvl w:ilvl="1" w:tplc="08160003" w:tentative="1">
+      <w:start w:val="1"/>
+      <w:numFmt w:val="bullet"/>
+      <w:lvlText w:val="o"/>
+      <w:lvlJc w:val="left"/>
+      <w:pPr>
+        <w:ind w:left="1440" w:hanging="360"/>
+      </w:pPr>
+      <w:rPr>
+        <w:rFonts w:ascii="Courier New" w:hAnsi="Courier New" w:cs="Courier New" w:hint="default"/>
+      </w:rPr>
+    </w:lvl>
+    <w:lvl w:ilvl="2" w:tplc="08160005" w:tentative="1">
+      <w:start w:val="1"/>
+      <w:numFmt w:val="bullet"/>
+      <w:lvlText w:val=""/>
+      <w:lvlJc w:val="left"/>
+      <w:pPr>
+        <w:ind w:left="2160" w:hanging="360"/>
+      </w:pPr>
+      <w:rPr>
+        <w:rFonts w:ascii="Wingdings" w:hAnsi="Wingdings" w:hint="default"/>
+      </w:rPr>
+    </w:lvl>
+    <w:lvl w:ilvl="3" w:tplc="08160001" w:tentative="1">
+      <w:start w:val="1"/>
+      <w:numFmt w:val="bullet"/>
+      <w:lvlText w:val=""/>
+      <w:lvlJc w:val="left"/>
+      <w:pPr>
+        <w:ind w:left="2880" w:hanging="360"/>
+      </w:pPr>
+      <w:rPr>
+        <w:rFonts w:ascii="Symbol" w:hAnsi="Symbol" w:hint="default"/>
+      </w:rPr>
+    </w:lvl>
+    <w:lvl w:ilvl="4" w:tplc="08160003" w:tentative="1">
+      <w:start w:val="1"/>
+      <w:numFmt w:val="bullet"/>
+      <w:lvlText w:val="o"/>
+      <w:lvlJc w:val="left"/>
+      <w:pPr>
+        <w:ind w:left="3600" w:hanging="360"/>
+      </w:pPr>
+      <w:rPr>
+        <w:rFonts w:ascii="Courier New" w:hAnsi="Courier New" w:cs="Courier New" w:hint="default"/>
+      </w:rPr>
+    </w:lvl>
+    <w:lvl w:ilvl="5" w:tplc="08160005" w:tentative="1">
+      <w:start w:val="1"/>
+      <w:numFmt w:val="bullet"/>
+      <w:lvlText w:val=""/>
+      <w:lvlJc w:val="left"/>
+      <w:pPr>
+        <w:ind w:left="4320" w:hanging="360"/>
+      </w:pPr>
+      <w:rPr>
+        <w:rFonts w:ascii="Wingdings" w:hAnsi="Wingdings" w:hint="default"/>
+      </w:rPr>
+    </w:lvl>
+    <w:lvl w:ilvl="6" w:tplc="08160001" w:tentative="1">
+      <w:start w:val="1"/>
+      <w:numFmt w:val="bullet"/>
+      <w:lvlText w:val=""/>
+      <w:lvlJc w:val="left"/>
+      <w:pPr>
+        <w:ind w:left="5040" w:hanging="360"/>
+      </w:pPr>
+      <w:rPr>
+        <w:rFonts w:ascii="Symbol" w:hAnsi="Symbol" w:hint="default"/>
+      </w:rPr>
+    </w:lvl>
+    <w:lvl w:ilvl="7" w:tplc="08160003" w:tentative="1">
+      <w:start w:val="1"/>
+      <w:numFmt w:val="bullet"/>
+      <w:lvlText w:val="o"/>
+      <w:lvlJc w:val="left"/>
+      <w:pPr>
+        <w:ind w:left="5760" w:hanging="360"/>
+      </w:pPr>
+      <w:rPr>
+        <w:rFonts w:ascii="Courier New" w:hAnsi="Courier New" w:cs="Courier New" w:hint="default"/>
+      </w:rPr>
+    </w:lvl>
+    <w:lvl w:ilvl="8" w:tplc="08160005" w:tentative="1">
+      <w:start w:val="1"/>
+      <w:numFmt w:val="bullet"/>
+      <w:lvlText w:val=""/>
+      <w:lvlJc w:val="left"/>
+      <w:pPr>
+        <w:ind w:left="6480" w:hanging="360"/>
+      </w:pPr>
+      <w:rPr>
+        <w:rFonts w:ascii="Wingdings" w:hAnsi="Wingdings" w:hint="default"/>
+      </w:rPr>
+    </w:lvl>
+  </w:abstractNum>
+  <w:abstractNum w:abstractNumId="9" w15:restartNumberingAfterBreak="0">
+    <w:nsid w:val="28F87EAB"/>
+    <w:multiLevelType w:val="hybridMultilevel"/>
+    <w:tmpl w:val="4FB8DB6C"/>
+    <w:lvl w:ilvl="0" w:tplc="08160019">
+      <w:start w:val="1"/>
+      <w:numFmt w:val="lowerLetter"/>
+      <w:lvlText w:val="%1."/>
+      <w:lvlJc w:val="left"/>
+      <w:pPr>
+        <w:ind w:left="720" w:hanging="360"/>
+      </w:pPr>
+    </w:lvl>
+    <w:lvl w:ilvl="1" w:tplc="08160019" w:tentative="1">
+      <w:start w:val="1"/>
+      <w:numFmt w:val="lowerLetter"/>
+      <w:lvlText w:val="%2."/>
+      <w:lvlJc w:val="left"/>
+      <w:pPr>
+        <w:ind w:left="1440" w:hanging="360"/>
+      </w:pPr>
+    </w:lvl>
+    <w:lvl w:ilvl="2" w:tplc="0816001B" w:tentative="1">
+      <w:start w:val="1"/>
+      <w:numFmt w:val="lowerRoman"/>
+      <w:lvlText w:val="%3."/>
+      <w:lvlJc w:val="right"/>
+      <w:pPr>
+        <w:ind w:left="2160" w:hanging="180"/>
+      </w:pPr>
+    </w:lvl>
+    <w:lvl w:ilvl="3" w:tplc="0816000F" w:tentative="1">
+      <w:start w:val="1"/>
+      <w:numFmt w:val="decimal"/>
+      <w:lvlText w:val="%4."/>
+      <w:lvlJc w:val="left"/>
+      <w:pPr>
+        <w:ind w:left="2880" w:hanging="360"/>
+      </w:pPr>
+    </w:lvl>
+    <w:lvl w:ilvl="4" w:tplc="08160019" w:tentative="1">
+      <w:start w:val="1"/>
+      <w:numFmt w:val="lowerLetter"/>
+      <w:lvlText w:val="%5."/>
+      <w:lvlJc w:val="left"/>
+      <w:pPr>
+        <w:ind w:left="3600" w:hanging="360"/>
+      </w:pPr>
+    </w:lvl>
+    <w:lvl w:ilvl="5" w:tplc="0816001B" w:tentative="1">
+      <w:start w:val="1"/>
+      <w:numFmt w:val="lowerRoman"/>
+      <w:lvlText w:val="%6."/>
+      <w:lvlJc w:val="right"/>
+      <w:pPr>
+        <w:ind w:left="4320" w:hanging="180"/>
+      </w:pPr>
+    </w:lvl>
+    <w:lvl w:ilvl="6" w:tplc="0816000F" w:tentative="1">
+      <w:start w:val="1"/>
+      <w:numFmt w:val="decimal"/>
+      <w:lvlText w:val="%7."/>
+      <w:lvlJc w:val="left"/>
+      <w:pPr>
+        <w:ind w:left="5040" w:hanging="360"/>
+      </w:pPr>
+    </w:lvl>
+    <w:lvl w:ilvl="7" w:tplc="08160019" w:tentative="1">
+      <w:start w:val="1"/>
+      <w:numFmt w:val="lowerLetter"/>
+      <w:lvlText w:val="%8."/>
+      <w:lvlJc w:val="left"/>
+      <w:pPr>
+        <w:ind w:left="5760" w:hanging="360"/>
+      </w:pPr>
+    </w:lvl>
+    <w:lvl w:ilvl="8" w:tplc="0816001B" w:tentative="1">
+      <w:start w:val="1"/>
+      <w:numFmt w:val="lowerRoman"/>
+      <w:lvlText w:val="%9."/>
+      <w:lvlJc w:val="right"/>
+      <w:pPr>
+        <w:ind w:left="6480" w:hanging="180"/>
+      </w:pPr>
+    </w:lvl>
+  </w:abstractNum>
+  <w:abstractNum w:abstractNumId="10" w15:restartNumberingAfterBreak="0">
     <w:nsid w:val="31F6663D"/>
     <w:multiLevelType w:val="multilevel"/>
     <w:tmpl w:val="1B38A51C"/>
@@ -3273,7 +4783,7 @@
       </w:rPr>
     </w:lvl>
   </w:abstractNum>
-  <w:abstractNum w:abstractNumId="7" w15:restartNumberingAfterBreak="0">
+  <w:abstractNum w:abstractNumId="11" w15:restartNumberingAfterBreak="0">
     <w:nsid w:val="32065523"/>
     <w:multiLevelType w:val="hybridMultilevel"/>
     <w:tmpl w:val="8A14BBE2"/>
@@ -3386,7 +4896,7 @@
       </w:rPr>
     </w:lvl>
   </w:abstractNum>
-  <w:abstractNum w:abstractNumId="8" w15:restartNumberingAfterBreak="0">
+  <w:abstractNum w:abstractNumId="12" w15:restartNumberingAfterBreak="0">
     <w:nsid w:val="3DD13A20"/>
     <w:multiLevelType w:val="hybridMultilevel"/>
     <w:tmpl w:val="212E5548"/>
@@ -3472,7 +4982,7 @@
       </w:pPr>
     </w:lvl>
   </w:abstractNum>
-  <w:abstractNum w:abstractNumId="9" w15:restartNumberingAfterBreak="0">
+  <w:abstractNum w:abstractNumId="13" w15:restartNumberingAfterBreak="0">
     <w:nsid w:val="447D285D"/>
     <w:multiLevelType w:val="hybridMultilevel"/>
     <w:tmpl w:val="BAA60866"/>
@@ -3558,7 +5068,7 @@
       </w:pPr>
     </w:lvl>
   </w:abstractNum>
-  <w:abstractNum w:abstractNumId="10" w15:restartNumberingAfterBreak="0">
+  <w:abstractNum w:abstractNumId="14" w15:restartNumberingAfterBreak="0">
     <w:nsid w:val="498F2B65"/>
     <w:multiLevelType w:val="hybridMultilevel"/>
     <w:tmpl w:val="1116D78C"/>
@@ -3645,7 +5155,7 @@
       </w:pPr>
     </w:lvl>
   </w:abstractNum>
-  <w:abstractNum w:abstractNumId="11" w15:restartNumberingAfterBreak="0">
+  <w:abstractNum w:abstractNumId="15" w15:restartNumberingAfterBreak="0">
     <w:nsid w:val="50853AE9"/>
     <w:multiLevelType w:val="hybridMultilevel"/>
     <w:tmpl w:val="5720B75C"/>
@@ -3758,7 +5268,7 @@
       </w:rPr>
     </w:lvl>
   </w:abstractNum>
-  <w:abstractNum w:abstractNumId="12" w15:restartNumberingAfterBreak="0">
+  <w:abstractNum w:abstractNumId="16" w15:restartNumberingAfterBreak="0">
     <w:nsid w:val="511A2628"/>
     <w:multiLevelType w:val="hybridMultilevel"/>
     <w:tmpl w:val="AA4CA90A"/>
@@ -3871,7 +5381,7 @@
       </w:rPr>
     </w:lvl>
   </w:abstractNum>
-  <w:abstractNum w:abstractNumId="13" w15:restartNumberingAfterBreak="0">
+  <w:abstractNum w:abstractNumId="17" w15:restartNumberingAfterBreak="0">
     <w:nsid w:val="606C50E7"/>
     <w:multiLevelType w:val="hybridMultilevel"/>
     <w:tmpl w:val="E8C8E77C"/>
@@ -3984,7 +5494,7 @@
       </w:rPr>
     </w:lvl>
   </w:abstractNum>
-  <w:abstractNum w:abstractNumId="14" w15:restartNumberingAfterBreak="0">
+  <w:abstractNum w:abstractNumId="18" w15:restartNumberingAfterBreak="0">
     <w:nsid w:val="66A0514E"/>
     <w:multiLevelType w:val="multilevel"/>
     <w:tmpl w:val="B4D02014"/>
@@ -4133,7 +5643,7 @@
       </w:rPr>
     </w:lvl>
   </w:abstractNum>
-  <w:abstractNum w:abstractNumId="15" w15:restartNumberingAfterBreak="0">
+  <w:abstractNum w:abstractNumId="19" w15:restartNumberingAfterBreak="0">
     <w:nsid w:val="6A0341BD"/>
     <w:multiLevelType w:val="hybridMultilevel"/>
     <w:tmpl w:val="838CFB94"/>
@@ -4246,7 +5756,7 @@
       </w:rPr>
     </w:lvl>
   </w:abstractNum>
-  <w:abstractNum w:abstractNumId="16" w15:restartNumberingAfterBreak="0">
+  <w:abstractNum w:abstractNumId="20" w15:restartNumberingAfterBreak="0">
     <w:nsid w:val="72F907F1"/>
     <w:multiLevelType w:val="hybridMultilevel"/>
     <w:tmpl w:val="ABE6466E"/>
@@ -4359,7 +5869,7 @@
       </w:rPr>
     </w:lvl>
   </w:abstractNum>
-  <w:abstractNum w:abstractNumId="17" w15:restartNumberingAfterBreak="0">
+  <w:abstractNum w:abstractNumId="21" w15:restartNumberingAfterBreak="0">
     <w:nsid w:val="74286298"/>
     <w:multiLevelType w:val="hybridMultilevel"/>
     <w:tmpl w:val="16565CFC"/>
@@ -4472,7 +5982,7 @@
       </w:rPr>
     </w:lvl>
   </w:abstractNum>
-  <w:abstractNum w:abstractNumId="18" w15:restartNumberingAfterBreak="0">
+  <w:abstractNum w:abstractNumId="22" w15:restartNumberingAfterBreak="0">
     <w:nsid w:val="79377D0D"/>
     <w:multiLevelType w:val="hybridMultilevel"/>
     <w:tmpl w:val="0CA8DBEA"/>
@@ -4559,7 +6069,7 @@
       </w:pPr>
     </w:lvl>
   </w:abstractNum>
-  <w:abstractNum w:abstractNumId="19" w15:restartNumberingAfterBreak="0">
+  <w:abstractNum w:abstractNumId="23" w15:restartNumberingAfterBreak="0">
     <w:nsid w:val="797A03A8"/>
     <w:multiLevelType w:val="multilevel"/>
     <w:tmpl w:val="E9F88B50"/>
@@ -4709,40 +6219,40 @@
     </w:lvl>
   </w:abstractNum>
   <w:num w:numId="1">
-    <w:abstractNumId w:val="9"/>
+    <w:abstractNumId w:val="13"/>
   </w:num>
   <w:num w:numId="2">
-    <w:abstractNumId w:val="6"/>
+    <w:abstractNumId w:val="10"/>
   </w:num>
   <w:num w:numId="3">
-    <w:abstractNumId w:val="14"/>
+    <w:abstractNumId w:val="18"/>
   </w:num>
   <w:num w:numId="4">
-    <w:abstractNumId w:val="19"/>
+    <w:abstractNumId w:val="23"/>
   </w:num>
   <w:num w:numId="5">
-    <w:abstractNumId w:val="13"/>
+    <w:abstractNumId w:val="17"/>
   </w:num>
   <w:num w:numId="6">
-    <w:abstractNumId w:val="8"/>
+    <w:abstractNumId w:val="12"/>
   </w:num>
   <w:num w:numId="7">
     <w:abstractNumId w:val="3"/>
   </w:num>
   <w:num w:numId="8">
-    <w:abstractNumId w:val="18"/>
+    <w:abstractNumId w:val="22"/>
   </w:num>
   <w:num w:numId="9">
-    <w:abstractNumId w:val="10"/>
+    <w:abstractNumId w:val="14"/>
   </w:num>
   <w:num w:numId="10">
-    <w:abstractNumId w:val="15"/>
+    <w:abstractNumId w:val="19"/>
   </w:num>
   <w:num w:numId="11">
-    <w:abstractNumId w:val="7"/>
+    <w:abstractNumId w:val="11"/>
   </w:num>
   <w:num w:numId="12">
-    <w:abstractNumId w:val="16"/>
+    <w:abstractNumId w:val="20"/>
   </w:num>
   <w:num w:numId="13">
     <w:abstractNumId w:val="2"/>
@@ -4751,22 +6261,34 @@
     <w:abstractNumId w:val="1"/>
   </w:num>
   <w:num w:numId="15">
-    <w:abstractNumId w:val="12"/>
+    <w:abstractNumId w:val="16"/>
   </w:num>
   <w:num w:numId="16">
-    <w:abstractNumId w:val="4"/>
+    <w:abstractNumId w:val="5"/>
   </w:num>
   <w:num w:numId="17">
-    <w:abstractNumId w:val="5"/>
+    <w:abstractNumId w:val="6"/>
   </w:num>
   <w:num w:numId="18">
-    <w:abstractNumId w:val="17"/>
+    <w:abstractNumId w:val="21"/>
   </w:num>
   <w:num w:numId="19">
     <w:abstractNumId w:val="0"/>
   </w:num>
   <w:num w:numId="20">
-    <w:abstractNumId w:val="11"/>
+    <w:abstractNumId w:val="15"/>
+  </w:num>
+  <w:num w:numId="21">
+    <w:abstractNumId w:val="9"/>
+  </w:num>
+  <w:num w:numId="22">
+    <w:abstractNumId w:val="4"/>
+  </w:num>
+  <w:num w:numId="23">
+    <w:abstractNumId w:val="7"/>
+  </w:num>
+  <w:num w:numId="24">
+    <w:abstractNumId w:val="8"/>
   </w:num>
 </w:numbering>
 </file>
@@ -5535,6 +7057,18 @@
       <w:vertAlign w:val="superscript"/>
     </w:rPr>
   </w:style>
+  <w:style w:type="character" w:styleId="FollowedHyperlink">
+    <w:name w:val="FollowedHyperlink"/>
+    <w:basedOn w:val="DefaultParagraphFont"/>
+    <w:uiPriority w:val="99"/>
+    <w:semiHidden/>
+    <w:unhideWhenUsed/>
+    <w:rsid w:val="00A430A7"/>
+    <w:rPr>
+      <w:color w:val="954F72" w:themeColor="followedHyperlink"/>
+      <w:u w:val="single"/>
+    </w:rPr>
+  </w:style>
 </w:styles>
 </file>
 

</xml_diff>